<commit_message>
paar Formulierungen für 1.
</commit_message>
<xml_diff>
--- a/Beleg/Projektarbeit.docx
+++ b/Beleg/Projektarbeit.docx
@@ -2556,19 +2556,7 @@
         <w:rPr>
           <w:color w:val="FF0000"/>
         </w:rPr>
-        <w:t xml:space="preserve">- Senden von </w:t>
-      </w:r>
-      <w:r>
-        <w:rPr>
-          <w:color w:val="FF0000"/>
-        </w:rPr>
-        <w:t xml:space="preserve">vorprogrammierten </w:t>
-      </w:r>
-      <w:r>
-        <w:rPr>
-          <w:color w:val="FF0000"/>
-        </w:rPr>
-        <w:t>IR-Signalen</w:t>
+        <w:t>- Senden von vorprogrammierten IR-Signalen</w:t>
       </w:r>
     </w:p>
     <w:p>
@@ -2756,6 +2744,280 @@
         </w:rPr>
         <w:t xml:space="preserve"> jeglicher IR-Geräte im Haushalt eigesetzt werden.</w:t>
       </w:r>
+    </w:p>
+    <w:p>
+      <w:pPr>
+        <w:pStyle w:val="Flietext"/>
+      </w:pPr>
+      <w:r>
+        <w:t xml:space="preserve">Hausautomatisierung -&gt; IR eine wenig bediente </w:t>
+      </w:r>
+      <w:proofErr w:type="spellStart"/>
+      <w:r>
+        <w:t>schnittstelle</w:t>
+      </w:r>
+      <w:proofErr w:type="spellEnd"/>
+      <w:r>
+        <w:t xml:space="preserve"> in Modernen Hausautomatisierungssystemen, aber noch alte Geräte daheim…</w:t>
+      </w:r>
+    </w:p>
+    <w:p>
+      <w:pPr>
+        <w:pStyle w:val="Flietext"/>
+      </w:pPr>
+      <w:r>
+        <w:t>Das Ziel ist, die Geräte, die nur IR unterstützen mit da</w:t>
+      </w:r>
+      <w:r>
+        <w:t xml:space="preserve"> </w:t>
+      </w:r>
+      <w:proofErr w:type="spellStart"/>
+      <w:r>
+        <w:t>reinzuverbinden</w:t>
+      </w:r>
+      <w:proofErr w:type="spellEnd"/>
+      <w:r>
+        <w:t>.</w:t>
+      </w:r>
+    </w:p>
+    <w:p>
+      <w:pPr>
+        <w:pStyle w:val="Flietext"/>
+      </w:pPr>
+      <w:r>
+        <w:t xml:space="preserve">Wenn die </w:t>
+      </w:r>
+      <w:proofErr w:type="spellStart"/>
+      <w:r>
+        <w:t>Möglicheiten</w:t>
+      </w:r>
+      <w:proofErr w:type="spellEnd"/>
+      <w:r>
+        <w:t xml:space="preserve"> </w:t>
+      </w:r>
+      <w:proofErr w:type="gramStart"/>
+      <w:r>
+        <w:t>offen stehen</w:t>
+      </w:r>
+      <w:proofErr w:type="gramEnd"/>
+      <w:r>
+        <w:t xml:space="preserve">, das alle Digital von einem anderen Controllersystem oder </w:t>
+      </w:r>
+      <w:proofErr w:type="spellStart"/>
+      <w:r>
+        <w:t>rechner</w:t>
+      </w:r>
+      <w:proofErr w:type="spellEnd"/>
+      <w:r>
+        <w:t xml:space="preserve"> zu betrieben. Die </w:t>
+      </w:r>
+      <w:r>
+        <w:t xml:space="preserve">Grundlage ist ein </w:t>
+      </w:r>
+      <w:proofErr w:type="spellStart"/>
+      <w:r>
+        <w:t>felxibles</w:t>
+      </w:r>
+      <w:proofErr w:type="spellEnd"/>
+      <w:r>
+        <w:t xml:space="preserve"> </w:t>
+      </w:r>
+      <w:proofErr w:type="spellStart"/>
+      <w:r>
+        <w:t>system</w:t>
+      </w:r>
+      <w:proofErr w:type="spellEnd"/>
+      <w:r>
+        <w:t xml:space="preserve"> </w:t>
+      </w:r>
+      <w:proofErr w:type="gramStart"/>
+      <w:r>
+        <w:t>zum ansteuern</w:t>
+      </w:r>
+      <w:proofErr w:type="gramEnd"/>
+      <w:r>
+        <w:t xml:space="preserve"> von </w:t>
+      </w:r>
+      <w:proofErr w:type="spellStart"/>
+      <w:r>
+        <w:t>ir</w:t>
+      </w:r>
+      <w:proofErr w:type="spellEnd"/>
+      <w:r>
+        <w:t xml:space="preserve">-geräten </w:t>
+      </w:r>
+      <w:r>
+        <w:t xml:space="preserve">im Haushalt. Realisiert mit dem Arduino UNO. Das erstmal </w:t>
+      </w:r>
+      <w:proofErr w:type="spellStart"/>
+      <w:r>
+        <w:t>standalone</w:t>
+      </w:r>
+      <w:proofErr w:type="spellEnd"/>
+      <w:r>
+        <w:t xml:space="preserve"> </w:t>
+      </w:r>
+      <w:proofErr w:type="spellStart"/>
+      <w:r>
+        <w:t>funktiniert</w:t>
+      </w:r>
+      <w:proofErr w:type="spellEnd"/>
+      <w:r>
+        <w:t xml:space="preserve">. Es muss senden können. Empfangen </w:t>
+      </w:r>
+      <w:proofErr w:type="gramStart"/>
+      <w:r>
+        <w:t>zum einprogrammieren</w:t>
+      </w:r>
+      <w:proofErr w:type="gramEnd"/>
+      <w:r>
+        <w:t xml:space="preserve"> von Befehlen.</w:t>
+      </w:r>
+    </w:p>
+    <w:p>
+      <w:pPr>
+        <w:pStyle w:val="Flietext"/>
+      </w:pPr>
+    </w:p>
+    <w:p>
+      <w:pPr>
+        <w:pStyle w:val="Flietext"/>
+      </w:pPr>
+      <w:r>
+        <w:t>Dazu braucht es verschiedene Module.</w:t>
+      </w:r>
+    </w:p>
+    <w:p>
+      <w:pPr>
+        <w:pStyle w:val="Flietext"/>
+      </w:pPr>
+      <w:r>
+        <w:t xml:space="preserve">IR-LED -&gt; </w:t>
+      </w:r>
+      <w:proofErr w:type="spellStart"/>
+      <w:r>
+        <w:t>schaltkreis</w:t>
+      </w:r>
+      <w:proofErr w:type="spellEnd"/>
+      <w:r>
+        <w:t xml:space="preserve"> + </w:t>
+      </w:r>
+      <w:proofErr w:type="spellStart"/>
+      <w:r>
+        <w:t>implementierung</w:t>
+      </w:r>
+      <w:proofErr w:type="spellEnd"/>
+      <w:r>
+        <w:t xml:space="preserve"> </w:t>
+      </w:r>
+      <w:proofErr w:type="gramStart"/>
+      <w:r>
+        <w:t>zur Senden</w:t>
+      </w:r>
+      <w:proofErr w:type="gramEnd"/>
+      <w:r>
+        <w:t xml:space="preserve"> von Signalen</w:t>
+      </w:r>
+    </w:p>
+    <w:p>
+      <w:pPr>
+        <w:pStyle w:val="Flietext"/>
+      </w:pPr>
+      <w:r>
+        <w:t xml:space="preserve">IR-Empfänger -&gt; </w:t>
+      </w:r>
+      <w:proofErr w:type="spellStart"/>
+      <w:r>
+        <w:t>schaltkreis</w:t>
+      </w:r>
+      <w:proofErr w:type="spellEnd"/>
+      <w:r>
+        <w:t xml:space="preserve"> und </w:t>
+      </w:r>
+      <w:proofErr w:type="spellStart"/>
+      <w:r>
+        <w:t>implementierung</w:t>
+      </w:r>
+      <w:proofErr w:type="spellEnd"/>
+      <w:r>
+        <w:t xml:space="preserve"> zum empfangen und auswerten von </w:t>
+      </w:r>
+      <w:proofErr w:type="spellStart"/>
+      <w:r>
+        <w:t>signalen</w:t>
+      </w:r>
+      <w:proofErr w:type="spellEnd"/>
+    </w:p>
+    <w:p>
+      <w:pPr>
+        <w:pStyle w:val="Flietext"/>
+      </w:pPr>
+      <w:r>
+        <w:t>Display -&gt; Statusanzeige/</w:t>
+      </w:r>
+      <w:proofErr w:type="spellStart"/>
+      <w:r>
+        <w:t>rükmeldung</w:t>
+      </w:r>
+      <w:proofErr w:type="spellEnd"/>
+      <w:r>
+        <w:t xml:space="preserve"> für Nutzer, Auswahlanzeige, Menü- </w:t>
+      </w:r>
+      <w:proofErr w:type="spellStart"/>
+      <w:r>
+        <w:t>visualisierung</w:t>
+      </w:r>
+      <w:proofErr w:type="spellEnd"/>
+    </w:p>
+    <w:p>
+      <w:pPr>
+        <w:pStyle w:val="Flietext"/>
+      </w:pPr>
+      <w:r>
+        <w:t xml:space="preserve">Eingabe -&gt; Schaltkreis mit digitalem Drehschalter, Auswahl einer Funktion, </w:t>
+      </w:r>
+      <w:proofErr w:type="spellStart"/>
+      <w:r>
+        <w:t>navigation</w:t>
+      </w:r>
+      <w:proofErr w:type="spellEnd"/>
+      <w:r>
+        <w:t xml:space="preserve"> durch Menü, endloses drehen und </w:t>
+      </w:r>
+      <w:proofErr w:type="gramStart"/>
+      <w:r>
+        <w:t>rein drücken</w:t>
+      </w:r>
+      <w:proofErr w:type="gramEnd"/>
+      <w:r>
+        <w:t xml:space="preserve"> als </w:t>
+      </w:r>
+      <w:proofErr w:type="spellStart"/>
+      <w:r>
+        <w:t>bestätigung</w:t>
+      </w:r>
+      <w:proofErr w:type="spellEnd"/>
+    </w:p>
+    <w:p>
+      <w:pPr>
+        <w:pStyle w:val="Flietext"/>
+      </w:pPr>
+      <w:r>
+        <w:t xml:space="preserve">Arduino UNO -&gt; Mikrocontroller und IO </w:t>
+      </w:r>
+      <w:proofErr w:type="spellStart"/>
+      <w:r>
+        <w:t>schnittstellen</w:t>
+      </w:r>
+      <w:proofErr w:type="spellEnd"/>
+      <w:r>
+        <w:t xml:space="preserve"> für Module und zum Programmieren (UART, USB)</w:t>
+      </w:r>
+    </w:p>
+    <w:p>
+      <w:pPr>
+        <w:pStyle w:val="Flietext"/>
+      </w:pPr>
     </w:p>
     <w:p>
       <w:pPr>
@@ -2992,74 +3254,47 @@
           <w:color w:val="FF0000"/>
           <w:u w:val="single"/>
         </w:rPr>
-        <w:t xml:space="preserve">Datenblatt: </w:t>
-      </w:r>
-      <w:r>
+        <w:t>Datenblatt: „Dokumentation/wichtige Datenblätter/LCD-Display.pdf</w:t>
+      </w:r>
+      <w:r>
+        <w:rPr>
+          <w:color w:val="FF0000"/>
+        </w:rPr>
+        <w:t>“, Bezeichnung: LCM1602A, 2x16 Segmente, …, was noch so für die Darstellung wichtig ist</w:t>
+      </w:r>
+    </w:p>
+    <w:p>
+      <w:pPr>
+        <w:pStyle w:val="Flietext"/>
+        <w:rPr>
+          <w:color w:val="FF0000"/>
+        </w:rPr>
+      </w:pPr>
+    </w:p>
+    <w:p>
+      <w:pPr>
+        <w:pStyle w:val="12"/>
+      </w:pPr>
+      <w:bookmarkStart w:id="6" w:name="_Toc158192947"/>
+      <w:r>
+        <w:t>Drehschalter (Rotary Encoder)</w:t>
+      </w:r>
+      <w:bookmarkEnd w:id="6"/>
+    </w:p>
+    <w:p>
+      <w:pPr>
+        <w:pStyle w:val="Flietext"/>
         <w:rPr>
           <w:color w:val="FF0000"/>
           <w:u w:val="single"/>
         </w:rPr>
-        <w:t>„Dokumentation/wichtige Datenblätter/</w:t>
-      </w:r>
+      </w:pPr>
       <w:r>
         <w:rPr>
           <w:color w:val="FF0000"/>
           <w:u w:val="single"/>
         </w:rPr>
-        <w:t>LCD-Display.pdf</w:t>
-      </w:r>
-      <w:r>
-        <w:rPr>
-          <w:color w:val="FF0000"/>
-        </w:rPr>
-        <w:t>“</w:t>
-      </w:r>
-      <w:r>
-        <w:rPr>
-          <w:color w:val="FF0000"/>
-        </w:rPr>
-        <w:t>, Bezeichnung: LCM1602A, 2x16 Segmente, …, was noch so für die Darstellung wichtig ist</w:t>
-      </w:r>
-    </w:p>
-    <w:p>
-      <w:pPr>
-        <w:pStyle w:val="Flietext"/>
-        <w:rPr>
-          <w:color w:val="FF0000"/>
-        </w:rPr>
-      </w:pPr>
-    </w:p>
-    <w:p>
-      <w:pPr>
-        <w:pStyle w:val="12"/>
-      </w:pPr>
-      <w:bookmarkStart w:id="6" w:name="_Toc158192947"/>
-      <w:r>
-        <w:t>Drehschalter (Rotary Encoder)</w:t>
-      </w:r>
-      <w:bookmarkEnd w:id="6"/>
-    </w:p>
-    <w:p>
-      <w:pPr>
-        <w:pStyle w:val="Flietext"/>
-        <w:rPr>
-          <w:color w:val="FF0000"/>
-          <w:u w:val="single"/>
-        </w:rPr>
-      </w:pPr>
-      <w:r>
-        <w:rPr>
-          <w:color w:val="FF0000"/>
-          <w:u w:val="single"/>
-        </w:rPr>
-        <w:t xml:space="preserve">Datenblatt: </w:t>
-      </w:r>
-      <w:r>
-        <w:rPr>
-          <w:color w:val="FF0000"/>
-          <w:u w:val="single"/>
-        </w:rPr>
-        <w:t>„Dokumentation/wichtige Datenblätter/Rotary-</w:t>
+        <w:t>Datenblatt: „Dokumentation/wichtige Datenblätter/Rotary-</w:t>
       </w:r>
       <w:proofErr w:type="gramStart"/>
       <w:r>
@@ -3323,13 +3558,7 @@
         <w:rPr>
           <w:color w:val="FF0000"/>
         </w:rPr>
-        <w:t>Welche Bibliothek?</w:t>
-      </w:r>
-      <w:r>
-        <w:rPr>
-          <w:color w:val="FF0000"/>
-        </w:rPr>
-        <w:t xml:space="preserve"> -&gt; „/Quellcode/Bibliothek/“</w:t>
+        <w:t>Welche Bibliothek? -&gt; „/Quellcode/Bibliothek/“</w:t>
       </w:r>
     </w:p>
     <w:p>
@@ -3441,13 +3670,7 @@
         <w:rPr>
           <w:color w:val="FF0000"/>
         </w:rPr>
-        <w:t>Welche Bibliothek? -&gt; „/Quellcode/Bibliothek/</w:t>
-      </w:r>
-      <w:r>
-        <w:rPr>
-          <w:color w:val="FF0000"/>
-        </w:rPr>
-        <w:t>“</w:t>
+        <w:t>Welche Bibliothek? -&gt; „/Quellcode/Bibliothek/“</w:t>
       </w:r>
     </w:p>
     <w:p>
@@ -3625,14 +3848,7 @@
           <w:rFonts w:cs="Arial"/>
         </w:rPr>
         <w:lastRenderedPageBreak/>
-        <w:t xml:space="preserve">Die </w:t>
-      </w:r>
-      <w:r>
-        <w:rPr>
-          <w:rStyle w:val="normaltextrun"/>
-          <w:rFonts w:cs="Arial"/>
-        </w:rPr>
-        <w:t>Universelle Infrarot-Fernbedienung</w:t>
+        <w:t>Die Universelle Infrarot-Fernbedienung</w:t>
       </w:r>
       <w:bookmarkEnd w:id="13"/>
     </w:p>
@@ -3778,6 +3994,12 @@
           <w:color w:val="FF0000"/>
         </w:rPr>
         <w:t>- Bild von Unserem Brettmuster live muss noch gemacht werden</w:t>
+      </w:r>
+      <w:r>
+        <w:rPr>
+          <w:color w:val="FF0000"/>
+        </w:rPr>
+        <w:t>!</w:t>
       </w:r>
     </w:p>
     <w:p>
@@ -4095,14 +4317,14 @@
         <w:rPr>
           <w:color w:val="FF0000"/>
         </w:rPr>
-        <w:t xml:space="preserve"> jede</w:t>
+        <w:t xml:space="preserve"> </w:t>
       </w:r>
       <w:proofErr w:type="spellStart"/>
       <w:r>
         <w:rPr>
           <w:color w:val="FF0000"/>
         </w:rPr>
-        <w:t>nfall</w:t>
+        <w:t>jedenfall</w:t>
       </w:r>
       <w:proofErr w:type="spellEnd"/>
       <w:r>

</xml_diff>

<commit_message>
Diagramm bearbeitet und in Beleg eingefügt
</commit_message>
<xml_diff>
--- a/Beleg/Projektarbeit.docx
+++ b/Beleg/Projektarbeit.docx
@@ -856,17 +856,8 @@
           <w:rStyle w:val="normaltextrun"/>
           <w:rFonts w:ascii="Arial" w:hAnsi="Arial" w:cs="Arial"/>
         </w:rPr>
-        <w:t xml:space="preserve">Prof. A. </w:t>
-      </w:r>
-      <w:proofErr w:type="spellStart"/>
-      <w:r>
-        <w:rPr>
-          <w:rStyle w:val="normaltextrun"/>
-          <w:rFonts w:ascii="Arial" w:hAnsi="Arial" w:cs="Arial"/>
-        </w:rPr>
-        <w:t>Munke</w:t>
-      </w:r>
-      <w:proofErr w:type="spellEnd"/>
+        <w:t>Prof. A. Munke</w:t>
+      </w:r>
       <w:r>
         <w:rPr>
           <w:rStyle w:val="normaltextrun"/>
@@ -919,15 +910,7 @@
       </w:pPr>
       <w:r>
         <w:lastRenderedPageBreak/>
-        <w:t xml:space="preserve">Themenblatt </w:t>
-      </w:r>
-      <w:proofErr w:type="gramStart"/>
-      <w:r>
-        <w:t>Unterschrieben</w:t>
-      </w:r>
-      <w:proofErr w:type="gramEnd"/>
-      <w:r>
-        <w:t xml:space="preserve"> hier einfügen</w:t>
+        <w:t>Themenblatt Unterschrieben hier einfügen</w:t>
       </w:r>
     </w:p>
     <w:p>
@@ -2584,16 +2567,8 @@
         <w:rPr>
           <w:color w:val="FF0000"/>
         </w:rPr>
-        <w:t xml:space="preserve">- Statusanzeige durch </w:t>
-      </w:r>
-      <w:proofErr w:type="gramStart"/>
-      <w:r>
-        <w:rPr>
-          <w:color w:val="FF0000"/>
-        </w:rPr>
-        <w:t>LCD-Display</w:t>
-      </w:r>
-      <w:proofErr w:type="gramEnd"/>
+        <w:t>- Statusanzeige durch LCD-Display</w:t>
+      </w:r>
     </w:p>
     <w:p>
       <w:pPr>
@@ -2656,16 +2631,8 @@
         <w:rPr>
           <w:color w:val="FF0000"/>
         </w:rPr>
-        <w:t xml:space="preserve">- </w:t>
-      </w:r>
-      <w:proofErr w:type="gramStart"/>
-      <w:r>
-        <w:rPr>
-          <w:color w:val="FF0000"/>
-        </w:rPr>
-        <w:t>LCD-Display</w:t>
-      </w:r>
-      <w:proofErr w:type="gramEnd"/>
+        <w:t>- LCD-Display</w:t>
+      </w:r>
     </w:p>
     <w:p>
       <w:pPr>
@@ -2692,73 +2659,37 @@
         <w:rPr>
           <w:color w:val="FF0000"/>
         </w:rPr>
-        <w:t xml:space="preserve">- Arduino UNO </w:t>
-      </w:r>
-      <w:proofErr w:type="spellStart"/>
-      <w:r>
-        <w:rPr>
-          <w:color w:val="FF0000"/>
-        </w:rPr>
-        <w:t>abklatsch</w:t>
-      </w:r>
-      <w:proofErr w:type="spellEnd"/>
-      <w:r>
-        <w:rPr>
-          <w:color w:val="FF0000"/>
-        </w:rPr>
-        <w:t xml:space="preserve"> (zwar andere Firma, jedoch gleicher Mikroprozessor)</w:t>
-      </w:r>
-    </w:p>
-    <w:p>
-      <w:pPr>
-        <w:pStyle w:val="Flietext"/>
-        <w:rPr>
-          <w:color w:val="FF0000"/>
-        </w:rPr>
-      </w:pPr>
-    </w:p>
-    <w:p>
-      <w:pPr>
-        <w:pStyle w:val="Flietext"/>
-        <w:rPr>
-          <w:color w:val="FF0000"/>
-        </w:rPr>
-      </w:pPr>
-      <w:r>
-        <w:rPr>
-          <w:color w:val="FF0000"/>
-        </w:rPr>
-        <w:t xml:space="preserve">Das System soll </w:t>
-      </w:r>
-      <w:proofErr w:type="gramStart"/>
-      <w:r>
-        <w:rPr>
-          <w:color w:val="FF0000"/>
-        </w:rPr>
-        <w:t>zum dynamischen bedienen</w:t>
-      </w:r>
-      <w:proofErr w:type="gramEnd"/>
-      <w:r>
-        <w:rPr>
-          <w:color w:val="FF0000"/>
-        </w:rPr>
-        <w:t xml:space="preserve"> jeglicher IR-Geräte im Haushalt eigesetzt werden.</w:t>
-      </w:r>
-    </w:p>
-    <w:p>
-      <w:pPr>
-        <w:pStyle w:val="Flietext"/>
-      </w:pPr>
-      <w:r>
-        <w:t xml:space="preserve">Hausautomatisierung -&gt; IR eine wenig bediente </w:t>
-      </w:r>
-      <w:proofErr w:type="spellStart"/>
-      <w:r>
-        <w:t>schnittstelle</w:t>
-      </w:r>
-      <w:proofErr w:type="spellEnd"/>
-      <w:r>
-        <w:t xml:space="preserve"> in Modernen Hausautomatisierungssystemen, aber noch alte Geräte daheim…</w:t>
+        <w:t>- Arduino UNO abklatsch (zwar andere Firma, jedoch gleicher Mikroprozessor)</w:t>
+      </w:r>
+    </w:p>
+    <w:p>
+      <w:pPr>
+        <w:pStyle w:val="Flietext"/>
+        <w:rPr>
+          <w:color w:val="FF0000"/>
+        </w:rPr>
+      </w:pPr>
+    </w:p>
+    <w:p>
+      <w:pPr>
+        <w:pStyle w:val="Flietext"/>
+        <w:rPr>
+          <w:color w:val="FF0000"/>
+        </w:rPr>
+      </w:pPr>
+      <w:r>
+        <w:rPr>
+          <w:color w:val="FF0000"/>
+        </w:rPr>
+        <w:t>Das System soll zum dynamischen bedienen jeglicher IR-Geräte im Haushalt eigesetzt werden.</w:t>
+      </w:r>
+    </w:p>
+    <w:p>
+      <w:pPr>
+        <w:pStyle w:val="Flietext"/>
+      </w:pPr>
+      <w:r>
+        <w:t>Hausautomatisierung -&gt; IR eine wenig bediente schnittstelle in Modernen Hausautomatisierungssystemen, aber noch alte Geräte daheim…</w:t>
       </w:r>
     </w:p>
     <w:p>
@@ -2769,13 +2700,8 @@
         <w:t>Das Ziel ist, die Geräte, die nur IR unterstützen mit da</w:t>
       </w:r>
       <w:r>
-        <w:t xml:space="preserve"> </w:t>
-      </w:r>
-      <w:proofErr w:type="spellStart"/>
-      <w:r>
-        <w:t>reinzuverbinden</w:t>
-      </w:r>
-      <w:proofErr w:type="spellEnd"/>
+        <w:t xml:space="preserve"> reinzuverbinden</w:t>
+      </w:r>
       <w:r>
         <w:t>.</w:t>
       </w:r>
@@ -2785,93 +2711,13 @@
         <w:pStyle w:val="Flietext"/>
       </w:pPr>
       <w:r>
-        <w:t xml:space="preserve">Wenn die </w:t>
-      </w:r>
-      <w:proofErr w:type="spellStart"/>
-      <w:r>
-        <w:t>Möglicheiten</w:t>
-      </w:r>
-      <w:proofErr w:type="spellEnd"/>
-      <w:r>
-        <w:t xml:space="preserve"> </w:t>
-      </w:r>
-      <w:proofErr w:type="gramStart"/>
-      <w:r>
-        <w:t>offen stehen</w:t>
-      </w:r>
-      <w:proofErr w:type="gramEnd"/>
-      <w:r>
-        <w:t xml:space="preserve">, das alle Digital von einem anderen Controllersystem oder </w:t>
-      </w:r>
-      <w:proofErr w:type="spellStart"/>
-      <w:r>
-        <w:t>rechner</w:t>
-      </w:r>
-      <w:proofErr w:type="spellEnd"/>
-      <w:r>
-        <w:t xml:space="preserve"> zu betrieben. Die </w:t>
-      </w:r>
-      <w:r>
-        <w:t xml:space="preserve">Grundlage ist ein </w:t>
-      </w:r>
-      <w:proofErr w:type="spellStart"/>
-      <w:r>
-        <w:t>felxibles</w:t>
-      </w:r>
-      <w:proofErr w:type="spellEnd"/>
-      <w:r>
-        <w:t xml:space="preserve"> </w:t>
-      </w:r>
-      <w:proofErr w:type="spellStart"/>
-      <w:r>
-        <w:t>system</w:t>
-      </w:r>
-      <w:proofErr w:type="spellEnd"/>
-      <w:r>
-        <w:t xml:space="preserve"> </w:t>
-      </w:r>
-      <w:proofErr w:type="gramStart"/>
-      <w:r>
-        <w:t>zum ansteuern</w:t>
-      </w:r>
-      <w:proofErr w:type="gramEnd"/>
-      <w:r>
-        <w:t xml:space="preserve"> von </w:t>
-      </w:r>
-      <w:proofErr w:type="spellStart"/>
-      <w:r>
-        <w:t>ir</w:t>
-      </w:r>
-      <w:proofErr w:type="spellEnd"/>
-      <w:r>
-        <w:t xml:space="preserve">-geräten </w:t>
-      </w:r>
-      <w:r>
-        <w:t xml:space="preserve">im Haushalt. Realisiert mit dem Arduino UNO. Das erstmal </w:t>
-      </w:r>
-      <w:proofErr w:type="spellStart"/>
-      <w:r>
-        <w:t>standalone</w:t>
-      </w:r>
-      <w:proofErr w:type="spellEnd"/>
-      <w:r>
-        <w:t xml:space="preserve"> </w:t>
-      </w:r>
-      <w:proofErr w:type="spellStart"/>
-      <w:r>
-        <w:t>funktiniert</w:t>
-      </w:r>
-      <w:proofErr w:type="spellEnd"/>
-      <w:r>
-        <w:t xml:space="preserve">. Es muss senden können. Empfangen </w:t>
-      </w:r>
-      <w:proofErr w:type="gramStart"/>
-      <w:r>
-        <w:t>zum einprogrammieren</w:t>
-      </w:r>
-      <w:proofErr w:type="gramEnd"/>
-      <w:r>
-        <w:t xml:space="preserve"> von Befehlen.</w:t>
+        <w:t xml:space="preserve">Wenn die Möglicheiten offen stehen, das alle Digital von einem anderen Controllersystem oder rechner zu betrieben. Die </w:t>
+      </w:r>
+      <w:r>
+        <w:t xml:space="preserve">Grundlage ist ein felxibles system zum ansteuern von ir-geräten </w:t>
+      </w:r>
+      <w:r>
+        <w:t>im Haushalt. Realisiert mit dem Arduino UNO. Das erstmal standalone funktiniert. Es muss senden können. Empfangen zum einprogrammieren von Befehlen.</w:t>
       </w:r>
     </w:p>
     <w:p>
@@ -2892,126 +2738,39 @@
         <w:pStyle w:val="Flietext"/>
       </w:pPr>
       <w:r>
-        <w:t xml:space="preserve">IR-LED -&gt; </w:t>
-      </w:r>
-      <w:proofErr w:type="spellStart"/>
-      <w:r>
-        <w:t>schaltkreis</w:t>
-      </w:r>
-      <w:proofErr w:type="spellEnd"/>
-      <w:r>
-        <w:t xml:space="preserve"> + </w:t>
-      </w:r>
-      <w:proofErr w:type="spellStart"/>
-      <w:r>
-        <w:t>implementierung</w:t>
-      </w:r>
-      <w:proofErr w:type="spellEnd"/>
-      <w:r>
-        <w:t xml:space="preserve"> </w:t>
-      </w:r>
-      <w:proofErr w:type="gramStart"/>
-      <w:r>
-        <w:t>zur Senden</w:t>
-      </w:r>
-      <w:proofErr w:type="gramEnd"/>
-      <w:r>
-        <w:t xml:space="preserve"> von Signalen</w:t>
-      </w:r>
-    </w:p>
-    <w:p>
-      <w:pPr>
-        <w:pStyle w:val="Flietext"/>
-      </w:pPr>
-      <w:r>
-        <w:t xml:space="preserve">IR-Empfänger -&gt; </w:t>
-      </w:r>
-      <w:proofErr w:type="spellStart"/>
-      <w:r>
-        <w:t>schaltkreis</w:t>
-      </w:r>
-      <w:proofErr w:type="spellEnd"/>
-      <w:r>
-        <w:t xml:space="preserve"> und </w:t>
-      </w:r>
-      <w:proofErr w:type="spellStart"/>
-      <w:r>
-        <w:t>implementierung</w:t>
-      </w:r>
-      <w:proofErr w:type="spellEnd"/>
-      <w:r>
-        <w:t xml:space="preserve"> zum empfangen und auswerten von </w:t>
-      </w:r>
-      <w:proofErr w:type="spellStart"/>
-      <w:r>
-        <w:t>signalen</w:t>
-      </w:r>
-      <w:proofErr w:type="spellEnd"/>
-    </w:p>
-    <w:p>
-      <w:pPr>
-        <w:pStyle w:val="Flietext"/>
-      </w:pPr>
-      <w:r>
-        <w:t>Display -&gt; Statusanzeige/</w:t>
-      </w:r>
-      <w:proofErr w:type="spellStart"/>
-      <w:r>
-        <w:t>rükmeldung</w:t>
-      </w:r>
-      <w:proofErr w:type="spellEnd"/>
-      <w:r>
-        <w:t xml:space="preserve"> für Nutzer, Auswahlanzeige, Menü- </w:t>
-      </w:r>
-      <w:proofErr w:type="spellStart"/>
-      <w:r>
-        <w:t>visualisierung</w:t>
-      </w:r>
-      <w:proofErr w:type="spellEnd"/>
-    </w:p>
-    <w:p>
-      <w:pPr>
-        <w:pStyle w:val="Flietext"/>
-      </w:pPr>
-      <w:r>
-        <w:t xml:space="preserve">Eingabe -&gt; Schaltkreis mit digitalem Drehschalter, Auswahl einer Funktion, </w:t>
-      </w:r>
-      <w:proofErr w:type="spellStart"/>
-      <w:r>
-        <w:t>navigation</w:t>
-      </w:r>
-      <w:proofErr w:type="spellEnd"/>
-      <w:r>
-        <w:t xml:space="preserve"> durch Menü, endloses drehen und </w:t>
-      </w:r>
-      <w:proofErr w:type="gramStart"/>
-      <w:r>
-        <w:t>rein drücken</w:t>
-      </w:r>
-      <w:proofErr w:type="gramEnd"/>
-      <w:r>
-        <w:t xml:space="preserve"> als </w:t>
-      </w:r>
-      <w:proofErr w:type="spellStart"/>
-      <w:r>
-        <w:t>bestätigung</w:t>
-      </w:r>
-      <w:proofErr w:type="spellEnd"/>
-    </w:p>
-    <w:p>
-      <w:pPr>
-        <w:pStyle w:val="Flietext"/>
-      </w:pPr>
-      <w:r>
-        <w:t xml:space="preserve">Arduino UNO -&gt; Mikrocontroller und IO </w:t>
-      </w:r>
-      <w:proofErr w:type="spellStart"/>
-      <w:r>
-        <w:t>schnittstellen</w:t>
-      </w:r>
-      <w:proofErr w:type="spellEnd"/>
-      <w:r>
-        <w:t xml:space="preserve"> für Module und zum Programmieren (UART, USB)</w:t>
+        <w:t>IR-LED -&gt; schaltkreis + implementierung zur Senden von Signalen</w:t>
+      </w:r>
+    </w:p>
+    <w:p>
+      <w:pPr>
+        <w:pStyle w:val="Flietext"/>
+      </w:pPr>
+      <w:r>
+        <w:t>IR-Empfänger -&gt; schaltkreis und implementierung zum empfangen und auswerten von signalen</w:t>
+      </w:r>
+    </w:p>
+    <w:p>
+      <w:pPr>
+        <w:pStyle w:val="Flietext"/>
+      </w:pPr>
+      <w:r>
+        <w:t>Display -&gt; Statusanzeige/rükmeldung für Nutzer, Auswahlanzeige, Menü- visualisierung</w:t>
+      </w:r>
+    </w:p>
+    <w:p>
+      <w:pPr>
+        <w:pStyle w:val="Flietext"/>
+      </w:pPr>
+      <w:r>
+        <w:t>Eingabe -&gt; Schaltkreis mit digitalem Drehschalter, Auswahl einer Funktion, navigation durch Menü, endloses drehen und rein drücken als bestätigung</w:t>
+      </w:r>
+    </w:p>
+    <w:p>
+      <w:pPr>
+        <w:pStyle w:val="Flietext"/>
+      </w:pPr>
+      <w:r>
+        <w:t>Arduino UNO -&gt; Mikrocontroller und IO schnittstellen für Module und zum Programmieren (UART, USB)</w:t>
       </w:r>
     </w:p>
     <w:p>
@@ -3131,21 +2890,7 @@
         <w:rPr>
           <w:color w:val="FF0000"/>
         </w:rPr>
-        <w:t xml:space="preserve">Ist halt </w:t>
-      </w:r>
-      <w:proofErr w:type="spellStart"/>
-      <w:r>
-        <w:rPr>
-          <w:color w:val="FF0000"/>
-        </w:rPr>
-        <w:t>ne</w:t>
-      </w:r>
-      <w:proofErr w:type="spellEnd"/>
-      <w:r>
-        <w:rPr>
-          <w:color w:val="FF0000"/>
-        </w:rPr>
-        <w:t xml:space="preserve"> LED…</w:t>
+        <w:t>Ist halt ne LED…</w:t>
       </w:r>
     </w:p>
     <w:p>
@@ -3177,49 +2922,7 @@
         <w:rPr>
           <w:color w:val="FF0000"/>
         </w:rPr>
-        <w:t xml:space="preserve">Datenblatt, hat 3 Pins, vielleicht ein wenig erklären, wofür die 3 Pins und wie das Signal aussieht, </w:t>
-      </w:r>
-      <w:proofErr w:type="spellStart"/>
-      <w:r>
-        <w:rPr>
-          <w:color w:val="FF0000"/>
-        </w:rPr>
-        <w:t>wenns</w:t>
-      </w:r>
-      <w:proofErr w:type="spellEnd"/>
-      <w:r>
-        <w:rPr>
-          <w:color w:val="FF0000"/>
-        </w:rPr>
-        <w:t xml:space="preserve"> </w:t>
-      </w:r>
-      <w:proofErr w:type="gramStart"/>
-      <w:r>
-        <w:rPr>
-          <w:color w:val="FF0000"/>
-        </w:rPr>
-        <w:t>raus kommt</w:t>
-      </w:r>
-      <w:proofErr w:type="gramEnd"/>
-      <w:r>
-        <w:rPr>
-          <w:color w:val="FF0000"/>
-        </w:rPr>
-        <w:t xml:space="preserve">. Bzw. wie und warum da ein Signal </w:t>
-      </w:r>
-      <w:proofErr w:type="gramStart"/>
-      <w:r>
-        <w:rPr>
-          <w:color w:val="FF0000"/>
-        </w:rPr>
-        <w:t>raus kommt</w:t>
-      </w:r>
-      <w:proofErr w:type="gramEnd"/>
-      <w:r>
-        <w:rPr>
-          <w:color w:val="FF0000"/>
-        </w:rPr>
-        <w:t>??</w:t>
+        <w:t>Datenblatt, hat 3 Pins, vielleicht ein wenig erklären, wofür die 3 Pins und wie das Signal aussieht, wenns raus kommt. Bzw. wie und warum da ein Signal raus kommt??</w:t>
       </w:r>
     </w:p>
     <w:p>
@@ -3235,12 +2938,10 @@
         <w:pStyle w:val="12"/>
       </w:pPr>
       <w:bookmarkStart w:id="5" w:name="_Toc158192946"/>
-      <w:proofErr w:type="gramStart"/>
       <w:r>
         <w:t>LCD-Display</w:t>
       </w:r>
       <w:bookmarkEnd w:id="5"/>
-      <w:proofErr w:type="gramEnd"/>
     </w:p>
     <w:p>
       <w:pPr>
@@ -3294,39 +2995,7 @@
           <w:color w:val="FF0000"/>
           <w:u w:val="single"/>
         </w:rPr>
-        <w:t>Datenblatt: „Dokumentation/wichtige Datenblätter/Rotary-</w:t>
-      </w:r>
-      <w:proofErr w:type="gramStart"/>
-      <w:r>
-        <w:rPr>
-          <w:color w:val="FF0000"/>
-          <w:u w:val="single"/>
-        </w:rPr>
-        <w:t>Encoder(</w:t>
-      </w:r>
-      <w:proofErr w:type="gramEnd"/>
-      <w:r>
-        <w:rPr>
-          <w:color w:val="FF0000"/>
-          <w:u w:val="single"/>
-        </w:rPr>
-        <w:t>Drehschalter).</w:t>
-      </w:r>
-      <w:proofErr w:type="spellStart"/>
-      <w:r>
-        <w:rPr>
-          <w:color w:val="FF0000"/>
-          <w:u w:val="single"/>
-        </w:rPr>
-        <w:t>pdf</w:t>
-      </w:r>
-      <w:proofErr w:type="spellEnd"/>
-      <w:r>
-        <w:rPr>
-          <w:color w:val="FF0000"/>
-          <w:u w:val="single"/>
-        </w:rPr>
-        <w:t>“,</w:t>
+        <w:t>Datenblatt: „Dokumentation/wichtige Datenblätter/Rotary-Encoder(Drehschalter).pdf“,</w:t>
       </w:r>
     </w:p>
     <w:p>
@@ -3502,35 +3171,7 @@
         <w:rPr>
           <w:color w:val="FF0000"/>
         </w:rPr>
-        <w:t>„/Quellcode/</w:t>
-      </w:r>
-      <w:proofErr w:type="spellStart"/>
-      <w:r>
-        <w:rPr>
-          <w:color w:val="FF0000"/>
-        </w:rPr>
-        <w:t>IR_Remote</w:t>
-      </w:r>
-      <w:proofErr w:type="spellEnd"/>
-      <w:r>
-        <w:rPr>
-          <w:color w:val="FF0000"/>
-        </w:rPr>
-        <w:t>/</w:t>
-      </w:r>
-      <w:proofErr w:type="spellStart"/>
-      <w:r>
-        <w:rPr>
-          <w:color w:val="FF0000"/>
-        </w:rPr>
-        <w:t>IR_LED_Test</w:t>
-      </w:r>
-      <w:proofErr w:type="spellEnd"/>
-      <w:r>
-        <w:rPr>
-          <w:color w:val="FF0000"/>
-        </w:rPr>
-        <w:t>/“</w:t>
+        <w:t>„/Quellcode/IR_Remote/IR_LED_Test/“</w:t>
       </w:r>
     </w:p>
     <w:p>
@@ -3590,28 +3231,7 @@
         <w:rPr>
           <w:color w:val="FF0000"/>
         </w:rPr>
-        <w:t>„/Quellcode/</w:t>
-      </w:r>
-      <w:proofErr w:type="spellStart"/>
-      <w:r>
-        <w:rPr>
-          <w:color w:val="FF0000"/>
-        </w:rPr>
-        <w:t>IR_Remote</w:t>
-      </w:r>
-      <w:proofErr w:type="spellEnd"/>
-      <w:r>
-        <w:rPr>
-          <w:color w:val="FF0000"/>
-        </w:rPr>
-        <w:t>/</w:t>
-      </w:r>
-      <w:proofErr w:type="spellStart"/>
-      <w:r>
-        <w:rPr>
-          <w:color w:val="FF0000"/>
-        </w:rPr>
-        <w:t>IR_</w:t>
+        <w:t>„/Quellcode/IR_Remote/IR_</w:t>
       </w:r>
       <w:r>
         <w:rPr>
@@ -3623,14 +3243,7 @@
         <w:rPr>
           <w:color w:val="FF0000"/>
         </w:rPr>
-        <w:t>_Test</w:t>
-      </w:r>
-      <w:proofErr w:type="spellEnd"/>
-      <w:r>
-        <w:rPr>
-          <w:color w:val="FF0000"/>
-        </w:rPr>
-        <w:t>/“</w:t>
+        <w:t>_Test/“</w:t>
       </w:r>
     </w:p>
     <w:p>
@@ -3686,12 +3299,10 @@
         <w:pStyle w:val="12"/>
       </w:pPr>
       <w:bookmarkStart w:id="11" w:name="_Toc158192952"/>
-      <w:proofErr w:type="gramStart"/>
       <w:r>
         <w:t>LCD-Display</w:t>
       </w:r>
       <w:bookmarkEnd w:id="11"/>
-      <w:proofErr w:type="gramEnd"/>
     </w:p>
     <w:p>
       <w:pPr>
@@ -3730,21 +3341,7 @@
         <w:rPr>
           <w:color w:val="FF0000"/>
         </w:rPr>
-        <w:t xml:space="preserve">Wie stell ich </w:t>
-      </w:r>
-      <w:proofErr w:type="spellStart"/>
-      <w:r>
-        <w:rPr>
-          <w:color w:val="FF0000"/>
-        </w:rPr>
-        <w:t>sachen</w:t>
-      </w:r>
-      <w:proofErr w:type="spellEnd"/>
-      <w:r>
-        <w:rPr>
-          <w:color w:val="FF0000"/>
-        </w:rPr>
-        <w:t xml:space="preserve"> auf dem Display dar, welche Limits gibt es (2x16)</w:t>
+        <w:t>Wie stell ich sachen auf dem Display dar, welche Limits gibt es (2x16)</w:t>
       </w:r>
     </w:p>
     <w:p>
@@ -3776,35 +3373,7 @@
         <w:rPr>
           <w:color w:val="FF0000"/>
         </w:rPr>
-        <w:t>„/Quellcode/</w:t>
-      </w:r>
-      <w:proofErr w:type="spellStart"/>
-      <w:r>
-        <w:rPr>
-          <w:color w:val="FF0000"/>
-        </w:rPr>
-        <w:t>Rotary_Switch</w:t>
-      </w:r>
-      <w:proofErr w:type="spellEnd"/>
-      <w:r>
-        <w:rPr>
-          <w:color w:val="FF0000"/>
-        </w:rPr>
-        <w:t>/</w:t>
-      </w:r>
-      <w:proofErr w:type="spellStart"/>
-      <w:r>
-        <w:rPr>
-          <w:color w:val="FF0000"/>
-        </w:rPr>
-        <w:t>Rotay_Switch_Test</w:t>
-      </w:r>
-      <w:proofErr w:type="spellEnd"/>
-      <w:r>
-        <w:rPr>
-          <w:color w:val="FF0000"/>
-        </w:rPr>
-        <w:t>/“</w:t>
+        <w:t>„/Quellcode/Rotary_Switch/Rotay_Switch_Test/“</w:t>
       </w:r>
     </w:p>
     <w:p>
@@ -3871,21 +3440,7 @@
         <w:rPr>
           <w:color w:val="FF0000"/>
         </w:rPr>
-        <w:t>Hier erkläre ich meinen Quellcode mit Diagrammen (alles unter _</w:t>
-      </w:r>
-      <w:proofErr w:type="spellStart"/>
-      <w:r>
-        <w:rPr>
-          <w:color w:val="FF0000"/>
-        </w:rPr>
-        <w:t>Merged</w:t>
-      </w:r>
-      <w:proofErr w:type="spellEnd"/>
-      <w:r>
-        <w:rPr>
-          <w:color w:val="FF0000"/>
-        </w:rPr>
-        <w:t>)</w:t>
+        <w:t>Hier erkläre ich meinen Quellcode mit Diagrammen (alles unter _Merged)</w:t>
       </w:r>
     </w:p>
     <w:p>
@@ -3905,10 +3460,103 @@
     <w:p>
       <w:pPr>
         <w:pStyle w:val="Flietext"/>
-        <w:rPr>
-          <w:color w:val="FF0000"/>
-        </w:rPr>
-      </w:pPr>
+        <w:keepNext/>
+      </w:pPr>
+      <w:r>
+        <w:rPr>
+          <w:noProof/>
+          <w14:textOutline w14:w="12700" w14:cap="rnd" w14:cmpd="sng" w14:algn="ctr">
+            <w14:solidFill>
+              <w14:schemeClr w14:val="tx1"/>
+            </w14:solidFill>
+            <w14:prstDash w14:val="solid"/>
+            <w14:bevel/>
+          </w14:textOutline>
+        </w:rPr>
+        <w:object w:dxaOrig="9576" w:dyaOrig="5391" w14:anchorId="31507D4D">
+          <v:shapetype id="_x0000_t75" coordsize="21600,21600" o:spt="75" o:preferrelative="t" path="m@4@5l@4@11@9@11@9@5xe" filled="f" stroked="f">
+            <v:stroke joinstyle="miter"/>
+            <v:formulas>
+              <v:f eqn="if lineDrawn pixelLineWidth 0"/>
+              <v:f eqn="sum @0 1 0"/>
+              <v:f eqn="sum 0 0 @1"/>
+              <v:f eqn="prod @2 1 2"/>
+              <v:f eqn="prod @3 21600 pixelWidth"/>
+              <v:f eqn="prod @3 21600 pixelHeight"/>
+              <v:f eqn="sum @0 0 1"/>
+              <v:f eqn="prod @6 1 2"/>
+              <v:f eqn="prod @7 21600 pixelWidth"/>
+              <v:f eqn="sum @8 21600 0"/>
+              <v:f eqn="prod @7 21600 pixelHeight"/>
+              <v:f eqn="sum @10 21600 0"/>
+            </v:formulas>
+            <v:path o:extrusionok="f" gradientshapeok="t" o:connecttype="rect"/>
+            <o:lock v:ext="edit" aspectratio="t"/>
+          </v:shapetype>
+          <v:shape id="_x0000_i1027" type="#_x0000_t75" style="width:455.6pt;height:269.55pt" o:ole="">
+            <v:imagedata r:id="rId10" o:title=""/>
+            <w10:bordertop type="single" width="8"/>
+            <w10:borderleft type="single" width="8"/>
+            <w10:borderbottom type="single" width="8"/>
+            <w10:borderright type="single" width="8"/>
+          </v:shape>
+          <o:OLEObject Type="Link" ProgID="PowerPoint.Slide.8" ShapeID="_x0000_i1027" DrawAspect="Content" r:id="rId11" UpdateMode="Always">
+            <o:LinkType>EnhancedMetaFile</o:LinkType>
+            <o:LockedField>false</o:LockedField>
+          </o:OLEObject>
+        </w:object>
+      </w:r>
+    </w:p>
+    <w:p>
+      <w:pPr>
+        <w:pStyle w:val="Flietext"/>
+        <w:rPr>
+          <w:color w:val="FF0000"/>
+        </w:rPr>
+      </w:pPr>
+      <w:r>
+        <w:rPr>
+          <w:b/>
+        </w:rPr>
+        <w:t xml:space="preserve">Abbildung </w:t>
+      </w:r>
+      <w:r>
+        <w:rPr>
+          <w:b/>
+        </w:rPr>
+        <w:fldChar w:fldCharType="begin"/>
+      </w:r>
+      <w:r>
+        <w:rPr>
+          <w:b/>
+        </w:rPr>
+        <w:instrText xml:space="preserve"> SEQ Abbildung \* ARABIC </w:instrText>
+      </w:r>
+      <w:r>
+        <w:rPr>
+          <w:b/>
+        </w:rPr>
+        <w:fldChar w:fldCharType="separate"/>
+      </w:r>
+      <w:r>
+        <w:rPr>
+          <w:b/>
+          <w:noProof/>
+        </w:rPr>
+        <w:t>1</w:t>
+      </w:r>
+      <w:r>
+        <w:rPr>
+          <w:b/>
+        </w:rPr>
+        <w:fldChar w:fldCharType="end"/>
+      </w:r>
+      <w:r>
+        <w:t>,</w:t>
+      </w:r>
+      <w:r>
+        <w:t xml:space="preserve"> Das Hauptsystem</w:t>
+      </w:r>
     </w:p>
     <w:p>
       <w:pPr>
@@ -4017,19 +3665,11 @@
           <w:color w:val="FF0000"/>
         </w:rPr>
       </w:pPr>
-      <w:proofErr w:type="spellStart"/>
-      <w:r>
-        <w:rPr>
-          <w:color w:val="FF0000"/>
-        </w:rPr>
-        <w:t>Evtl</w:t>
-      </w:r>
-      <w:proofErr w:type="spellEnd"/>
-      <w:r>
-        <w:rPr>
-          <w:color w:val="FF0000"/>
-        </w:rPr>
-        <w:t xml:space="preserve"> kurz was zu den Pins und so …einfach die Bilder beschreiben</w:t>
+      <w:r>
+        <w:rPr>
+          <w:color w:val="FF0000"/>
+        </w:rPr>
+        <w:t>Evtl kurz was zu den Pins und so …einfach die Bilder beschreiben</w:t>
       </w:r>
     </w:p>
     <w:p>
@@ -4057,23 +3697,9 @@
         <w:rPr>
           <w:color w:val="FF0000"/>
         </w:rPr>
-        <w:t>Bilder sind mit der Software „</w:t>
-      </w:r>
-      <w:proofErr w:type="spellStart"/>
-      <w:r>
-        <w:rPr>
-          <w:color w:val="FF0000"/>
-        </w:rPr>
-        <w:t>Fritzing</w:t>
-      </w:r>
-      <w:proofErr w:type="spellEnd"/>
-      <w:r>
-        <w:rPr>
-          <w:color w:val="FF0000"/>
-        </w:rPr>
-        <w:t>“ entstanden (</w:t>
-      </w:r>
-      <w:hyperlink r:id="rId10" w:history="1">
+        <w:t>Bilder sind mit der Software „Fritzing“ entstanden (</w:t>
+      </w:r>
+      <w:hyperlink r:id="rId12" w:history="1">
         <w:r>
           <w:rPr>
             <w:rStyle w:val="Hyperlink"/>
@@ -4095,33 +3721,11 @@
           <w:color w:val="FF0000"/>
         </w:rPr>
       </w:pPr>
-      <w:proofErr w:type="spellStart"/>
-      <w:r>
-        <w:rPr>
-          <w:color w:val="FF0000"/>
-        </w:rPr>
-        <w:t>Fritzing</w:t>
-      </w:r>
-      <w:proofErr w:type="spellEnd"/>
-      <w:r>
-        <w:rPr>
-          <w:color w:val="FF0000"/>
-        </w:rPr>
-        <w:t xml:space="preserve"> Dokument liegt unter „/Schaltplan/</w:t>
-      </w:r>
-      <w:proofErr w:type="spellStart"/>
-      <w:r>
-        <w:rPr>
-          <w:color w:val="FF0000"/>
-        </w:rPr>
-        <w:t>IR_Aufbau_Sketch.fzz</w:t>
-      </w:r>
-      <w:proofErr w:type="spellEnd"/>
-      <w:r>
-        <w:rPr>
-          <w:color w:val="FF0000"/>
-        </w:rPr>
-        <w:t>“</w:t>
+      <w:r>
+        <w:rPr>
+          <w:color w:val="FF0000"/>
+        </w:rPr>
+        <w:t>Fritzing Dokument liegt unter „/Schaltplan/IR_Aufbau_Sketch.fzz“</w:t>
       </w:r>
     </w:p>
     <w:p>
@@ -4183,85 +3787,35 @@
         <w:rPr>
           <w:color w:val="FF0000"/>
         </w:rPr>
-        <w:t xml:space="preserve">Der ganze </w:t>
-      </w:r>
-      <w:proofErr w:type="spellStart"/>
-      <w:r>
-        <w:rPr>
-          <w:color w:val="FF0000"/>
-        </w:rPr>
-        <w:t>schnickschnak</w:t>
-      </w:r>
-      <w:proofErr w:type="spellEnd"/>
-      <w:r>
-        <w:rPr>
-          <w:color w:val="FF0000"/>
-        </w:rPr>
-        <w:t xml:space="preserve"> ist </w:t>
-      </w:r>
-      <w:proofErr w:type="spellStart"/>
-      <w:r>
-        <w:rPr>
-          <w:color w:val="FF0000"/>
-        </w:rPr>
-        <w:t>zimlich</w:t>
-      </w:r>
-      <w:proofErr w:type="spellEnd"/>
-      <w:r>
-        <w:rPr>
-          <w:color w:val="FF0000"/>
-        </w:rPr>
-        <w:t xml:space="preserve"> aufwendig und unhandlich</w:t>
-      </w:r>
-    </w:p>
-    <w:p>
-      <w:pPr>
-        <w:pStyle w:val="Flietext"/>
-        <w:rPr>
-          <w:color w:val="FF0000"/>
-        </w:rPr>
-      </w:pPr>
-      <w:r>
-        <w:rPr>
-          <w:color w:val="FF0000"/>
-        </w:rPr>
-        <w:t xml:space="preserve">Das System </w:t>
-      </w:r>
-      <w:proofErr w:type="gramStart"/>
-      <w:r>
-        <w:rPr>
-          <w:color w:val="FF0000"/>
-        </w:rPr>
-        <w:t>funktioniert</w:t>
-      </w:r>
-      <w:proofErr w:type="gramEnd"/>
-      <w:r>
-        <w:rPr>
-          <w:color w:val="FF0000"/>
-        </w:rPr>
-        <w:t xml:space="preserve"> aber gut, Top Sache </w:t>
-      </w:r>
-    </w:p>
-    <w:p>
-      <w:pPr>
-        <w:pStyle w:val="Flietext"/>
-        <w:rPr>
-          <w:color w:val="FF0000"/>
-        </w:rPr>
-      </w:pPr>
-      <w:proofErr w:type="spellStart"/>
-      <w:r>
-        <w:rPr>
-          <w:color w:val="FF0000"/>
-        </w:rPr>
-        <w:t>Munke</w:t>
-      </w:r>
-      <w:proofErr w:type="spellEnd"/>
-      <w:r>
-        <w:rPr>
-          <w:color w:val="FF0000"/>
-        </w:rPr>
-        <w:t>, Bitte geben sie und die 1</w:t>
+        <w:t>Der ganze schnickschnak ist zimlich aufwendig und unhandlich</w:t>
+      </w:r>
+    </w:p>
+    <w:p>
+      <w:pPr>
+        <w:pStyle w:val="Flietext"/>
+        <w:rPr>
+          <w:color w:val="FF0000"/>
+        </w:rPr>
+      </w:pPr>
+      <w:r>
+        <w:rPr>
+          <w:color w:val="FF0000"/>
+        </w:rPr>
+        <w:t xml:space="preserve">Das System funktioniert aber gut, Top Sache </w:t>
+      </w:r>
+    </w:p>
+    <w:p>
+      <w:pPr>
+        <w:pStyle w:val="Flietext"/>
+        <w:rPr>
+          <w:color w:val="FF0000"/>
+        </w:rPr>
+      </w:pPr>
+      <w:r>
+        <w:rPr>
+          <w:color w:val="FF0000"/>
+        </w:rPr>
+        <w:t>Munke, Bitte geben sie und die 1</w:t>
       </w:r>
     </w:p>
     <w:p>
@@ -4305,47 +3859,11 @@
           <w:color w:val="FF0000"/>
         </w:rPr>
       </w:pPr>
-      <w:proofErr w:type="gramStart"/>
-      <w:r>
-        <w:rPr>
-          <w:color w:val="FF0000"/>
-        </w:rPr>
-        <w:t>!Auf</w:t>
-      </w:r>
-      <w:proofErr w:type="gramEnd"/>
-      <w:r>
-        <w:rPr>
-          <w:color w:val="FF0000"/>
-        </w:rPr>
-        <w:t xml:space="preserve"> </w:t>
-      </w:r>
-      <w:proofErr w:type="spellStart"/>
-      <w:r>
-        <w:rPr>
-          <w:color w:val="FF0000"/>
-        </w:rPr>
-        <w:t>jedenfall</w:t>
-      </w:r>
-      <w:proofErr w:type="spellEnd"/>
-      <w:r>
-        <w:rPr>
-          <w:color w:val="FF0000"/>
-        </w:rPr>
-        <w:t xml:space="preserve"> nicht </w:t>
-      </w:r>
-      <w:proofErr w:type="spellStart"/>
-      <w:r>
-        <w:rPr>
-          <w:color w:val="FF0000"/>
-        </w:rPr>
-        <w:t>ChatGPT</w:t>
-      </w:r>
-      <w:proofErr w:type="spellEnd"/>
-      <w:r>
-        <w:rPr>
-          <w:color w:val="FF0000"/>
-        </w:rPr>
-        <w:t xml:space="preserve"> (chat.openai.com)</w:t>
+      <w:r>
+        <w:rPr>
+          <w:color w:val="FF0000"/>
+        </w:rPr>
+        <w:t>!Auf jedenfall nicht ChatGPT (chat.openai.com)</w:t>
       </w:r>
     </w:p>
     <w:p>
@@ -7752,6 +7270,25 @@
       <w:shd w:val="clear" w:color="auto" w:fill="E1DFDD"/>
     </w:rPr>
   </w:style>
+  <w:style w:type="paragraph" w:styleId="Beschriftung">
+    <w:name w:val="caption"/>
+    <w:basedOn w:val="Standard"/>
+    <w:next w:val="Standard"/>
+    <w:uiPriority w:val="35"/>
+    <w:unhideWhenUsed/>
+    <w:qFormat/>
+    <w:rsid w:val="0042321C"/>
+    <w:pPr>
+      <w:spacing w:line="240" w:lineRule="auto"/>
+    </w:pPr>
+    <w:rPr>
+      <w:i/>
+      <w:iCs/>
+      <w:color w:val="1F497D" w:themeColor="text2"/>
+      <w:sz w:val="18"/>
+      <w:szCs w:val="18"/>
+    </w:rPr>
+  </w:style>
 </w:styles>
 </file>
 

</xml_diff>

<commit_message>
Diagramme und 4. (erklärung des Gesamt-Quellcodes) ist fertig
</commit_message>
<xml_diff>
--- a/Beleg/Projektarbeit.docx
+++ b/Beleg/Projektarbeit.docx
@@ -856,8 +856,17 @@
           <w:rStyle w:val="normaltextrun"/>
           <w:rFonts w:ascii="Arial" w:hAnsi="Arial" w:cs="Arial"/>
         </w:rPr>
-        <w:t>Prof. A. Munke</w:t>
-      </w:r>
+        <w:t xml:space="preserve">Prof. A. </w:t>
+      </w:r>
+      <w:proofErr w:type="spellStart"/>
+      <w:r>
+        <w:rPr>
+          <w:rStyle w:val="normaltextrun"/>
+          <w:rFonts w:ascii="Arial" w:hAnsi="Arial" w:cs="Arial"/>
+        </w:rPr>
+        <w:t>Munke</w:t>
+      </w:r>
+      <w:proofErr w:type="spellEnd"/>
       <w:r>
         <w:rPr>
           <w:rStyle w:val="normaltextrun"/>
@@ -910,7 +919,15 @@
       </w:pPr>
       <w:r>
         <w:lastRenderedPageBreak/>
-        <w:t>Themenblatt Unterschrieben hier einfügen</w:t>
+        <w:t xml:space="preserve">Themenblatt </w:t>
+      </w:r>
+      <w:proofErr w:type="gramStart"/>
+      <w:r>
+        <w:t>Unterschrieben</w:t>
+      </w:r>
+      <w:proofErr w:type="gramEnd"/>
+      <w:r>
+        <w:t xml:space="preserve"> hier einfügen</w:t>
       </w:r>
     </w:p>
     <w:p>
@@ -2567,8 +2584,16 @@
         <w:rPr>
           <w:color w:val="FF0000"/>
         </w:rPr>
-        <w:t>- Statusanzeige durch LCD-Display</w:t>
-      </w:r>
+        <w:t xml:space="preserve">- Statusanzeige durch </w:t>
+      </w:r>
+      <w:proofErr w:type="gramStart"/>
+      <w:r>
+        <w:rPr>
+          <w:color w:val="FF0000"/>
+        </w:rPr>
+        <w:t>LCD-Display</w:t>
+      </w:r>
+      <w:proofErr w:type="gramEnd"/>
     </w:p>
     <w:p>
       <w:pPr>
@@ -2631,8 +2656,16 @@
         <w:rPr>
           <w:color w:val="FF0000"/>
         </w:rPr>
-        <w:t>- LCD-Display</w:t>
-      </w:r>
+        <w:t xml:space="preserve">- </w:t>
+      </w:r>
+      <w:proofErr w:type="gramStart"/>
+      <w:r>
+        <w:rPr>
+          <w:color w:val="FF0000"/>
+        </w:rPr>
+        <w:t>LCD-Display</w:t>
+      </w:r>
+      <w:proofErr w:type="gramEnd"/>
     </w:p>
     <w:p>
       <w:pPr>
@@ -2659,37 +2692,81 @@
         <w:rPr>
           <w:color w:val="FF0000"/>
         </w:rPr>
-        <w:t>- Arduino UNO abklatsch (zwar andere Firma, jedoch gleicher Mikroprozessor)</w:t>
-      </w:r>
-    </w:p>
-    <w:p>
-      <w:pPr>
-        <w:pStyle w:val="Flietext"/>
-        <w:rPr>
-          <w:color w:val="FF0000"/>
-        </w:rPr>
-      </w:pPr>
-    </w:p>
-    <w:p>
-      <w:pPr>
-        <w:pStyle w:val="Flietext"/>
-        <w:rPr>
-          <w:color w:val="FF0000"/>
-        </w:rPr>
-      </w:pPr>
-      <w:r>
-        <w:rPr>
-          <w:color w:val="FF0000"/>
-        </w:rPr>
-        <w:t>Das System soll zum dynamischen bedienen jeglicher IR-Geräte im Haushalt eigesetzt werden.</w:t>
-      </w:r>
-    </w:p>
-    <w:p>
-      <w:pPr>
-        <w:pStyle w:val="Flietext"/>
-      </w:pPr>
-      <w:r>
-        <w:t>Hausautomatisierung -&gt; IR eine wenig bediente schnittstelle in Modernen Hausautomatisierungssystemen, aber noch alte Geräte daheim…</w:t>
+        <w:t xml:space="preserve">- Arduino UNO </w:t>
+      </w:r>
+      <w:proofErr w:type="spellStart"/>
+      <w:r>
+        <w:rPr>
+          <w:color w:val="FF0000"/>
+        </w:rPr>
+        <w:t>abklatsch</w:t>
+      </w:r>
+      <w:proofErr w:type="spellEnd"/>
+      <w:r>
+        <w:rPr>
+          <w:color w:val="FF0000"/>
+        </w:rPr>
+        <w:t xml:space="preserve"> (zwar andere Firma, jedoch gleicher Mikroprozessor)</w:t>
+      </w:r>
+    </w:p>
+    <w:p>
+      <w:pPr>
+        <w:pStyle w:val="Flietext"/>
+        <w:rPr>
+          <w:color w:val="FF0000"/>
+        </w:rPr>
+      </w:pPr>
+    </w:p>
+    <w:p>
+      <w:pPr>
+        <w:pStyle w:val="Flietext"/>
+        <w:rPr>
+          <w:color w:val="FF0000"/>
+        </w:rPr>
+      </w:pPr>
+      <w:r>
+        <w:rPr>
+          <w:color w:val="FF0000"/>
+        </w:rPr>
+        <w:t xml:space="preserve">Das System soll </w:t>
+      </w:r>
+      <w:proofErr w:type="gramStart"/>
+      <w:r>
+        <w:rPr>
+          <w:color w:val="FF0000"/>
+        </w:rPr>
+        <w:t>zum dynamischen bedienen</w:t>
+      </w:r>
+      <w:proofErr w:type="gramEnd"/>
+      <w:r>
+        <w:rPr>
+          <w:color w:val="FF0000"/>
+        </w:rPr>
+        <w:t xml:space="preserve"> jeglicher IR-Geräte im Haushalt eigesetzt werden.</w:t>
+      </w:r>
+    </w:p>
+    <w:p>
+      <w:pPr>
+        <w:pStyle w:val="Flietext"/>
+      </w:pPr>
+      <w:r>
+        <w:t xml:space="preserve">Hausautomatisierung -&gt; IR eine wenig bediente </w:t>
+      </w:r>
+      <w:proofErr w:type="spellStart"/>
+      <w:r>
+        <w:t>schnittstelle</w:t>
+      </w:r>
+      <w:proofErr w:type="spellEnd"/>
+      <w:r>
+        <w:t xml:space="preserve"> in </w:t>
+      </w:r>
+      <w:proofErr w:type="spellStart"/>
+      <w:r>
+        <w:t>Modernen</w:t>
+      </w:r>
+      <w:proofErr w:type="spellEnd"/>
+      <w:r>
+        <w:t xml:space="preserve"> Hausautomatisierungssystemen, aber noch alte Geräte daheim…</w:t>
       </w:r>
     </w:p>
     <w:p>
@@ -2700,8 +2777,13 @@
         <w:t>Das Ziel ist, die Geräte, die nur IR unterstützen mit da</w:t>
       </w:r>
       <w:r>
-        <w:t xml:space="preserve"> reinzuverbinden</w:t>
-      </w:r>
+        <w:t xml:space="preserve"> </w:t>
+      </w:r>
+      <w:proofErr w:type="spellStart"/>
+      <w:r>
+        <w:t>reinzuverbinden</w:t>
+      </w:r>
+      <w:proofErr w:type="spellEnd"/>
       <w:r>
         <w:t>.</w:t>
       </w:r>
@@ -2711,13 +2793,98 @@
         <w:pStyle w:val="Flietext"/>
       </w:pPr>
       <w:r>
-        <w:t xml:space="preserve">Wenn die Möglicheiten offen stehen, das alle Digital von einem anderen Controllersystem oder rechner zu betrieben. Die </w:t>
-      </w:r>
-      <w:r>
-        <w:t xml:space="preserve">Grundlage ist ein felxibles system zum ansteuern von ir-geräten </w:t>
-      </w:r>
-      <w:r>
-        <w:t>im Haushalt. Realisiert mit dem Arduino UNO. Das erstmal standalone funktiniert. Es muss senden können. Empfangen zum einprogrammieren von Befehlen.</w:t>
+        <w:t xml:space="preserve">Wenn die </w:t>
+      </w:r>
+      <w:proofErr w:type="spellStart"/>
+      <w:r>
+        <w:t>Möglicheiten</w:t>
+      </w:r>
+      <w:proofErr w:type="spellEnd"/>
+      <w:r>
+        <w:t xml:space="preserve"> </w:t>
+      </w:r>
+      <w:proofErr w:type="gramStart"/>
+      <w:r>
+        <w:t>offen stehen</w:t>
+      </w:r>
+      <w:proofErr w:type="gramEnd"/>
+      <w:r>
+        <w:t xml:space="preserve">, das alle Digital von einem anderen Controllersystem oder </w:t>
+      </w:r>
+      <w:proofErr w:type="spellStart"/>
+      <w:r>
+        <w:t>rechner</w:t>
+      </w:r>
+      <w:proofErr w:type="spellEnd"/>
+      <w:r>
+        <w:t xml:space="preserve"> zu betrieben. Die </w:t>
+      </w:r>
+      <w:r>
+        <w:t xml:space="preserve">Grundlage ist ein </w:t>
+      </w:r>
+      <w:proofErr w:type="spellStart"/>
+      <w:r>
+        <w:t>felxibles</w:t>
+      </w:r>
+      <w:proofErr w:type="spellEnd"/>
+      <w:r>
+        <w:t xml:space="preserve"> </w:t>
+      </w:r>
+      <w:proofErr w:type="spellStart"/>
+      <w:r>
+        <w:t>system</w:t>
+      </w:r>
+      <w:proofErr w:type="spellEnd"/>
+      <w:r>
+        <w:t xml:space="preserve"> </w:t>
+      </w:r>
+      <w:proofErr w:type="gramStart"/>
+      <w:r>
+        <w:t xml:space="preserve">zum </w:t>
+      </w:r>
+      <w:proofErr w:type="spellStart"/>
+      <w:r>
+        <w:t>ansteuern</w:t>
+      </w:r>
+      <w:proofErr w:type="spellEnd"/>
+      <w:proofErr w:type="gramEnd"/>
+      <w:r>
+        <w:t xml:space="preserve"> von </w:t>
+      </w:r>
+      <w:proofErr w:type="spellStart"/>
+      <w:r>
+        <w:t>ir</w:t>
+      </w:r>
+      <w:proofErr w:type="spellEnd"/>
+      <w:r>
+        <w:t xml:space="preserve">-geräten </w:t>
+      </w:r>
+      <w:r>
+        <w:t xml:space="preserve">im Haushalt. Realisiert mit dem Arduino UNO. Das erstmal </w:t>
+      </w:r>
+      <w:proofErr w:type="spellStart"/>
+      <w:r>
+        <w:t>standalone</w:t>
+      </w:r>
+      <w:proofErr w:type="spellEnd"/>
+      <w:r>
+        <w:t xml:space="preserve"> </w:t>
+      </w:r>
+      <w:proofErr w:type="spellStart"/>
+      <w:r>
+        <w:t>funktiniert</w:t>
+      </w:r>
+      <w:proofErr w:type="spellEnd"/>
+      <w:r>
+        <w:t xml:space="preserve">. Es muss senden können. Empfangen </w:t>
+      </w:r>
+      <w:proofErr w:type="gramStart"/>
+      <w:r>
+        <w:t>zum einprogrammieren</w:t>
+      </w:r>
+      <w:proofErr w:type="gramEnd"/>
+      <w:r>
+        <w:t xml:space="preserve"> von Befehlen.</w:t>
       </w:r>
     </w:p>
     <w:p>
@@ -2738,39 +2905,126 @@
         <w:pStyle w:val="Flietext"/>
       </w:pPr>
       <w:r>
-        <w:t>IR-LED -&gt; schaltkreis + implementierung zur Senden von Signalen</w:t>
-      </w:r>
-    </w:p>
-    <w:p>
-      <w:pPr>
-        <w:pStyle w:val="Flietext"/>
-      </w:pPr>
-      <w:r>
-        <w:t>IR-Empfänger -&gt; schaltkreis und implementierung zum empfangen und auswerten von signalen</w:t>
-      </w:r>
-    </w:p>
-    <w:p>
-      <w:pPr>
-        <w:pStyle w:val="Flietext"/>
-      </w:pPr>
-      <w:r>
-        <w:t>Display -&gt; Statusanzeige/rükmeldung für Nutzer, Auswahlanzeige, Menü- visualisierung</w:t>
-      </w:r>
-    </w:p>
-    <w:p>
-      <w:pPr>
-        <w:pStyle w:val="Flietext"/>
-      </w:pPr>
-      <w:r>
-        <w:t>Eingabe -&gt; Schaltkreis mit digitalem Drehschalter, Auswahl einer Funktion, navigation durch Menü, endloses drehen und rein drücken als bestätigung</w:t>
-      </w:r>
-    </w:p>
-    <w:p>
-      <w:pPr>
-        <w:pStyle w:val="Flietext"/>
-      </w:pPr>
-      <w:r>
-        <w:t>Arduino UNO -&gt; Mikrocontroller und IO schnittstellen für Module und zum Programmieren (UART, USB)</w:t>
+        <w:t xml:space="preserve">IR-LED -&gt; </w:t>
+      </w:r>
+      <w:proofErr w:type="spellStart"/>
+      <w:r>
+        <w:t>schaltkreis</w:t>
+      </w:r>
+      <w:proofErr w:type="spellEnd"/>
+      <w:r>
+        <w:t xml:space="preserve"> + </w:t>
+      </w:r>
+      <w:proofErr w:type="spellStart"/>
+      <w:r>
+        <w:t>implementierung</w:t>
+      </w:r>
+      <w:proofErr w:type="spellEnd"/>
+      <w:r>
+        <w:t xml:space="preserve"> </w:t>
+      </w:r>
+      <w:proofErr w:type="gramStart"/>
+      <w:r>
+        <w:t>zur Senden</w:t>
+      </w:r>
+      <w:proofErr w:type="gramEnd"/>
+      <w:r>
+        <w:t xml:space="preserve"> von Signalen</w:t>
+      </w:r>
+    </w:p>
+    <w:p>
+      <w:pPr>
+        <w:pStyle w:val="Flietext"/>
+      </w:pPr>
+      <w:r>
+        <w:t xml:space="preserve">IR-Empfänger -&gt; </w:t>
+      </w:r>
+      <w:proofErr w:type="spellStart"/>
+      <w:r>
+        <w:t>schaltkreis</w:t>
+      </w:r>
+      <w:proofErr w:type="spellEnd"/>
+      <w:r>
+        <w:t xml:space="preserve"> und </w:t>
+      </w:r>
+      <w:proofErr w:type="spellStart"/>
+      <w:r>
+        <w:t>implementierung</w:t>
+      </w:r>
+      <w:proofErr w:type="spellEnd"/>
+      <w:r>
+        <w:t xml:space="preserve"> zum empfangen und auswerten von </w:t>
+      </w:r>
+      <w:proofErr w:type="spellStart"/>
+      <w:r>
+        <w:t>signalen</w:t>
+      </w:r>
+      <w:proofErr w:type="spellEnd"/>
+    </w:p>
+    <w:p>
+      <w:pPr>
+        <w:pStyle w:val="Flietext"/>
+      </w:pPr>
+      <w:r>
+        <w:t>Display -&gt; Statusanzeige/</w:t>
+      </w:r>
+      <w:proofErr w:type="spellStart"/>
+      <w:r>
+        <w:t>rükmeldung</w:t>
+      </w:r>
+      <w:proofErr w:type="spellEnd"/>
+      <w:r>
+        <w:t xml:space="preserve"> für Nutzer, Auswahlanzeige, Menü- </w:t>
+      </w:r>
+      <w:proofErr w:type="spellStart"/>
+      <w:r>
+        <w:t>visualisierung</w:t>
+      </w:r>
+      <w:proofErr w:type="spellEnd"/>
+    </w:p>
+    <w:p>
+      <w:pPr>
+        <w:pStyle w:val="Flietext"/>
+      </w:pPr>
+      <w:r>
+        <w:t xml:space="preserve">Eingabe -&gt; Schaltkreis mit digitalem Drehschalter, Auswahl einer Funktion, </w:t>
+      </w:r>
+      <w:proofErr w:type="spellStart"/>
+      <w:r>
+        <w:t>navigation</w:t>
+      </w:r>
+      <w:proofErr w:type="spellEnd"/>
+      <w:r>
+        <w:t xml:space="preserve"> durch Menü, endloses drehen und </w:t>
+      </w:r>
+      <w:proofErr w:type="gramStart"/>
+      <w:r>
+        <w:t>rein drücken</w:t>
+      </w:r>
+      <w:proofErr w:type="gramEnd"/>
+      <w:r>
+        <w:t xml:space="preserve"> als </w:t>
+      </w:r>
+      <w:proofErr w:type="spellStart"/>
+      <w:r>
+        <w:t>bestätigung</w:t>
+      </w:r>
+      <w:proofErr w:type="spellEnd"/>
+    </w:p>
+    <w:p>
+      <w:pPr>
+        <w:pStyle w:val="Flietext"/>
+      </w:pPr>
+      <w:r>
+        <w:t xml:space="preserve">Arduino UNO -&gt; Mikrocontroller und IO </w:t>
+      </w:r>
+      <w:proofErr w:type="spellStart"/>
+      <w:r>
+        <w:t>schnittstellen</w:t>
+      </w:r>
+      <w:proofErr w:type="spellEnd"/>
+      <w:r>
+        <w:t xml:space="preserve"> für Module und zum Programmieren (UART, USB)</w:t>
       </w:r>
     </w:p>
     <w:p>
@@ -2890,7 +3144,21 @@
         <w:rPr>
           <w:color w:val="FF0000"/>
         </w:rPr>
-        <w:t>Ist halt ne LED…</w:t>
+        <w:t xml:space="preserve">Ist halt </w:t>
+      </w:r>
+      <w:proofErr w:type="spellStart"/>
+      <w:r>
+        <w:rPr>
+          <w:color w:val="FF0000"/>
+        </w:rPr>
+        <w:t>ne</w:t>
+      </w:r>
+      <w:proofErr w:type="spellEnd"/>
+      <w:r>
+        <w:rPr>
+          <w:color w:val="FF0000"/>
+        </w:rPr>
+        <w:t xml:space="preserve"> LED…</w:t>
       </w:r>
     </w:p>
     <w:p>
@@ -2922,7 +3190,49 @@
         <w:rPr>
           <w:color w:val="FF0000"/>
         </w:rPr>
-        <w:t>Datenblatt, hat 3 Pins, vielleicht ein wenig erklären, wofür die 3 Pins und wie das Signal aussieht, wenns raus kommt. Bzw. wie und warum da ein Signal raus kommt??</w:t>
+        <w:t xml:space="preserve">Datenblatt, hat 3 Pins, vielleicht ein wenig erklären, wofür die 3 Pins und wie das Signal aussieht, </w:t>
+      </w:r>
+      <w:proofErr w:type="spellStart"/>
+      <w:r>
+        <w:rPr>
+          <w:color w:val="FF0000"/>
+        </w:rPr>
+        <w:t>wenns</w:t>
+      </w:r>
+      <w:proofErr w:type="spellEnd"/>
+      <w:r>
+        <w:rPr>
+          <w:color w:val="FF0000"/>
+        </w:rPr>
+        <w:t xml:space="preserve"> </w:t>
+      </w:r>
+      <w:proofErr w:type="gramStart"/>
+      <w:r>
+        <w:rPr>
+          <w:color w:val="FF0000"/>
+        </w:rPr>
+        <w:t>raus kommt</w:t>
+      </w:r>
+      <w:proofErr w:type="gramEnd"/>
+      <w:r>
+        <w:rPr>
+          <w:color w:val="FF0000"/>
+        </w:rPr>
+        <w:t xml:space="preserve">. Bzw. wie und warum da ein Signal </w:t>
+      </w:r>
+      <w:proofErr w:type="gramStart"/>
+      <w:r>
+        <w:rPr>
+          <w:color w:val="FF0000"/>
+        </w:rPr>
+        <w:t>raus kommt</w:t>
+      </w:r>
+      <w:proofErr w:type="gramEnd"/>
+      <w:r>
+        <w:rPr>
+          <w:color w:val="FF0000"/>
+        </w:rPr>
+        <w:t>??</w:t>
       </w:r>
     </w:p>
     <w:p>
@@ -2938,10 +3248,12 @@
         <w:pStyle w:val="12"/>
       </w:pPr>
       <w:bookmarkStart w:id="5" w:name="_Toc158192946"/>
+      <w:proofErr w:type="gramStart"/>
       <w:r>
         <w:t>LCD-Display</w:t>
       </w:r>
       <w:bookmarkEnd w:id="5"/>
+      <w:proofErr w:type="gramEnd"/>
     </w:p>
     <w:p>
       <w:pPr>
@@ -2995,7 +3307,39 @@
           <w:color w:val="FF0000"/>
           <w:u w:val="single"/>
         </w:rPr>
-        <w:t>Datenblatt: „Dokumentation/wichtige Datenblätter/Rotary-Encoder(Drehschalter).pdf“,</w:t>
+        <w:t>Datenblatt: „Dokumentation/wichtige Datenblätter/Rotary-</w:t>
+      </w:r>
+      <w:proofErr w:type="gramStart"/>
+      <w:r>
+        <w:rPr>
+          <w:color w:val="FF0000"/>
+          <w:u w:val="single"/>
+        </w:rPr>
+        <w:t>Encoder(</w:t>
+      </w:r>
+      <w:proofErr w:type="gramEnd"/>
+      <w:r>
+        <w:rPr>
+          <w:color w:val="FF0000"/>
+          <w:u w:val="single"/>
+        </w:rPr>
+        <w:t>Drehschalter).</w:t>
+      </w:r>
+      <w:proofErr w:type="spellStart"/>
+      <w:r>
+        <w:rPr>
+          <w:color w:val="FF0000"/>
+          <w:u w:val="single"/>
+        </w:rPr>
+        <w:t>pdf</w:t>
+      </w:r>
+      <w:proofErr w:type="spellEnd"/>
+      <w:r>
+        <w:rPr>
+          <w:color w:val="FF0000"/>
+          <w:u w:val="single"/>
+        </w:rPr>
+        <w:t>“,</w:t>
       </w:r>
     </w:p>
     <w:p>
@@ -3171,7 +3515,35 @@
         <w:rPr>
           <w:color w:val="FF0000"/>
         </w:rPr>
-        <w:t>„/Quellcode/IR_Remote/IR_LED_Test/“</w:t>
+        <w:t>„/Quellcode/</w:t>
+      </w:r>
+      <w:proofErr w:type="spellStart"/>
+      <w:r>
+        <w:rPr>
+          <w:color w:val="FF0000"/>
+        </w:rPr>
+        <w:t>IR_Remote</w:t>
+      </w:r>
+      <w:proofErr w:type="spellEnd"/>
+      <w:r>
+        <w:rPr>
+          <w:color w:val="FF0000"/>
+        </w:rPr>
+        <w:t>/</w:t>
+      </w:r>
+      <w:proofErr w:type="spellStart"/>
+      <w:r>
+        <w:rPr>
+          <w:color w:val="FF0000"/>
+        </w:rPr>
+        <w:t>IR_LED_Test</w:t>
+      </w:r>
+      <w:proofErr w:type="spellEnd"/>
+      <w:r>
+        <w:rPr>
+          <w:color w:val="FF0000"/>
+        </w:rPr>
+        <w:t>/“</w:t>
       </w:r>
     </w:p>
     <w:p>
@@ -3231,7 +3603,28 @@
         <w:rPr>
           <w:color w:val="FF0000"/>
         </w:rPr>
-        <w:t>„/Quellcode/IR_Remote/IR_</w:t>
+        <w:t>„/Quellcode/</w:t>
+      </w:r>
+      <w:proofErr w:type="spellStart"/>
+      <w:r>
+        <w:rPr>
+          <w:color w:val="FF0000"/>
+        </w:rPr>
+        <w:t>IR_Remote</w:t>
+      </w:r>
+      <w:proofErr w:type="spellEnd"/>
+      <w:r>
+        <w:rPr>
+          <w:color w:val="FF0000"/>
+        </w:rPr>
+        <w:t>/</w:t>
+      </w:r>
+      <w:proofErr w:type="spellStart"/>
+      <w:r>
+        <w:rPr>
+          <w:color w:val="FF0000"/>
+        </w:rPr>
+        <w:t>IR_</w:t>
       </w:r>
       <w:r>
         <w:rPr>
@@ -3243,7 +3636,14 @@
         <w:rPr>
           <w:color w:val="FF0000"/>
         </w:rPr>
-        <w:t>_Test/“</w:t>
+        <w:t>_Test</w:t>
+      </w:r>
+      <w:proofErr w:type="spellEnd"/>
+      <w:r>
+        <w:rPr>
+          <w:color w:val="FF0000"/>
+        </w:rPr>
+        <w:t>/“</w:t>
       </w:r>
     </w:p>
     <w:p>
@@ -3299,10 +3699,12 @@
         <w:pStyle w:val="12"/>
       </w:pPr>
       <w:bookmarkStart w:id="11" w:name="_Toc158192952"/>
+      <w:proofErr w:type="gramStart"/>
       <w:r>
         <w:t>LCD-Display</w:t>
       </w:r>
       <w:bookmarkEnd w:id="11"/>
+      <w:proofErr w:type="gramEnd"/>
     </w:p>
     <w:p>
       <w:pPr>
@@ -3341,7 +3743,21 @@
         <w:rPr>
           <w:color w:val="FF0000"/>
         </w:rPr>
-        <w:t>Wie stell ich sachen auf dem Display dar, welche Limits gibt es (2x16)</w:t>
+        <w:t xml:space="preserve">Wie stell ich </w:t>
+      </w:r>
+      <w:proofErr w:type="spellStart"/>
+      <w:r>
+        <w:rPr>
+          <w:color w:val="FF0000"/>
+        </w:rPr>
+        <w:t>sachen</w:t>
+      </w:r>
+      <w:proofErr w:type="spellEnd"/>
+      <w:r>
+        <w:rPr>
+          <w:color w:val="FF0000"/>
+        </w:rPr>
+        <w:t xml:space="preserve"> auf dem Display dar, welche Limits gibt es (2x16)</w:t>
       </w:r>
     </w:p>
     <w:p>
@@ -3373,7 +3789,35 @@
         <w:rPr>
           <w:color w:val="FF0000"/>
         </w:rPr>
-        <w:t>„/Quellcode/Rotary_Switch/Rotay_Switch_Test/“</w:t>
+        <w:t>„/Quellcode/</w:t>
+      </w:r>
+      <w:proofErr w:type="spellStart"/>
+      <w:r>
+        <w:rPr>
+          <w:color w:val="FF0000"/>
+        </w:rPr>
+        <w:t>Rotary_Switch</w:t>
+      </w:r>
+      <w:proofErr w:type="spellEnd"/>
+      <w:r>
+        <w:rPr>
+          <w:color w:val="FF0000"/>
+        </w:rPr>
+        <w:t>/</w:t>
+      </w:r>
+      <w:proofErr w:type="spellStart"/>
+      <w:r>
+        <w:rPr>
+          <w:color w:val="FF0000"/>
+        </w:rPr>
+        <w:t>Rotay_Switch_Test</w:t>
+      </w:r>
+      <w:proofErr w:type="spellEnd"/>
+      <w:r>
+        <w:rPr>
+          <w:color w:val="FF0000"/>
+        </w:rPr>
+        <w:t>/“</w:t>
       </w:r>
     </w:p>
     <w:p>
@@ -3424,56 +3868,216 @@
     <w:p>
       <w:pPr>
         <w:pStyle w:val="Flietext"/>
-        <w:rPr>
-          <w:color w:val="FF0000"/>
-        </w:rPr>
-      </w:pPr>
-    </w:p>
-    <w:p>
-      <w:pPr>
-        <w:pStyle w:val="Flietext"/>
-        <w:rPr>
-          <w:color w:val="FF0000"/>
-        </w:rPr>
-      </w:pPr>
-      <w:r>
-        <w:rPr>
-          <w:color w:val="FF0000"/>
-        </w:rPr>
-        <w:t>Hier erkläre ich meinen Quellcode mit Diagrammen (alles unter _Merged)</w:t>
-      </w:r>
-    </w:p>
-    <w:p>
-      <w:pPr>
-        <w:pStyle w:val="Flietext"/>
-        <w:rPr>
-          <w:color w:val="FF0000"/>
-        </w:rPr>
-      </w:pPr>
-      <w:r>
-        <w:rPr>
-          <w:color w:val="FF0000"/>
-        </w:rPr>
-        <w:t>Wie die einzelnen Module eingebunden sind, wie die Menüverwaltung funktioniert, die Grunddefinitionen, das Hauptsystem incl. Logik.</w:t>
-      </w:r>
-    </w:p>
-    <w:p>
-      <w:pPr>
-        <w:pStyle w:val="Flietext"/>
-        <w:keepNext/>
-      </w:pPr>
-      <w:r>
-        <w:rPr>
-          <w:noProof/>
-          <w14:textOutline w14:w="12700" w14:cap="rnd" w14:cmpd="sng" w14:algn="ctr">
-            <w14:solidFill>
-              <w14:schemeClr w14:val="tx1"/>
-            </w14:solidFill>
-            <w14:prstDash w14:val="solid"/>
-            <w14:bevel/>
-          </w14:textOutline>
-        </w:rPr>
-        <w:object w:dxaOrig="9576" w:dyaOrig="5391" w14:anchorId="31507D4D">
+      </w:pPr>
+    </w:p>
+    <w:p>
+      <w:pPr>
+        <w:pStyle w:val="Flietext"/>
+      </w:pPr>
+      <w:r>
+        <w:t>Die Logik der Hauptanwendung für die Universelle Infrarotfernbedienung entsteht aus der Zusammensetzung der einzelnen Module heraus. Zu den physischen Aktoren und Sensoren kommen Grunddefinitionen und eine Klasse zum Realisieren der Menüführung hinzu. Das unter Abbildung 1 aufgeführte Klassendiagramm ver</w:t>
+      </w:r>
+      <w:r>
+        <w:t xml:space="preserve">anschaulicht die modulare Zusammensetzung der Zielanwendung. </w:t>
+      </w:r>
+    </w:p>
+    <w:p>
+      <w:pPr>
+        <w:pStyle w:val="Flietext"/>
+      </w:pPr>
+      <w:r>
+        <w:t>Für jedes unter drittens aufgeführtes Modul steht eine Klasse bereit. Die Sensor-Aktor Klasse beinhaltet die in den Testanwendungen erprobten Implementationen und Funktionen zum Senden und Empfangen von infrarot Signalen. Die Membervariablen „</w:t>
+      </w:r>
+      <w:proofErr w:type="spellStart"/>
+      <w:r>
+        <w:t>IRrecv</w:t>
+      </w:r>
+      <w:proofErr w:type="spellEnd"/>
+      <w:r>
+        <w:t>“ und „</w:t>
+      </w:r>
+      <w:proofErr w:type="spellStart"/>
+      <w:r>
+        <w:t>IRsend</w:t>
+      </w:r>
+      <w:proofErr w:type="spellEnd"/>
+      <w:r>
+        <w:t>“ sind Objekte der aus einer Infrarotbibliothek von Arduino bereitgestellten Klassen für die Sensor und Aktor Elektronik. Das Senden erfolgt auf die übergebenen Parameter an die „</w:t>
+      </w:r>
+      <w:proofErr w:type="gramStart"/>
+      <w:r>
+        <w:t>Send(</w:t>
+      </w:r>
+      <w:proofErr w:type="gramEnd"/>
+      <w:r>
+        <w:t xml:space="preserve">)“ Funktion. </w:t>
+      </w:r>
+      <w:r>
+        <w:t>Die „</w:t>
+      </w:r>
+      <w:proofErr w:type="spellStart"/>
+      <w:proofErr w:type="gramStart"/>
+      <w:r>
+        <w:t>Receive</w:t>
+      </w:r>
+      <w:proofErr w:type="spellEnd"/>
+      <w:r>
+        <w:t>(</w:t>
+      </w:r>
+      <w:proofErr w:type="gramEnd"/>
+      <w:r>
+        <w:t>)“ Funktion wartet auf den Eingang eines Signals und gibt die empfangen Parameter zurück.</w:t>
+      </w:r>
+    </w:p>
+    <w:p>
+      <w:pPr>
+        <w:pStyle w:val="Flietext"/>
+      </w:pPr>
+      <w:r>
+        <w:t>Die Drehschalterklasse verfügt über nur eine einzige Funktion. Dem „</w:t>
+      </w:r>
+      <w:proofErr w:type="gramStart"/>
+      <w:r>
+        <w:t>Checkup(</w:t>
+      </w:r>
+      <w:proofErr w:type="gramEnd"/>
+      <w:r>
+        <w:t xml:space="preserve">)“ wird ein Zeiger einer Funktion übergeben, ein sogenannter „Callback“, welche aufgerufen wird, sobald eine Änderung an der Eingabeelektronik feststellbar ist. Ebenfalls wird die Information, auf welche Art der Drehschalter bewegt wurde mit übergeben. </w:t>
+      </w:r>
+    </w:p>
+    <w:p>
+      <w:pPr>
+        <w:pStyle w:val="Flietext"/>
+      </w:pPr>
+      <w:r>
+        <w:t>Die Displayklasse kann zwei Zeichenketten, welche an die „</w:t>
+      </w:r>
+      <w:proofErr w:type="spellStart"/>
+      <w:r>
+        <w:t>Text_</w:t>
+      </w:r>
+      <w:proofErr w:type="gramStart"/>
+      <w:r>
+        <w:t>aktualisieren</w:t>
+      </w:r>
+      <w:proofErr w:type="spellEnd"/>
+      <w:r>
+        <w:t>(</w:t>
+      </w:r>
+      <w:proofErr w:type="gramEnd"/>
+      <w:r>
+        <w:t>)“ Funktion übergeben werden untereinander auf dem LCD-Display darstellen.</w:t>
+      </w:r>
+    </w:p>
+    <w:p>
+      <w:pPr>
+        <w:pStyle w:val="Flietext"/>
+      </w:pPr>
+      <w:r>
+        <w:t xml:space="preserve">Die Menüklasse </w:t>
+      </w:r>
+      <w:r>
+        <w:t>hat die Inhalte der Menüs in Form von Arrays aus der Eintragsstruktur der Definitionen. Über die Funktion „</w:t>
+      </w:r>
+      <w:proofErr w:type="spellStart"/>
+      <w:r>
+        <w:t>Get_</w:t>
+      </w:r>
+      <w:proofErr w:type="gramStart"/>
+      <w:r>
+        <w:t>Entry</w:t>
+      </w:r>
+      <w:proofErr w:type="spellEnd"/>
+      <w:r>
+        <w:t>(</w:t>
+      </w:r>
+      <w:proofErr w:type="gramEnd"/>
+      <w:r>
+        <w:t>)“ erhält man einen Zeiger auf den gewünschten Menüeintrag. Mittels „</w:t>
+      </w:r>
+      <w:proofErr w:type="spellStart"/>
+      <w:r>
+        <w:t>Manipulate_</w:t>
+      </w:r>
+      <w:proofErr w:type="gramStart"/>
+      <w:r>
+        <w:t>Entry</w:t>
+      </w:r>
+      <w:proofErr w:type="spellEnd"/>
+      <w:r>
+        <w:t>(</w:t>
+      </w:r>
+      <w:proofErr w:type="gramEnd"/>
+      <w:r>
+        <w:t>)“ lässt sich ein Eintrag überschreiben. Die „</w:t>
+      </w:r>
+      <w:proofErr w:type="spellStart"/>
+      <w:r>
+        <w:t>Check_</w:t>
+      </w:r>
+      <w:proofErr w:type="gramStart"/>
+      <w:r>
+        <w:t>Index</w:t>
+      </w:r>
+      <w:proofErr w:type="spellEnd"/>
+      <w:r>
+        <w:t>(</w:t>
+      </w:r>
+      <w:proofErr w:type="gramEnd"/>
+      <w:r>
+        <w:t xml:space="preserve">)“ Funktion ist da, um zu überprüfen, ob ein Index noch innerhalb der Grenzen des aktuellen Menü-Arrays ist. </w:t>
+      </w:r>
+      <w:r>
+        <w:t xml:space="preserve">Die Struktur eines Menüeintrages besteht </w:t>
+      </w:r>
+      <w:proofErr w:type="gramStart"/>
+      <w:r>
+        <w:t>aus dem Name</w:t>
+      </w:r>
+      <w:proofErr w:type="gramEnd"/>
+      <w:r>
+        <w:t xml:space="preserve"> als Zeichenkette, einem Datenobjekt von „</w:t>
+      </w:r>
+      <w:proofErr w:type="spellStart"/>
+      <w:r>
+        <w:t>IR_Data</w:t>
+      </w:r>
+      <w:proofErr w:type="spellEnd"/>
+      <w:r>
+        <w:t>“ und einem Element der Enumeration „</w:t>
+      </w:r>
+      <w:proofErr w:type="spellStart"/>
+      <w:r>
+        <w:t>Menü_Titel</w:t>
+      </w:r>
+      <w:proofErr w:type="spellEnd"/>
+      <w:r>
+        <w:t>“. Der Title gibt an, ob sich hinter dem Eintrag eine Funktion oder ein weiteres Menü verbirgt und wenn ja, welches.</w:t>
+      </w:r>
+      <w:r>
+        <w:t xml:space="preserve"> </w:t>
+      </w:r>
+    </w:p>
+    <w:p>
+      <w:pPr>
+        <w:pStyle w:val="Flietext"/>
+      </w:pPr>
+      <w:r>
+        <w:t>Diese Module sind als Objekte im Hauptsystem implementiert</w:t>
+      </w:r>
+      <w:r>
+        <w:t>.</w:t>
+      </w:r>
+    </w:p>
+    <w:p>
+      <w:pPr>
+        <w:pStyle w:val="Flietext"/>
+      </w:pPr>
+      <w:r>
+        <w:rPr>
+          <w:noProof/>
+        </w:rPr>
+        <w:object w:dxaOrig="9577" w:dyaOrig="5392" w14:anchorId="2CB0F0B4">
           <v:shapetype id="_x0000_t75" coordsize="21600,21600" o:spt="75" o:preferrelative="t" path="m@4@5l@4@11@9@11@9@5xe" filled="f" stroked="f">
             <v:stroke joinstyle="miter"/>
             <v:formulas>
@@ -3493,14 +4097,14 @@
             <v:path o:extrusionok="f" gradientshapeok="t" o:connecttype="rect"/>
             <o:lock v:ext="edit" aspectratio="t"/>
           </v:shapetype>
-          <v:shape id="_x0000_i1027" type="#_x0000_t75" style="width:455.6pt;height:269.55pt" o:ole="">
+          <v:shape id="_x0000_i1052" type="#_x0000_t75" style="width:456pt;height:228pt" o:ole="">
             <v:imagedata r:id="rId10" o:title=""/>
             <w10:bordertop type="single" width="8"/>
             <w10:borderleft type="single" width="8"/>
             <w10:borderbottom type="single" width="8"/>
             <w10:borderright type="single" width="8"/>
           </v:shape>
-          <o:OLEObject Type="Link" ProgID="PowerPoint.Slide.8" ShapeID="_x0000_i1027" DrawAspect="Content" r:id="rId11" UpdateMode="Always">
+          <o:OLEObject Type="Link" ProgID="PowerPoint.Slide.8" ShapeID="_x0000_i1052" DrawAspect="Content" r:id="rId11" UpdateMode="Always">
             <o:LinkType>EnhancedMetaFile</o:LinkType>
             <o:LockedField>false</o:LockedField>
           </o:OLEObject>
@@ -3511,7 +4115,7 @@
       <w:pPr>
         <w:pStyle w:val="Flietext"/>
         <w:rPr>
-          <w:color w:val="FF0000"/>
+          <w:color w:val="auto"/>
         </w:rPr>
       </w:pPr>
       <w:r>
@@ -3552,10 +4156,235 @@
         <w:fldChar w:fldCharType="end"/>
       </w:r>
       <w:r>
+        <w:rPr>
+          <w:b/>
+        </w:rPr>
         <w:t>,</w:t>
       </w:r>
       <w:r>
-        <w:t xml:space="preserve"> Das Hauptsystem</w:t>
+        <w:t xml:space="preserve"> Klassendiagramm der Zielanwendung</w:t>
+      </w:r>
+    </w:p>
+    <w:p>
+      <w:pPr>
+        <w:pStyle w:val="Flietext"/>
+      </w:pPr>
+      <w:r>
+        <w:lastRenderedPageBreak/>
+        <w:t xml:space="preserve">Das Hauptsystem bildet das Herzstück der Anwendung. Im Ablaufdiagramm von Abbildung 2 sind die inneren Rutinen verbildlicht. Diese laufen in Dauerschleifen, wartend auf eine Eingabe. </w:t>
+      </w:r>
+      <w:r>
+        <w:t>Die Art der Eingabe und der Inhalt des ausgewählten Menüeintrages bestimmen die ausgeführte Funktionalität.</w:t>
+      </w:r>
+    </w:p>
+    <w:p>
+      <w:pPr>
+        <w:pStyle w:val="Flietext"/>
+      </w:pPr>
+      <w:r>
+        <w:t>Noch vor beginn der Hauptfunktionen werden im „</w:t>
+      </w:r>
+      <w:proofErr w:type="gramStart"/>
+      <w:r>
+        <w:t>Setup(</w:t>
+      </w:r>
+      <w:proofErr w:type="gramEnd"/>
+      <w:r>
+        <w:t xml:space="preserve">)“ alle benötigten Objekte initialisiert und Startwerte festgelegt. Es wird im Begrüßungsmenü ab Index null begonnen. Der Index beschreibt, an welcher Stelle des aktuellen Menüarrays man sich befindet. Auf dem Display wird bei Aktualisierung der </w:t>
+      </w:r>
+      <w:r>
+        <w:t>a</w:t>
+      </w:r>
+      <w:r>
+        <w:t xml:space="preserve">ktuelle und der </w:t>
+      </w:r>
+      <w:r>
+        <w:t>n</w:t>
+      </w:r>
+      <w:r>
+        <w:t>achfolgende Menüeintrag</w:t>
+      </w:r>
+      <w:r>
+        <w:t xml:space="preserve"> über den Index und das ausgewählte Array</w:t>
+      </w:r>
+      <w:r>
+        <w:t xml:space="preserve"> ermittelt und dargestellt.</w:t>
+      </w:r>
+    </w:p>
+    <w:p>
+      <w:pPr>
+        <w:pStyle w:val="Flietext"/>
+      </w:pPr>
+      <w:r>
+        <w:t xml:space="preserve">Anschließend startet das System in der Hauptschleife und wartet auf die Eingabe durch den Drehschalter technisch als „Rotary-Encoder“ bezeichnet. Das Drehen des Encoders inkrementiert oder dekrementiert den aktuellen Anzeigeindex. </w:t>
+      </w:r>
+      <w:r>
+        <w:t xml:space="preserve">Woraufhin die anzeige erneuert wird. </w:t>
+      </w:r>
+    </w:p>
+    <w:p>
+      <w:pPr>
+        <w:pStyle w:val="Flietext"/>
+      </w:pPr>
+      <w:proofErr w:type="gramStart"/>
+      <w:r>
+        <w:t>Beim drücken</w:t>
+      </w:r>
+      <w:proofErr w:type="gramEnd"/>
+      <w:r>
+        <w:t xml:space="preserve"> des Encoders und somit Bestätigen, wird über den Index und den Titel des aktuellen Menüs der aktuelle Menüeintrag ermittelt. Das Überprüfen des Eintrages legt offen, ob ein weiteres Menü geöffnet oder eine Funktion ausgeführt werden soll.</w:t>
+      </w:r>
+    </w:p>
+    <w:p>
+      <w:pPr>
+        <w:pStyle w:val="Flietext"/>
+      </w:pPr>
+      <w:r>
+        <w:t xml:space="preserve">Der Menüwechsel wird durch Angabe des neuen Menütitels und den Index null in die Wege geleitet. </w:t>
+      </w:r>
+    </w:p>
+    <w:p>
+      <w:pPr>
+        <w:pStyle w:val="Flietext"/>
+      </w:pPr>
+      <w:r>
+        <w:t xml:space="preserve">Beim Ausführen einer Funktion könnte es sich, je nach dem in welchem Menü man sich befindet, um das Empfangen von Daten handeln. </w:t>
+      </w:r>
+      <w:proofErr w:type="gramStart"/>
+      <w:r>
+        <w:t>Das einläuten</w:t>
+      </w:r>
+      <w:proofErr w:type="gramEnd"/>
+      <w:r>
+        <w:t xml:space="preserve"> der Empfangsschleife lässt das System auf Eingang von Signalen warten und hält diese bereit.</w:t>
+      </w:r>
+    </w:p>
+    <w:p>
+      <w:pPr>
+        <w:pStyle w:val="Flietext"/>
+      </w:pPr>
+      <w:r>
+        <w:t xml:space="preserve">Sind gerade Daten empfangen worden, wird </w:t>
+      </w:r>
+      <w:proofErr w:type="gramStart"/>
+      <w:r>
+        <w:t>beim Auswahl</w:t>
+      </w:r>
+      <w:proofErr w:type="gramEnd"/>
+      <w:r>
+        <w:t xml:space="preserve"> aus dem Sende-Menü nichts gesendet sondern der Eintrag mit den Empfangenen Daten überschrieben.</w:t>
+      </w:r>
+    </w:p>
+    <w:p>
+      <w:pPr>
+        <w:pStyle w:val="Flietext"/>
+      </w:pPr>
+      <w:r>
+        <w:t xml:space="preserve">Wurden zuvor keine daten empfangen, so wird </w:t>
+      </w:r>
+      <w:proofErr w:type="gramStart"/>
+      <w:r>
+        <w:t>beim auswählen</w:t>
+      </w:r>
+      <w:proofErr w:type="gramEnd"/>
+      <w:r>
+        <w:t xml:space="preserve"> aus dem Sende Menü ein infrarot Signal gesendet.</w:t>
+      </w:r>
+    </w:p>
+    <w:p>
+      <w:pPr>
+        <w:pStyle w:val="Flietext"/>
+      </w:pPr>
+    </w:p>
+    <w:p>
+      <w:pPr>
+        <w:pStyle w:val="Flietext"/>
+        <w:keepNext/>
+      </w:pPr>
+      <w:r>
+        <w:rPr>
+          <w:noProof/>
+          <w14:textOutline w14:w="12700" w14:cap="rnd" w14:cmpd="sng" w14:algn="ctr">
+            <w14:solidFill>
+              <w14:schemeClr w14:val="tx1"/>
+            </w14:solidFill>
+            <w14:prstDash w14:val="solid"/>
+            <w14:bevel/>
+          </w14:textOutline>
+        </w:rPr>
+        <w:object w:dxaOrig="9576" w:dyaOrig="5391" w14:anchorId="31507D4D">
+          <v:shape id="_x0000_i1035" type="#_x0000_t75" style="width:456pt;height:261pt" o:ole="">
+            <v:imagedata r:id="rId12" o:title=""/>
+            <w10:bordertop type="single" width="8"/>
+            <w10:borderleft type="single" width="8"/>
+            <w10:borderbottom type="single" width="8"/>
+            <w10:borderright type="single" width="8"/>
+          </v:shape>
+          <o:OLEObject Type="Link" ProgID="PowerPoint.Slide.8" ShapeID="_x0000_i1035" DrawAspect="Content" r:id="rId13" UpdateMode="Always">
+            <o:LinkType>EnhancedMetaFile</o:LinkType>
+            <o:LockedField>false</o:LockedField>
+          </o:OLEObject>
+        </w:object>
+      </w:r>
+    </w:p>
+    <w:p>
+      <w:pPr>
+        <w:pStyle w:val="Flietext"/>
+        <w:rPr>
+          <w:color w:val="FF0000"/>
+        </w:rPr>
+      </w:pPr>
+      <w:r>
+        <w:rPr>
+          <w:b/>
+        </w:rPr>
+        <w:t xml:space="preserve">Abbildung </w:t>
+      </w:r>
+      <w:r>
+        <w:rPr>
+          <w:b/>
+        </w:rPr>
+        <w:fldChar w:fldCharType="begin"/>
+      </w:r>
+      <w:r>
+        <w:rPr>
+          <w:b/>
+        </w:rPr>
+        <w:instrText xml:space="preserve"> SEQ Abbildung \* ARABIC </w:instrText>
+      </w:r>
+      <w:r>
+        <w:rPr>
+          <w:b/>
+        </w:rPr>
+        <w:fldChar w:fldCharType="separate"/>
+      </w:r>
+      <w:r>
+        <w:rPr>
+          <w:b/>
+          <w:noProof/>
+        </w:rPr>
+        <w:t>2</w:t>
+      </w:r>
+      <w:r>
+        <w:rPr>
+          <w:b/>
+        </w:rPr>
+        <w:fldChar w:fldCharType="end"/>
+      </w:r>
+      <w:r>
+        <w:t>,</w:t>
+      </w:r>
+      <w:r>
+        <w:t xml:space="preserve"> </w:t>
+      </w:r>
+      <w:r>
+        <w:t>Ablaufdiagramm des</w:t>
+      </w:r>
+      <w:r>
+        <w:t xml:space="preserve"> Hauptsystem</w:t>
+      </w:r>
+      <w:r>
+        <w:t>s</w:t>
       </w:r>
     </w:p>
     <w:p>
@@ -3665,11 +4494,19 @@
           <w:color w:val="FF0000"/>
         </w:rPr>
       </w:pPr>
-      <w:r>
-        <w:rPr>
-          <w:color w:val="FF0000"/>
-        </w:rPr>
-        <w:t>Evtl kurz was zu den Pins und so …einfach die Bilder beschreiben</w:t>
+      <w:proofErr w:type="spellStart"/>
+      <w:r>
+        <w:rPr>
+          <w:color w:val="FF0000"/>
+        </w:rPr>
+        <w:t>Evtl</w:t>
+      </w:r>
+      <w:proofErr w:type="spellEnd"/>
+      <w:r>
+        <w:rPr>
+          <w:color w:val="FF0000"/>
+        </w:rPr>
+        <w:t xml:space="preserve"> kurz was zu den Pins und so …einfach die Bilder beschreiben</w:t>
       </w:r>
     </w:p>
     <w:p>
@@ -3697,9 +4534,23 @@
         <w:rPr>
           <w:color w:val="FF0000"/>
         </w:rPr>
-        <w:t>Bilder sind mit der Software „Fritzing“ entstanden (</w:t>
-      </w:r>
-      <w:hyperlink r:id="rId12" w:history="1">
+        <w:t>Bilder sind mit der Software „</w:t>
+      </w:r>
+      <w:proofErr w:type="spellStart"/>
+      <w:r>
+        <w:rPr>
+          <w:color w:val="FF0000"/>
+        </w:rPr>
+        <w:t>Fritzing</w:t>
+      </w:r>
+      <w:proofErr w:type="spellEnd"/>
+      <w:r>
+        <w:rPr>
+          <w:color w:val="FF0000"/>
+        </w:rPr>
+        <w:t>“ entstanden (</w:t>
+      </w:r>
+      <w:hyperlink r:id="rId14" w:history="1">
         <w:r>
           <w:rPr>
             <w:rStyle w:val="Hyperlink"/>
@@ -3721,11 +4572,33 @@
           <w:color w:val="FF0000"/>
         </w:rPr>
       </w:pPr>
-      <w:r>
-        <w:rPr>
-          <w:color w:val="FF0000"/>
-        </w:rPr>
-        <w:t>Fritzing Dokument liegt unter „/Schaltplan/IR_Aufbau_Sketch.fzz“</w:t>
+      <w:proofErr w:type="spellStart"/>
+      <w:r>
+        <w:rPr>
+          <w:color w:val="FF0000"/>
+        </w:rPr>
+        <w:t>Fritzing</w:t>
+      </w:r>
+      <w:proofErr w:type="spellEnd"/>
+      <w:r>
+        <w:rPr>
+          <w:color w:val="FF0000"/>
+        </w:rPr>
+        <w:t xml:space="preserve"> Dokument liegt unter „/Schaltplan/</w:t>
+      </w:r>
+      <w:proofErr w:type="spellStart"/>
+      <w:r>
+        <w:rPr>
+          <w:color w:val="FF0000"/>
+        </w:rPr>
+        <w:t>IR_Aufbau_Sketch.fzz</w:t>
+      </w:r>
+      <w:proofErr w:type="spellEnd"/>
+      <w:r>
+        <w:rPr>
+          <w:color w:val="FF0000"/>
+        </w:rPr>
+        <w:t>“</w:t>
       </w:r>
     </w:p>
     <w:p>
@@ -3769,6 +4642,14 @@
           <w:color w:val="FF0000"/>
         </w:rPr>
       </w:pPr>
+    </w:p>
+    <w:p>
+      <w:pPr>
+        <w:pStyle w:val="Flietext"/>
+        <w:rPr>
+          <w:color w:val="FF0000"/>
+        </w:rPr>
+      </w:pPr>
       <w:r>
         <w:rPr>
           <w:color w:val="FF0000"/>
@@ -3787,35 +4668,85 @@
         <w:rPr>
           <w:color w:val="FF0000"/>
         </w:rPr>
-        <w:t>Der ganze schnickschnak ist zimlich aufwendig und unhandlich</w:t>
-      </w:r>
-    </w:p>
-    <w:p>
-      <w:pPr>
-        <w:pStyle w:val="Flietext"/>
-        <w:rPr>
-          <w:color w:val="FF0000"/>
-        </w:rPr>
-      </w:pPr>
-      <w:r>
-        <w:rPr>
-          <w:color w:val="FF0000"/>
-        </w:rPr>
-        <w:t xml:space="preserve">Das System funktioniert aber gut, Top Sache </w:t>
-      </w:r>
-    </w:p>
-    <w:p>
-      <w:pPr>
-        <w:pStyle w:val="Flietext"/>
-        <w:rPr>
-          <w:color w:val="FF0000"/>
-        </w:rPr>
-      </w:pPr>
-      <w:r>
-        <w:rPr>
-          <w:color w:val="FF0000"/>
-        </w:rPr>
-        <w:t>Munke, Bitte geben sie und die 1</w:t>
+        <w:t xml:space="preserve">Der ganze </w:t>
+      </w:r>
+      <w:proofErr w:type="spellStart"/>
+      <w:r>
+        <w:rPr>
+          <w:color w:val="FF0000"/>
+        </w:rPr>
+        <w:t>schnickschnak</w:t>
+      </w:r>
+      <w:proofErr w:type="spellEnd"/>
+      <w:r>
+        <w:rPr>
+          <w:color w:val="FF0000"/>
+        </w:rPr>
+        <w:t xml:space="preserve"> ist </w:t>
+      </w:r>
+      <w:proofErr w:type="spellStart"/>
+      <w:r>
+        <w:rPr>
+          <w:color w:val="FF0000"/>
+        </w:rPr>
+        <w:t>zimlich</w:t>
+      </w:r>
+      <w:proofErr w:type="spellEnd"/>
+      <w:r>
+        <w:rPr>
+          <w:color w:val="FF0000"/>
+        </w:rPr>
+        <w:t xml:space="preserve"> aufwendig und unhandlich</w:t>
+      </w:r>
+    </w:p>
+    <w:p>
+      <w:pPr>
+        <w:pStyle w:val="Flietext"/>
+        <w:rPr>
+          <w:color w:val="FF0000"/>
+        </w:rPr>
+      </w:pPr>
+      <w:r>
+        <w:rPr>
+          <w:color w:val="FF0000"/>
+        </w:rPr>
+        <w:t xml:space="preserve">Das System </w:t>
+      </w:r>
+      <w:proofErr w:type="gramStart"/>
+      <w:r>
+        <w:rPr>
+          <w:color w:val="FF0000"/>
+        </w:rPr>
+        <w:t>funktioniert</w:t>
+      </w:r>
+      <w:proofErr w:type="gramEnd"/>
+      <w:r>
+        <w:rPr>
+          <w:color w:val="FF0000"/>
+        </w:rPr>
+        <w:t xml:space="preserve"> aber gut, Top Sache </w:t>
+      </w:r>
+    </w:p>
+    <w:p>
+      <w:pPr>
+        <w:pStyle w:val="Flietext"/>
+        <w:rPr>
+          <w:color w:val="FF0000"/>
+        </w:rPr>
+      </w:pPr>
+      <w:proofErr w:type="spellStart"/>
+      <w:r>
+        <w:rPr>
+          <w:color w:val="FF0000"/>
+        </w:rPr>
+        <w:t>Munke</w:t>
+      </w:r>
+      <w:proofErr w:type="spellEnd"/>
+      <w:r>
+        <w:rPr>
+          <w:color w:val="FF0000"/>
+        </w:rPr>
+        <w:t>, Bitte geben sie und die 1</w:t>
       </w:r>
     </w:p>
     <w:p>
@@ -3859,11 +4790,47 @@
           <w:color w:val="FF0000"/>
         </w:rPr>
       </w:pPr>
-      <w:r>
-        <w:rPr>
-          <w:color w:val="FF0000"/>
-        </w:rPr>
-        <w:t>!Auf jedenfall nicht ChatGPT (chat.openai.com)</w:t>
+      <w:proofErr w:type="gramStart"/>
+      <w:r>
+        <w:rPr>
+          <w:color w:val="FF0000"/>
+        </w:rPr>
+        <w:t>!Auf</w:t>
+      </w:r>
+      <w:proofErr w:type="gramEnd"/>
+      <w:r>
+        <w:rPr>
+          <w:color w:val="FF0000"/>
+        </w:rPr>
+        <w:t xml:space="preserve"> </w:t>
+      </w:r>
+      <w:proofErr w:type="spellStart"/>
+      <w:r>
+        <w:rPr>
+          <w:color w:val="FF0000"/>
+        </w:rPr>
+        <w:t>jedenfall</w:t>
+      </w:r>
+      <w:proofErr w:type="spellEnd"/>
+      <w:r>
+        <w:rPr>
+          <w:color w:val="FF0000"/>
+        </w:rPr>
+        <w:t xml:space="preserve"> nicht </w:t>
+      </w:r>
+      <w:proofErr w:type="spellStart"/>
+      <w:r>
+        <w:rPr>
+          <w:color w:val="FF0000"/>
+        </w:rPr>
+        <w:t>ChatGPT</w:t>
+      </w:r>
+      <w:proofErr w:type="spellEnd"/>
+      <w:r>
+        <w:rPr>
+          <w:color w:val="FF0000"/>
+        </w:rPr>
+        <w:t xml:space="preserve"> (chat.openai.com)</w:t>
       </w:r>
     </w:p>
     <w:p>

</xml_diff>

<commit_message>
Zielsetzung unter 1. fertig
</commit_message>
<xml_diff>
--- a/Beleg/Projektarbeit.docx
+++ b/Beleg/Projektarbeit.docx
@@ -2485,557 +2485,245 @@
       <w:pPr>
         <w:pStyle w:val="Flietext"/>
         <w:rPr>
-          <w:color w:val="FF0000"/>
-        </w:rPr>
-      </w:pPr>
-      <w:r>
-        <w:rPr>
-          <w:color w:val="FF0000"/>
-        </w:rPr>
-        <w:t>System entwickeln zum:</w:t>
-      </w:r>
-    </w:p>
-    <w:p>
-      <w:pPr>
-        <w:pStyle w:val="Flietext"/>
-        <w:rPr>
-          <w:color w:val="FF0000"/>
-        </w:rPr>
-      </w:pPr>
-      <w:r>
-        <w:rPr>
-          <w:color w:val="FF0000"/>
-        </w:rPr>
-        <w:t>- Empfangen von IR-Signalen (von Fernbedienung)</w:t>
-      </w:r>
-    </w:p>
-    <w:p>
-      <w:pPr>
-        <w:pStyle w:val="Flietext"/>
-        <w:rPr>
-          <w:color w:val="FF0000"/>
-        </w:rPr>
-      </w:pPr>
-      <w:r>
-        <w:rPr>
-          <w:color w:val="FF0000"/>
-        </w:rPr>
-        <w:t>- Abspeichern von IR-Signalen</w:t>
-      </w:r>
-    </w:p>
-    <w:p>
-      <w:pPr>
-        <w:pStyle w:val="Flietext"/>
-        <w:rPr>
-          <w:color w:val="FF0000"/>
-        </w:rPr>
-      </w:pPr>
-      <w:bookmarkStart w:id="1" w:name="_Hlk158188882"/>
-      <w:r>
-        <w:rPr>
-          <w:color w:val="FF0000"/>
-        </w:rPr>
-        <w:t>- Senden von abgespeicherten IR-Signalen</w:t>
-      </w:r>
-      <w:bookmarkEnd w:id="1"/>
-      <w:r>
-        <w:rPr>
-          <w:color w:val="FF0000"/>
-        </w:rPr>
-        <w:tab/>
-      </w:r>
-    </w:p>
-    <w:p>
-      <w:pPr>
-        <w:pStyle w:val="Flietext"/>
-        <w:rPr>
-          <w:color w:val="FF0000"/>
-        </w:rPr>
-      </w:pPr>
-      <w:r>
-        <w:rPr>
-          <w:color w:val="FF0000"/>
-        </w:rPr>
-        <w:t>- Senden von vorprogrammierten IR-Signalen</w:t>
-      </w:r>
-    </w:p>
-    <w:p>
-      <w:pPr>
-        <w:pStyle w:val="Flietext"/>
-        <w:rPr>
-          <w:color w:val="FF0000"/>
-        </w:rPr>
-      </w:pPr>
-      <w:r>
-        <w:rPr>
-          <w:color w:val="FF0000"/>
-        </w:rPr>
-        <w:t>- Funktionssteuerung durch Drehschalter (Rotary Encoder) Eingabe</w:t>
-      </w:r>
-    </w:p>
-    <w:p>
-      <w:pPr>
-        <w:pStyle w:val="Flietext"/>
-        <w:rPr>
-          <w:color w:val="FF0000"/>
-        </w:rPr>
-      </w:pPr>
-      <w:r>
-        <w:rPr>
-          <w:color w:val="FF0000"/>
-        </w:rPr>
-        <w:t xml:space="preserve">- Statusanzeige durch </w:t>
+          <w:rStyle w:val="normaltextrun"/>
+          <w:rFonts w:cs="Arial"/>
+        </w:rPr>
+      </w:pPr>
+      <w:r>
+        <w:t xml:space="preserve">Von einfachen </w:t>
       </w:r>
       <w:proofErr w:type="gramStart"/>
       <w:r>
-        <w:rPr>
-          <w:color w:val="FF0000"/>
-        </w:rPr>
-        <w:t>LCD-Display</w:t>
+        <w:t>Steckdosen</w:t>
       </w:r>
       <w:proofErr w:type="gramEnd"/>
-    </w:p>
-    <w:p>
-      <w:pPr>
-        <w:pStyle w:val="Flietext"/>
-        <w:rPr>
-          <w:color w:val="FF0000"/>
-        </w:rPr>
-      </w:pPr>
-    </w:p>
-    <w:p>
-      <w:pPr>
-        <w:pStyle w:val="Flietext"/>
-        <w:rPr>
-          <w:color w:val="FF0000"/>
-        </w:rPr>
-      </w:pPr>
-      <w:r>
-        <w:rPr>
-          <w:color w:val="FF0000"/>
-        </w:rPr>
-        <w:t>Module des Systems:</w:t>
-      </w:r>
-    </w:p>
-    <w:p>
-      <w:pPr>
-        <w:pStyle w:val="Flietext"/>
-        <w:rPr>
-          <w:color w:val="FF0000"/>
-        </w:rPr>
-      </w:pPr>
-      <w:r>
-        <w:rPr>
-          <w:color w:val="FF0000"/>
-        </w:rPr>
-        <w:t>- IR Sender</w:t>
-      </w:r>
-    </w:p>
-    <w:p>
-      <w:pPr>
-        <w:pStyle w:val="Flietext"/>
-        <w:rPr>
-          <w:color w:val="FF0000"/>
-        </w:rPr>
-      </w:pPr>
-      <w:r>
-        <w:rPr>
-          <w:color w:val="FF0000"/>
-        </w:rPr>
-        <w:t>- IR Empfänger</w:t>
-      </w:r>
-    </w:p>
-    <w:p>
-      <w:pPr>
-        <w:pStyle w:val="Flietext"/>
-        <w:rPr>
-          <w:color w:val="FF0000"/>
-        </w:rPr>
-      </w:pPr>
-      <w:r>
-        <w:rPr>
-          <w:color w:val="FF0000"/>
-        </w:rPr>
-        <w:t xml:space="preserve">- </w:t>
+      <w:r>
+        <w:t xml:space="preserve"> welche den Stromverbrauch messen und Deckenlampen, die mit dem Smartphone bedienbar sind, bis hin zu Kühlschränken, die den aktuellen Inhalt per Foto mit dem Smartphone kommunizieren können und Warnmeldungen ausgeben, wenn keine Butter mehr da ist. Das Thema rund um die Hausautomatisierung nimmt immer größere Umfänge an. Es werden immer neuere Techniken entwickelt und moderne Protokolle genutzt, um diese riesige Bandbreite an Informationen schnell genug und bestenfalls gebündelt übertragen zu können. Doch nicht jeder Haushalt umfasst ein solches modernes Spektrum an Haushaltsgeräten. </w:t>
+      </w:r>
+      <w:r>
+        <w:t xml:space="preserve">Noch immer finden sich Geräte in den eigenen vier Wänden wieder, welche aus einer Epoche stammen, wo die Universalfernbedienung noch als der heißbegehrteste Vernetzer des 20sten Jahrhunderts galt. Die Übertragung von Signalen über infrarot ist schon längst verjährt aufgrund der Inflexibilität. </w:t>
+      </w:r>
+      <w:r>
+        <w:t xml:space="preserve">Das Thema dieser Arbeit soll daraufhin Zielen, diesen Abgrund zu überwinden und das zuverlässige und altbewährte Protokoll wieder in die Moderne zurückrufen. Die </w:t>
+      </w:r>
+      <w:r>
+        <w:rPr>
+          <w:rStyle w:val="normaltextrun"/>
+          <w:rFonts w:cs="Arial"/>
+          <w:b/>
+        </w:rPr>
+        <w:t>Programmierung einer Universellen Infrarot-Fernbedienung mit einem Arduino UNO</w:t>
+      </w:r>
+      <w:r>
+        <w:rPr>
+          <w:rStyle w:val="normaltextrun"/>
+          <w:rFonts w:cs="Arial"/>
+        </w:rPr>
+        <w:t xml:space="preserve"> soll ein Meilenstein </w:t>
+      </w:r>
+      <w:r>
+        <w:rPr>
+          <w:rStyle w:val="normaltextrun"/>
+          <w:rFonts w:cs="Arial"/>
+        </w:rPr>
+        <w:t xml:space="preserve">legen </w:t>
+      </w:r>
+      <w:r>
+        <w:rPr>
+          <w:rStyle w:val="normaltextrun"/>
+          <w:rFonts w:cs="Arial"/>
+        </w:rPr>
+        <w:t xml:space="preserve">zur Verknüpfung von </w:t>
+      </w:r>
+      <w:proofErr w:type="spellStart"/>
+      <w:r>
+        <w:rPr>
+          <w:rStyle w:val="normaltextrun"/>
+          <w:rFonts w:cs="Arial"/>
+        </w:rPr>
+        <w:t>Smarthome</w:t>
+      </w:r>
+      <w:proofErr w:type="spellEnd"/>
+      <w:r>
+        <w:rPr>
+          <w:rStyle w:val="normaltextrun"/>
+          <w:rFonts w:cs="Arial"/>
+        </w:rPr>
+        <w:t>-</w:t>
+      </w:r>
+      <w:r>
+        <w:rPr>
+          <w:rStyle w:val="normaltextrun"/>
+          <w:rFonts w:cs="Arial"/>
+        </w:rPr>
+        <w:t xml:space="preserve"> </w:t>
+      </w:r>
+      <w:r>
+        <w:rPr>
+          <w:rStyle w:val="normaltextrun"/>
+          <w:rFonts w:cs="Arial"/>
+        </w:rPr>
+        <w:t xml:space="preserve">und überholter Infrarottechnik. Jedoch soll dieses System auch </w:t>
       </w:r>
       <w:proofErr w:type="gramStart"/>
       <w:r>
         <w:rPr>
-          <w:color w:val="FF0000"/>
-        </w:rPr>
-        <w:t>LCD-Display</w:t>
+          <w:rStyle w:val="normaltextrun"/>
+          <w:rFonts w:cs="Arial"/>
+        </w:rPr>
+        <w:t>Autark</w:t>
       </w:r>
       <w:proofErr w:type="gramEnd"/>
-    </w:p>
-    <w:p>
-      <w:pPr>
-        <w:pStyle w:val="Flietext"/>
-        <w:rPr>
-          <w:color w:val="FF0000"/>
-        </w:rPr>
-      </w:pPr>
-      <w:r>
-        <w:rPr>
-          <w:color w:val="FF0000"/>
-        </w:rPr>
-        <w:t>- Drehschalter (Rotary Encoder)</w:t>
-      </w:r>
-    </w:p>
-    <w:p>
-      <w:pPr>
-        <w:pStyle w:val="Flietext"/>
-        <w:rPr>
-          <w:color w:val="FF0000"/>
-        </w:rPr>
-      </w:pPr>
-      <w:r>
-        <w:rPr>
-          <w:color w:val="FF0000"/>
-        </w:rPr>
-        <w:t xml:space="preserve">- Arduino UNO </w:t>
-      </w:r>
-      <w:proofErr w:type="spellStart"/>
-      <w:r>
-        <w:rPr>
-          <w:color w:val="FF0000"/>
-        </w:rPr>
-        <w:t>abklatsch</w:t>
-      </w:r>
-      <w:proofErr w:type="spellEnd"/>
-      <w:r>
-        <w:rPr>
-          <w:color w:val="FF0000"/>
-        </w:rPr>
-        <w:t xml:space="preserve"> (zwar andere Firma, jedoch gleicher Mikroprozessor)</w:t>
-      </w:r>
-    </w:p>
-    <w:p>
-      <w:pPr>
-        <w:pStyle w:val="Flietext"/>
-        <w:rPr>
-          <w:color w:val="FF0000"/>
-        </w:rPr>
-      </w:pPr>
-    </w:p>
-    <w:p>
-      <w:pPr>
-        <w:pStyle w:val="Flietext"/>
-        <w:rPr>
-          <w:color w:val="FF0000"/>
-        </w:rPr>
-      </w:pPr>
-      <w:r>
-        <w:rPr>
-          <w:color w:val="FF0000"/>
-        </w:rPr>
-        <w:t xml:space="preserve">Das System soll </w:t>
+      <w:r>
+        <w:rPr>
+          <w:rStyle w:val="normaltextrun"/>
+          <w:rFonts w:cs="Arial"/>
+        </w:rPr>
+        <w:t xml:space="preserve"> funktionieren und beschränkt sich daher zunächst auf nur eine Plattform mit, im Angesicht einer weitgegriffenen Vernetzung, rudimentären Elementen. </w:t>
+      </w:r>
+    </w:p>
+    <w:p>
+      <w:pPr>
+        <w:pStyle w:val="Flietext"/>
+        <w:rPr>
+          <w:rStyle w:val="normaltextrun"/>
+          <w:rFonts w:cs="Arial"/>
+        </w:rPr>
+      </w:pPr>
+      <w:r>
+        <w:rPr>
+          <w:rStyle w:val="normaltextrun"/>
+          <w:rFonts w:cs="Arial"/>
+        </w:rPr>
+        <w:t xml:space="preserve">Das universelle Infrarotsystem soll korrekte Signale an Geräte senden und </w:t>
+      </w:r>
+      <w:r>
+        <w:rPr>
+          <w:rStyle w:val="normaltextrun"/>
+          <w:rFonts w:cs="Arial"/>
+        </w:rPr>
+        <w:t>zum Einprogrammieren</w:t>
+      </w:r>
+      <w:r>
+        <w:rPr>
+          <w:rStyle w:val="normaltextrun"/>
+          <w:rFonts w:cs="Arial"/>
+        </w:rPr>
+        <w:t xml:space="preserve"> von Befehlen Signale einer Fernbedienung empfangen</w:t>
+      </w:r>
+      <w:r>
+        <w:rPr>
+          <w:rStyle w:val="normaltextrun"/>
+          <w:rFonts w:cs="Arial"/>
+        </w:rPr>
+        <w:t xml:space="preserve"> und diese abspeichern</w:t>
+      </w:r>
+      <w:r>
+        <w:rPr>
+          <w:rStyle w:val="normaltextrun"/>
+          <w:rFonts w:cs="Arial"/>
+        </w:rPr>
+        <w:t xml:space="preserve">. </w:t>
+      </w:r>
+    </w:p>
+    <w:p>
+      <w:pPr>
+        <w:pStyle w:val="Flietext"/>
+        <w:rPr>
+          <w:rStyle w:val="normaltextrun"/>
+          <w:rFonts w:cs="Arial"/>
+        </w:rPr>
+      </w:pPr>
+      <w:r>
+        <w:rPr>
+          <w:rStyle w:val="normaltextrun"/>
+          <w:rFonts w:cs="Arial"/>
+        </w:rPr>
+        <w:t xml:space="preserve">Dies kann man in verschiedene Module unterteilen. Zum einen wird für das Senden von infrarot Signalen ein Schaltkreis inclusive der richtigen Implementierung der Komponente auf dem Arduino benötigt. Ebenso muss für den Empfänger die Elektronik sowie die Implementierung übereinstimmen. </w:t>
+      </w:r>
+    </w:p>
+    <w:p>
+      <w:pPr>
+        <w:pStyle w:val="Flietext"/>
+        <w:rPr>
+          <w:rStyle w:val="normaltextrun"/>
+          <w:rFonts w:cs="Arial"/>
+        </w:rPr>
+      </w:pPr>
+      <w:r>
+        <w:rPr>
+          <w:rStyle w:val="normaltextrun"/>
+          <w:rFonts w:cs="Arial"/>
+        </w:rPr>
+        <w:t>Neben dem Sensor und Aktor Duo soll ein Display zur Visualisierung der Steuerung bereitstehen. Die Anzeige soll eine Statusanzeige und -rückmeldung für den Endverbraucher sein und eine Auswahl von Menüs darstellen.</w:t>
+      </w:r>
+    </w:p>
+    <w:p>
+      <w:pPr>
+        <w:pStyle w:val="Flietext"/>
+        <w:rPr>
+          <w:rStyle w:val="normaltextrun"/>
+          <w:rFonts w:cs="Arial"/>
+        </w:rPr>
+      </w:pPr>
+      <w:r>
+        <w:rPr>
+          <w:rStyle w:val="normaltextrun"/>
+          <w:rFonts w:cs="Arial"/>
+        </w:rPr>
+        <w:t xml:space="preserve">Bedient wird der Aufbau über einen Rotary Encoder, der Einfachheit halber hier als Drehschalter bezeichnet. Der Drehschalter hat von der Form her Ähnlichkeit mit einem Potentiometer </w:t>
+      </w:r>
+      <w:r>
+        <w:rPr>
+          <w:rStyle w:val="normaltextrun"/>
+          <w:rFonts w:cs="Arial"/>
+        </w:rPr>
+        <w:t>lässt sich jedoch in Stufen endlos in zwei Richtungen drehen. Zusätzlich wird beim Drücken auf den Drehschalter ein Knopf bedient. Dadurch soll eine Navigation durch das Menü und Auswahl von Funktionalitäten realisiert werden.</w:t>
+      </w:r>
+    </w:p>
+    <w:p>
+      <w:pPr>
+        <w:pStyle w:val="Flietext"/>
+        <w:rPr>
+          <w:rStyle w:val="normaltextrun"/>
+          <w:rFonts w:cs="Arial"/>
+        </w:rPr>
+      </w:pPr>
+      <w:r>
+        <w:rPr>
+          <w:rStyle w:val="normaltextrun"/>
+          <w:rFonts w:cs="Arial"/>
+        </w:rPr>
+        <w:t xml:space="preserve">Das ganze Projekt wird auf einem Arduino UNO verwirklicht. Der UNO bietet eine Plattform mit einem Mikroprozessor, welcher sich frei über </w:t>
       </w:r>
       <w:proofErr w:type="gramStart"/>
       <w:r>
         <w:rPr>
-          <w:color w:val="FF0000"/>
-        </w:rPr>
-        <w:t>zum dynamischen bedienen</w:t>
+          <w:rStyle w:val="normaltextrun"/>
+          <w:rFonts w:cs="Arial"/>
+        </w:rPr>
+        <w:t>USB Programmieren</w:t>
       </w:r>
       <w:proofErr w:type="gramEnd"/>
       <w:r>
         <w:rPr>
-          <w:color w:val="FF0000"/>
-        </w:rPr>
-        <w:t xml:space="preserve"> jeglicher IR-Geräte im Haushalt eigesetzt werden.</w:t>
-      </w:r>
-    </w:p>
-    <w:p>
-      <w:pPr>
-        <w:pStyle w:val="Flietext"/>
-      </w:pPr>
-      <w:r>
-        <w:t xml:space="preserve">Hausautomatisierung -&gt; IR eine wenig bediente </w:t>
-      </w:r>
-      <w:proofErr w:type="spellStart"/>
-      <w:r>
-        <w:t>schnittstelle</w:t>
-      </w:r>
-      <w:proofErr w:type="spellEnd"/>
-      <w:r>
-        <w:t xml:space="preserve"> in </w:t>
-      </w:r>
-      <w:proofErr w:type="spellStart"/>
-      <w:r>
-        <w:t>Modernen</w:t>
-      </w:r>
-      <w:proofErr w:type="spellEnd"/>
-      <w:r>
-        <w:t xml:space="preserve"> Hausautomatisierungssystemen, aber noch alte Geräte daheim…</w:t>
-      </w:r>
-    </w:p>
-    <w:p>
-      <w:pPr>
-        <w:pStyle w:val="Flietext"/>
-      </w:pPr>
-      <w:r>
-        <w:t>Das Ziel ist, die Geräte, die nur IR unterstützen mit da</w:t>
-      </w:r>
-      <w:r>
-        <w:t xml:space="preserve"> </w:t>
-      </w:r>
-      <w:proofErr w:type="spellStart"/>
-      <w:r>
-        <w:t>reinzuverbinden</w:t>
-      </w:r>
-      <w:proofErr w:type="spellEnd"/>
-      <w:r>
-        <w:t>.</w:t>
-      </w:r>
-    </w:p>
-    <w:p>
-      <w:pPr>
-        <w:pStyle w:val="Flietext"/>
-      </w:pPr>
-      <w:r>
-        <w:t xml:space="preserve">Wenn die </w:t>
-      </w:r>
-      <w:proofErr w:type="spellStart"/>
-      <w:r>
-        <w:t>Möglicheiten</w:t>
-      </w:r>
-      <w:proofErr w:type="spellEnd"/>
-      <w:r>
-        <w:t xml:space="preserve"> </w:t>
-      </w:r>
-      <w:proofErr w:type="gramStart"/>
-      <w:r>
-        <w:t>offen stehen</w:t>
-      </w:r>
-      <w:proofErr w:type="gramEnd"/>
-      <w:r>
-        <w:t xml:space="preserve">, das alle Digital von einem anderen Controllersystem oder </w:t>
-      </w:r>
-      <w:proofErr w:type="spellStart"/>
-      <w:r>
-        <w:t>rechner</w:t>
-      </w:r>
-      <w:proofErr w:type="spellEnd"/>
-      <w:r>
-        <w:t xml:space="preserve"> zu betrieben. Die </w:t>
-      </w:r>
-      <w:r>
-        <w:t xml:space="preserve">Grundlage ist ein </w:t>
-      </w:r>
-      <w:proofErr w:type="spellStart"/>
-      <w:r>
-        <w:t>felxibles</w:t>
-      </w:r>
-      <w:proofErr w:type="spellEnd"/>
-      <w:r>
-        <w:t xml:space="preserve"> </w:t>
-      </w:r>
-      <w:proofErr w:type="spellStart"/>
-      <w:r>
-        <w:t>system</w:t>
-      </w:r>
-      <w:proofErr w:type="spellEnd"/>
-      <w:r>
-        <w:t xml:space="preserve"> </w:t>
-      </w:r>
-      <w:proofErr w:type="gramStart"/>
-      <w:r>
-        <w:t xml:space="preserve">zum </w:t>
-      </w:r>
-      <w:proofErr w:type="spellStart"/>
-      <w:r>
-        <w:t>ansteuern</w:t>
-      </w:r>
-      <w:proofErr w:type="spellEnd"/>
-      <w:proofErr w:type="gramEnd"/>
-      <w:r>
-        <w:t xml:space="preserve"> von </w:t>
-      </w:r>
-      <w:proofErr w:type="spellStart"/>
-      <w:r>
-        <w:t>ir</w:t>
-      </w:r>
-      <w:proofErr w:type="spellEnd"/>
-      <w:r>
-        <w:t xml:space="preserve">-geräten </w:t>
-      </w:r>
-      <w:r>
-        <w:t xml:space="preserve">im Haushalt. Realisiert mit dem Arduino UNO. Das erstmal </w:t>
-      </w:r>
-      <w:proofErr w:type="spellStart"/>
-      <w:r>
-        <w:t>standalone</w:t>
-      </w:r>
-      <w:proofErr w:type="spellEnd"/>
-      <w:r>
-        <w:t xml:space="preserve"> </w:t>
-      </w:r>
-      <w:proofErr w:type="spellStart"/>
-      <w:r>
-        <w:t>funktiniert</w:t>
-      </w:r>
-      <w:proofErr w:type="spellEnd"/>
-      <w:r>
-        <w:t xml:space="preserve">. Es muss senden können. Empfangen </w:t>
-      </w:r>
-      <w:proofErr w:type="gramStart"/>
-      <w:r>
-        <w:t>zum einprogrammieren</w:t>
-      </w:r>
-      <w:proofErr w:type="gramEnd"/>
-      <w:r>
-        <w:t xml:space="preserve"> von Befehlen.</w:t>
-      </w:r>
-    </w:p>
-    <w:p>
-      <w:pPr>
-        <w:pStyle w:val="Flietext"/>
-      </w:pPr>
-    </w:p>
-    <w:p>
-      <w:pPr>
-        <w:pStyle w:val="Flietext"/>
-      </w:pPr>
-      <w:r>
-        <w:t>Dazu braucht es verschiedene Module.</w:t>
-      </w:r>
-    </w:p>
-    <w:p>
-      <w:pPr>
-        <w:pStyle w:val="Flietext"/>
-      </w:pPr>
-      <w:r>
-        <w:t xml:space="preserve">IR-LED -&gt; </w:t>
-      </w:r>
-      <w:proofErr w:type="spellStart"/>
-      <w:r>
-        <w:t>schaltkreis</w:t>
-      </w:r>
-      <w:proofErr w:type="spellEnd"/>
-      <w:r>
-        <w:t xml:space="preserve"> + </w:t>
-      </w:r>
-      <w:proofErr w:type="spellStart"/>
-      <w:r>
-        <w:t>implementierung</w:t>
-      </w:r>
-      <w:proofErr w:type="spellEnd"/>
-      <w:r>
-        <w:t xml:space="preserve"> </w:t>
-      </w:r>
-      <w:proofErr w:type="gramStart"/>
-      <w:r>
-        <w:t>zur Senden</w:t>
-      </w:r>
-      <w:proofErr w:type="gramEnd"/>
-      <w:r>
-        <w:t xml:space="preserve"> von Signalen</w:t>
-      </w:r>
-    </w:p>
-    <w:p>
-      <w:pPr>
-        <w:pStyle w:val="Flietext"/>
-      </w:pPr>
-      <w:r>
-        <w:t xml:space="preserve">IR-Empfänger -&gt; </w:t>
-      </w:r>
-      <w:proofErr w:type="spellStart"/>
-      <w:r>
-        <w:t>schaltkreis</w:t>
-      </w:r>
-      <w:proofErr w:type="spellEnd"/>
-      <w:r>
-        <w:t xml:space="preserve"> und </w:t>
-      </w:r>
-      <w:proofErr w:type="spellStart"/>
-      <w:r>
-        <w:t>implementierung</w:t>
-      </w:r>
-      <w:proofErr w:type="spellEnd"/>
-      <w:r>
-        <w:t xml:space="preserve"> zum empfangen und auswerten von </w:t>
-      </w:r>
-      <w:proofErr w:type="spellStart"/>
-      <w:r>
-        <w:t>signalen</w:t>
-      </w:r>
-      <w:proofErr w:type="spellEnd"/>
-    </w:p>
-    <w:p>
-      <w:pPr>
-        <w:pStyle w:val="Flietext"/>
-      </w:pPr>
-      <w:r>
-        <w:t>Display -&gt; Statusanzeige/</w:t>
-      </w:r>
-      <w:proofErr w:type="spellStart"/>
-      <w:r>
-        <w:t>rükmeldung</w:t>
-      </w:r>
-      <w:proofErr w:type="spellEnd"/>
-      <w:r>
-        <w:t xml:space="preserve"> für Nutzer, Auswahlanzeige, Menü- </w:t>
-      </w:r>
-      <w:proofErr w:type="spellStart"/>
-      <w:r>
-        <w:t>visualisierung</w:t>
-      </w:r>
-      <w:proofErr w:type="spellEnd"/>
-    </w:p>
-    <w:p>
-      <w:pPr>
-        <w:pStyle w:val="Flietext"/>
-      </w:pPr>
-      <w:r>
-        <w:t xml:space="preserve">Eingabe -&gt; Schaltkreis mit digitalem Drehschalter, Auswahl einer Funktion, </w:t>
-      </w:r>
-      <w:proofErr w:type="spellStart"/>
-      <w:r>
-        <w:t>navigation</w:t>
-      </w:r>
-      <w:proofErr w:type="spellEnd"/>
-      <w:r>
-        <w:t xml:space="preserve"> durch Menü, endloses drehen und </w:t>
-      </w:r>
-      <w:proofErr w:type="gramStart"/>
-      <w:r>
-        <w:t>rein drücken</w:t>
-      </w:r>
-      <w:proofErr w:type="gramEnd"/>
-      <w:r>
-        <w:t xml:space="preserve"> als </w:t>
-      </w:r>
-      <w:proofErr w:type="spellStart"/>
-      <w:r>
-        <w:t>bestätigung</w:t>
-      </w:r>
-      <w:proofErr w:type="spellEnd"/>
-    </w:p>
-    <w:p>
-      <w:pPr>
-        <w:pStyle w:val="Flietext"/>
-      </w:pPr>
-      <w:r>
-        <w:t xml:space="preserve">Arduino UNO -&gt; Mikrocontroller und IO </w:t>
-      </w:r>
-      <w:proofErr w:type="spellStart"/>
-      <w:r>
-        <w:t>schnittstellen</w:t>
-      </w:r>
-      <w:proofErr w:type="spellEnd"/>
-      <w:r>
-        <w:t xml:space="preserve"> für Module und zum Programmieren (UART, USB)</w:t>
-      </w:r>
-    </w:p>
-    <w:p>
-      <w:pPr>
-        <w:pStyle w:val="Flietext"/>
-      </w:pPr>
-    </w:p>
-    <w:p>
-      <w:pPr>
-        <w:pStyle w:val="Flietext"/>
-      </w:pPr>
+          <w:rStyle w:val="normaltextrun"/>
+          <w:rFonts w:cs="Arial"/>
+        </w:rPr>
+        <w:t xml:space="preserve"> lässt. Der Arduino stellt für den Controller einfach zu bedienende Eingabe- und Ausgabeschnittstellen zur Verfügung.</w:t>
+      </w:r>
+    </w:p>
+    <w:p>
+      <w:pPr>
+        <w:pStyle w:val="Flietext"/>
+      </w:pPr>
+      <w:r>
+        <w:rPr>
+          <w:rStyle w:val="normaltextrun"/>
+          <w:rFonts w:cs="Arial"/>
+        </w:rPr>
+        <w:t>Die Aufgabenstellung soll als erfüllt betrachtet werden, wenn sich Infrarotgeräte jeglicher Art damit dynamisch ansteuern lassen.</w:t>
+      </w:r>
     </w:p>
     <w:p>
       <w:pPr>
@@ -3054,12 +2742,12 @@
       <w:pPr>
         <w:pStyle w:val="1"/>
       </w:pPr>
-      <w:bookmarkStart w:id="2" w:name="_Toc158192943"/>
+      <w:bookmarkStart w:id="1" w:name="_Toc158192943"/>
       <w:r>
         <w:lastRenderedPageBreak/>
         <w:t>Beschreibung der Module</w:t>
       </w:r>
-      <w:bookmarkEnd w:id="2"/>
+      <w:bookmarkEnd w:id="1"/>
     </w:p>
     <w:p>
       <w:pPr>
@@ -3127,10 +2815,56 @@
       <w:pPr>
         <w:pStyle w:val="12"/>
       </w:pPr>
-      <w:bookmarkStart w:id="3" w:name="_Toc158192944"/>
+      <w:bookmarkStart w:id="2" w:name="_Toc158192944"/>
       <w:r>
         <w:t>Infrarot Sender</w:t>
       </w:r>
+      <w:bookmarkEnd w:id="2"/>
+    </w:p>
+    <w:p>
+      <w:pPr>
+        <w:pStyle w:val="Flietext"/>
+        <w:rPr>
+          <w:color w:val="FF0000"/>
+        </w:rPr>
+      </w:pPr>
+      <w:r>
+        <w:rPr>
+          <w:color w:val="FF0000"/>
+        </w:rPr>
+        <w:t xml:space="preserve">Ist halt </w:t>
+      </w:r>
+      <w:proofErr w:type="spellStart"/>
+      <w:r>
+        <w:rPr>
+          <w:color w:val="FF0000"/>
+        </w:rPr>
+        <w:t>ne</w:t>
+      </w:r>
+      <w:proofErr w:type="spellEnd"/>
+      <w:r>
+        <w:rPr>
+          <w:color w:val="FF0000"/>
+        </w:rPr>
+        <w:t xml:space="preserve"> LED…</w:t>
+      </w:r>
+    </w:p>
+    <w:p>
+      <w:pPr>
+        <w:pStyle w:val="Flietext"/>
+        <w:rPr>
+          <w:color w:val="FF0000"/>
+        </w:rPr>
+      </w:pPr>
+    </w:p>
+    <w:p>
+      <w:pPr>
+        <w:pStyle w:val="12"/>
+      </w:pPr>
+      <w:bookmarkStart w:id="3" w:name="_Toc158192945"/>
+      <w:r>
+        <w:t>Infrarot Empfänger</w:t>
+      </w:r>
       <w:bookmarkEnd w:id="3"/>
     </w:p>
     <w:p>
@@ -3144,21 +2878,49 @@
         <w:rPr>
           <w:color w:val="FF0000"/>
         </w:rPr>
-        <w:t xml:space="preserve">Ist halt </w:t>
+        <w:t xml:space="preserve">Datenblatt, hat 3 Pins, vielleicht ein wenig erklären, wofür die 3 Pins und wie das Signal aussieht, </w:t>
       </w:r>
       <w:proofErr w:type="spellStart"/>
       <w:r>
         <w:rPr>
           <w:color w:val="FF0000"/>
         </w:rPr>
-        <w:t>ne</w:t>
+        <w:t>wenns</w:t>
       </w:r>
       <w:proofErr w:type="spellEnd"/>
       <w:r>
         <w:rPr>
           <w:color w:val="FF0000"/>
         </w:rPr>
-        <w:t xml:space="preserve"> LED…</w:t>
+        <w:t xml:space="preserve"> </w:t>
+      </w:r>
+      <w:proofErr w:type="gramStart"/>
+      <w:r>
+        <w:rPr>
+          <w:color w:val="FF0000"/>
+        </w:rPr>
+        <w:t>raus kommt</w:t>
+      </w:r>
+      <w:proofErr w:type="gramEnd"/>
+      <w:r>
+        <w:rPr>
+          <w:color w:val="FF0000"/>
+        </w:rPr>
+        <w:t xml:space="preserve">. Bzw. wie und warum da ein Signal </w:t>
+      </w:r>
+      <w:proofErr w:type="gramStart"/>
+      <w:r>
+        <w:rPr>
+          <w:color w:val="FF0000"/>
+        </w:rPr>
+        <w:t>raus kommt</w:t>
+      </w:r>
+      <w:proofErr w:type="gramEnd"/>
+      <w:r>
+        <w:rPr>
+          <w:color w:val="FF0000"/>
+        </w:rPr>
+        <w:t>??</w:t>
       </w:r>
     </w:p>
     <w:p>
@@ -3173,66 +2935,119 @@
       <w:pPr>
         <w:pStyle w:val="12"/>
       </w:pPr>
-      <w:bookmarkStart w:id="4" w:name="_Toc158192945"/>
-      <w:r>
-        <w:t>Infrarot Empfänger</w:t>
+      <w:bookmarkStart w:id="4" w:name="_Toc158192946"/>
+      <w:proofErr w:type="gramStart"/>
+      <w:r>
+        <w:t>LCD-Display</w:t>
       </w:r>
       <w:bookmarkEnd w:id="4"/>
-    </w:p>
-    <w:p>
-      <w:pPr>
-        <w:pStyle w:val="Flietext"/>
-        <w:rPr>
-          <w:color w:val="FF0000"/>
-        </w:rPr>
-      </w:pPr>
-      <w:r>
-        <w:rPr>
-          <w:color w:val="FF0000"/>
-        </w:rPr>
-        <w:t xml:space="preserve">Datenblatt, hat 3 Pins, vielleicht ein wenig erklären, wofür die 3 Pins und wie das Signal aussieht, </w:t>
+      <w:proofErr w:type="gramEnd"/>
+    </w:p>
+    <w:p>
+      <w:pPr>
+        <w:pStyle w:val="Flietext"/>
+        <w:rPr>
+          <w:color w:val="FF0000"/>
+        </w:rPr>
+      </w:pPr>
+      <w:r>
+        <w:rPr>
+          <w:color w:val="FF0000"/>
+          <w:u w:val="single"/>
+        </w:rPr>
+        <w:t>Datenblatt: „Dokumentation/wichtige Datenblätter/LCD-Display.pdf</w:t>
+      </w:r>
+      <w:r>
+        <w:rPr>
+          <w:color w:val="FF0000"/>
+        </w:rPr>
+        <w:t>“, Bezeichnung: LCM1602A, 2x16 Segmente, …, was noch so für die Darstellung wichtig ist</w:t>
+      </w:r>
+    </w:p>
+    <w:p>
+      <w:pPr>
+        <w:pStyle w:val="Flietext"/>
+        <w:rPr>
+          <w:color w:val="FF0000"/>
+        </w:rPr>
+      </w:pPr>
+    </w:p>
+    <w:p>
+      <w:pPr>
+        <w:pStyle w:val="12"/>
+      </w:pPr>
+      <w:bookmarkStart w:id="5" w:name="_Toc158192947"/>
+      <w:r>
+        <w:t>Drehschalter (Rotary Encoder)</w:t>
+      </w:r>
+      <w:bookmarkEnd w:id="5"/>
+    </w:p>
+    <w:p>
+      <w:pPr>
+        <w:pStyle w:val="Flietext"/>
+        <w:rPr>
+          <w:color w:val="FF0000"/>
+          <w:u w:val="single"/>
+        </w:rPr>
+      </w:pPr>
+      <w:r>
+        <w:rPr>
+          <w:color w:val="FF0000"/>
+          <w:u w:val="single"/>
+        </w:rPr>
+        <w:t>Datenblatt: „Dokumentation/wichtige Datenblätter/Rotary-</w:t>
+      </w:r>
+      <w:proofErr w:type="gramStart"/>
+      <w:r>
+        <w:rPr>
+          <w:color w:val="FF0000"/>
+          <w:u w:val="single"/>
+        </w:rPr>
+        <w:t>Encoder(</w:t>
+      </w:r>
+      <w:proofErr w:type="gramEnd"/>
+      <w:r>
+        <w:rPr>
+          <w:color w:val="FF0000"/>
+          <w:u w:val="single"/>
+        </w:rPr>
+        <w:t>Drehschalter).</w:t>
       </w:r>
       <w:proofErr w:type="spellStart"/>
       <w:r>
         <w:rPr>
           <w:color w:val="FF0000"/>
-        </w:rPr>
-        <w:t>wenns</w:t>
+          <w:u w:val="single"/>
+        </w:rPr>
+        <w:t>pdf</w:t>
       </w:r>
       <w:proofErr w:type="spellEnd"/>
       <w:r>
         <w:rPr>
           <w:color w:val="FF0000"/>
-        </w:rPr>
-        <w:t xml:space="preserve"> </w:t>
-      </w:r>
-      <w:proofErr w:type="gramStart"/>
-      <w:r>
-        <w:rPr>
-          <w:color w:val="FF0000"/>
-        </w:rPr>
-        <w:t>raus kommt</w:t>
-      </w:r>
-      <w:proofErr w:type="gramEnd"/>
-      <w:r>
-        <w:rPr>
-          <w:color w:val="FF0000"/>
-        </w:rPr>
-        <w:t xml:space="preserve">. Bzw. wie und warum da ein Signal </w:t>
-      </w:r>
-      <w:proofErr w:type="gramStart"/>
-      <w:r>
-        <w:rPr>
-          <w:color w:val="FF0000"/>
-        </w:rPr>
-        <w:t>raus kommt</w:t>
-      </w:r>
-      <w:proofErr w:type="gramEnd"/>
-      <w:r>
-        <w:rPr>
-          <w:color w:val="FF0000"/>
-        </w:rPr>
-        <w:t>??</w:t>
+          <w:u w:val="single"/>
+        </w:rPr>
+        <w:t>“,</w:t>
+      </w:r>
+    </w:p>
+    <w:p>
+      <w:pPr>
+        <w:pStyle w:val="Flietext"/>
+        <w:rPr>
+          <w:color w:val="FF0000"/>
+        </w:rPr>
+      </w:pPr>
+      <w:r>
+        <w:rPr>
+          <w:color w:val="FF0000"/>
+        </w:rPr>
+        <w:t>Keyes KY-040 Rotary Encoder</w:t>
+      </w:r>
+      <w:r>
+        <w:rPr>
+          <w:color w:val="FF0000"/>
+        </w:rPr>
+        <w:t>. 3 Pins. 2 für rechts &amp; links Drehbewegung, 1 für Knopf (runter drücken) … wie und warum?</w:t>
       </w:r>
     </w:p>
     <w:p>
@@ -3247,138 +3062,11 @@
       <w:pPr>
         <w:pStyle w:val="12"/>
       </w:pPr>
-      <w:bookmarkStart w:id="5" w:name="_Toc158192946"/>
-      <w:proofErr w:type="gramStart"/>
-      <w:r>
-        <w:t>LCD-Display</w:t>
-      </w:r>
-      <w:bookmarkEnd w:id="5"/>
-      <w:proofErr w:type="gramEnd"/>
-    </w:p>
-    <w:p>
-      <w:pPr>
-        <w:pStyle w:val="Flietext"/>
-        <w:rPr>
-          <w:color w:val="FF0000"/>
-        </w:rPr>
-      </w:pPr>
-      <w:r>
-        <w:rPr>
-          <w:color w:val="FF0000"/>
-          <w:u w:val="single"/>
-        </w:rPr>
-        <w:t>Datenblatt: „Dokumentation/wichtige Datenblätter/LCD-Display.pdf</w:t>
-      </w:r>
-      <w:r>
-        <w:rPr>
-          <w:color w:val="FF0000"/>
-        </w:rPr>
-        <w:t>“, Bezeichnung: LCM1602A, 2x16 Segmente, …, was noch so für die Darstellung wichtig ist</w:t>
-      </w:r>
-    </w:p>
-    <w:p>
-      <w:pPr>
-        <w:pStyle w:val="Flietext"/>
-        <w:rPr>
-          <w:color w:val="FF0000"/>
-        </w:rPr>
-      </w:pPr>
-    </w:p>
-    <w:p>
-      <w:pPr>
-        <w:pStyle w:val="12"/>
-      </w:pPr>
-      <w:bookmarkStart w:id="6" w:name="_Toc158192947"/>
-      <w:r>
-        <w:t>Drehschalter (Rotary Encoder)</w:t>
+      <w:bookmarkStart w:id="6" w:name="_Toc158192948"/>
+      <w:r>
+        <w:t>Arduino UNO</w:t>
       </w:r>
       <w:bookmarkEnd w:id="6"/>
-    </w:p>
-    <w:p>
-      <w:pPr>
-        <w:pStyle w:val="Flietext"/>
-        <w:rPr>
-          <w:color w:val="FF0000"/>
-          <w:u w:val="single"/>
-        </w:rPr>
-      </w:pPr>
-      <w:r>
-        <w:rPr>
-          <w:color w:val="FF0000"/>
-          <w:u w:val="single"/>
-        </w:rPr>
-        <w:t>Datenblatt: „Dokumentation/wichtige Datenblätter/Rotary-</w:t>
-      </w:r>
-      <w:proofErr w:type="gramStart"/>
-      <w:r>
-        <w:rPr>
-          <w:color w:val="FF0000"/>
-          <w:u w:val="single"/>
-        </w:rPr>
-        <w:t>Encoder(</w:t>
-      </w:r>
-      <w:proofErr w:type="gramEnd"/>
-      <w:r>
-        <w:rPr>
-          <w:color w:val="FF0000"/>
-          <w:u w:val="single"/>
-        </w:rPr>
-        <w:t>Drehschalter).</w:t>
-      </w:r>
-      <w:proofErr w:type="spellStart"/>
-      <w:r>
-        <w:rPr>
-          <w:color w:val="FF0000"/>
-          <w:u w:val="single"/>
-        </w:rPr>
-        <w:t>pdf</w:t>
-      </w:r>
-      <w:proofErr w:type="spellEnd"/>
-      <w:r>
-        <w:rPr>
-          <w:color w:val="FF0000"/>
-          <w:u w:val="single"/>
-        </w:rPr>
-        <w:t>“,</w:t>
-      </w:r>
-    </w:p>
-    <w:p>
-      <w:pPr>
-        <w:pStyle w:val="Flietext"/>
-        <w:rPr>
-          <w:color w:val="FF0000"/>
-        </w:rPr>
-      </w:pPr>
-      <w:r>
-        <w:rPr>
-          <w:color w:val="FF0000"/>
-        </w:rPr>
-        <w:t>Keyes KY-040 Rotary Encoder</w:t>
-      </w:r>
-      <w:r>
-        <w:rPr>
-          <w:color w:val="FF0000"/>
-        </w:rPr>
-        <w:t>. 3 Pins. 2 für rechts &amp; links Drehbewegung, 1 für Knopf (runter drücken) … wie und warum?</w:t>
-      </w:r>
-    </w:p>
-    <w:p>
-      <w:pPr>
-        <w:pStyle w:val="Flietext"/>
-        <w:rPr>
-          <w:color w:val="FF0000"/>
-        </w:rPr>
-      </w:pPr>
-    </w:p>
-    <w:p>
-      <w:pPr>
-        <w:pStyle w:val="12"/>
-      </w:pPr>
-      <w:bookmarkStart w:id="7" w:name="_Toc158192948"/>
-      <w:r>
-        <w:t>Arduino UNO</w:t>
-      </w:r>
-      <w:bookmarkEnd w:id="7"/>
     </w:p>
     <w:p>
       <w:pPr>
@@ -3411,11 +3099,97 @@
       <w:pPr>
         <w:pStyle w:val="1"/>
       </w:pPr>
-      <w:bookmarkStart w:id="8" w:name="_Toc158192949"/>
+      <w:bookmarkStart w:id="7" w:name="_Toc158192949"/>
       <w:r>
         <w:lastRenderedPageBreak/>
         <w:t>Funktionsweise der Module</w:t>
       </w:r>
+      <w:bookmarkEnd w:id="7"/>
+    </w:p>
+    <w:p>
+      <w:pPr>
+        <w:pStyle w:val="Flietext"/>
+        <w:rPr>
+          <w:color w:val="FF0000"/>
+        </w:rPr>
+      </w:pPr>
+    </w:p>
+    <w:p>
+      <w:pPr>
+        <w:pStyle w:val="Flietext"/>
+        <w:rPr>
+          <w:color w:val="FF0000"/>
+        </w:rPr>
+      </w:pPr>
+      <w:r>
+        <w:rPr>
+          <w:color w:val="FF0000"/>
+        </w:rPr>
+        <w:t>Beispielanwendungen liegen unter „/Quellcode/“</w:t>
+      </w:r>
+    </w:p>
+    <w:p>
+      <w:pPr>
+        <w:pStyle w:val="Flietext"/>
+        <w:rPr>
+          <w:color w:val="FF0000"/>
+        </w:rPr>
+      </w:pPr>
+      <w:r>
+        <w:rPr>
+          <w:color w:val="FF0000"/>
+        </w:rPr>
+        <w:t>Vielleicht grob erklären, wie die Dinger funktionieren, welche Ansteuerung</w:t>
+      </w:r>
+      <w:r>
+        <w:rPr>
+          <w:color w:val="FF0000"/>
+        </w:rPr>
+        <w:t>/Funktion</w:t>
+      </w:r>
+      <w:r>
+        <w:rPr>
+          <w:color w:val="FF0000"/>
+        </w:rPr>
+        <w:t xml:space="preserve"> wichtig ist</w:t>
+      </w:r>
+      <w:r>
+        <w:rPr>
+          <w:color w:val="FF0000"/>
+        </w:rPr>
+        <w:t>, vielleicht auch die Bibliothek erwähnen</w:t>
+      </w:r>
+    </w:p>
+    <w:p>
+      <w:pPr>
+        <w:pStyle w:val="Flietext"/>
+        <w:rPr>
+          <w:color w:val="FF0000"/>
+        </w:rPr>
+      </w:pPr>
+      <w:r>
+        <w:rPr>
+          <w:color w:val="FF0000"/>
+        </w:rPr>
+        <w:t>Bibliotheken und deren Quellen unter: „Quellcode/Bibliotheken/</w:t>
+      </w:r>
+    </w:p>
+    <w:p>
+      <w:pPr>
+        <w:pStyle w:val="Flietext"/>
+        <w:rPr>
+          <w:color w:val="FF0000"/>
+        </w:rPr>
+      </w:pPr>
+    </w:p>
+    <w:p>
+      <w:pPr>
+        <w:pStyle w:val="12"/>
+      </w:pPr>
+      <w:bookmarkStart w:id="8" w:name="_Toc158192950"/>
+      <w:r>
+        <w:t>Infrarot Sender</w:t>
+      </w:r>
       <w:bookmarkEnd w:id="8"/>
     </w:p>
     <w:p>
@@ -3425,65 +3199,67 @@
           <w:color w:val="FF0000"/>
         </w:rPr>
       </w:pPr>
-    </w:p>
-    <w:p>
-      <w:pPr>
-        <w:pStyle w:val="Flietext"/>
-        <w:rPr>
-          <w:color w:val="FF0000"/>
-        </w:rPr>
-      </w:pPr>
-      <w:r>
-        <w:rPr>
-          <w:color w:val="FF0000"/>
-        </w:rPr>
-        <w:t>Beispielanwendungen liegen unter „/Quellcode/“</w:t>
-      </w:r>
-    </w:p>
-    <w:p>
-      <w:pPr>
-        <w:pStyle w:val="Flietext"/>
-        <w:rPr>
-          <w:color w:val="FF0000"/>
-        </w:rPr>
-      </w:pPr>
-      <w:r>
-        <w:rPr>
-          <w:color w:val="FF0000"/>
-        </w:rPr>
-        <w:t>Vielleicht grob erklären, wie die Dinger funktionieren, welche Ansteuerung</w:t>
-      </w:r>
-      <w:r>
-        <w:rPr>
-          <w:color w:val="FF0000"/>
-        </w:rPr>
-        <w:t>/Funktion</w:t>
-      </w:r>
-      <w:r>
-        <w:rPr>
-          <w:color w:val="FF0000"/>
-        </w:rPr>
-        <w:t xml:space="preserve"> wichtig ist</w:t>
-      </w:r>
-      <w:r>
-        <w:rPr>
-          <w:color w:val="FF0000"/>
-        </w:rPr>
-        <w:t>, vielleicht auch die Bibliothek erwähnen</w:t>
-      </w:r>
-    </w:p>
-    <w:p>
-      <w:pPr>
-        <w:pStyle w:val="Flietext"/>
-        <w:rPr>
-          <w:color w:val="FF0000"/>
-        </w:rPr>
-      </w:pPr>
-      <w:r>
-        <w:rPr>
-          <w:color w:val="FF0000"/>
-        </w:rPr>
-        <w:t>Bibliotheken und deren Quellen unter: „Quellcode/Bibliotheken/</w:t>
+      <w:r>
+        <w:rPr>
+          <w:color w:val="FF0000"/>
+        </w:rPr>
+        <w:t>„/Quellcode/</w:t>
+      </w:r>
+      <w:proofErr w:type="spellStart"/>
+      <w:r>
+        <w:rPr>
+          <w:color w:val="FF0000"/>
+        </w:rPr>
+        <w:t>IR_Remote</w:t>
+      </w:r>
+      <w:proofErr w:type="spellEnd"/>
+      <w:r>
+        <w:rPr>
+          <w:color w:val="FF0000"/>
+        </w:rPr>
+        <w:t>/</w:t>
+      </w:r>
+      <w:proofErr w:type="spellStart"/>
+      <w:r>
+        <w:rPr>
+          <w:color w:val="FF0000"/>
+        </w:rPr>
+        <w:t>IR_LED_Test</w:t>
+      </w:r>
+      <w:proofErr w:type="spellEnd"/>
+      <w:r>
+        <w:rPr>
+          <w:color w:val="FF0000"/>
+        </w:rPr>
+        <w:t>/“</w:t>
+      </w:r>
+    </w:p>
+    <w:p>
+      <w:pPr>
+        <w:pStyle w:val="Flietext"/>
+        <w:rPr>
+          <w:color w:val="FF0000"/>
+        </w:rPr>
+      </w:pPr>
+      <w:r>
+        <w:rPr>
+          <w:color w:val="FF0000"/>
+        </w:rPr>
+        <w:t>Wie sende ich Signale, welche Besonderheiten sind zu beachten (Protokolle?)</w:t>
+      </w:r>
+    </w:p>
+    <w:p>
+      <w:pPr>
+        <w:pStyle w:val="Flietext"/>
+        <w:rPr>
+          <w:color w:val="FF0000"/>
+        </w:rPr>
+      </w:pPr>
+      <w:r>
+        <w:rPr>
+          <w:color w:val="FF0000"/>
+        </w:rPr>
+        <w:t>Welche Bibliothek? -&gt; „/Quellcode/Bibliothek/“</w:t>
       </w:r>
     </w:p>
     <w:p>
@@ -3498,9 +3274,9 @@
       <w:pPr>
         <w:pStyle w:val="12"/>
       </w:pPr>
-      <w:bookmarkStart w:id="9" w:name="_Toc158192950"/>
-      <w:r>
-        <w:t>Infrarot Sender</w:t>
+      <w:bookmarkStart w:id="9" w:name="_Toc158192951"/>
+      <w:r>
+        <w:t>Infrarot Empfänger</w:t>
       </w:r>
       <w:bookmarkEnd w:id="9"/>
     </w:p>
@@ -3536,7 +3312,19 @@
         <w:rPr>
           <w:color w:val="FF0000"/>
         </w:rPr>
-        <w:t>IR_LED_Test</w:t>
+        <w:t>IR_</w:t>
+      </w:r>
+      <w:r>
+        <w:rPr>
+          <w:color w:val="FF0000"/>
+        </w:rPr>
+        <w:t>Receiver</w:t>
+      </w:r>
+      <w:r>
+        <w:rPr>
+          <w:color w:val="FF0000"/>
+        </w:rPr>
+        <w:t>_Test</w:t>
       </w:r>
       <w:proofErr w:type="spellEnd"/>
       <w:r>
@@ -3557,7 +3345,19 @@
         <w:rPr>
           <w:color w:val="FF0000"/>
         </w:rPr>
-        <w:t>Wie sende ich Signale, welche Besonderheiten sind zu beachten (Protokolle?)</w:t>
+        <w:t xml:space="preserve">Wie </w:t>
+      </w:r>
+      <w:r>
+        <w:rPr>
+          <w:color w:val="FF0000"/>
+        </w:rPr>
+        <w:t>empfange</w:t>
+      </w:r>
+      <w:r>
+        <w:rPr>
+          <w:color w:val="FF0000"/>
+        </w:rPr>
+        <w:t xml:space="preserve"> ich Signale, welche Besonderheiten sind zu beachten (Protokolle?)</w:t>
       </w:r>
     </w:p>
     <w:p>
@@ -3586,104 +3386,66 @@
       <w:pPr>
         <w:pStyle w:val="12"/>
       </w:pPr>
-      <w:bookmarkStart w:id="10" w:name="_Toc158192951"/>
-      <w:r>
-        <w:t>Infrarot Empfänger</w:t>
+      <w:bookmarkStart w:id="10" w:name="_Toc158192952"/>
+      <w:proofErr w:type="gramStart"/>
+      <w:r>
+        <w:t>LCD-Display</w:t>
       </w:r>
       <w:bookmarkEnd w:id="10"/>
-    </w:p>
-    <w:p>
-      <w:pPr>
-        <w:pStyle w:val="Flietext"/>
-        <w:rPr>
-          <w:color w:val="FF0000"/>
-        </w:rPr>
-      </w:pPr>
-      <w:r>
-        <w:rPr>
-          <w:color w:val="FF0000"/>
-        </w:rPr>
-        <w:t>„/Quellcode/</w:t>
+      <w:proofErr w:type="gramEnd"/>
+    </w:p>
+    <w:p>
+      <w:pPr>
+        <w:pStyle w:val="Flietext"/>
+        <w:rPr>
+          <w:color w:val="FF0000"/>
+        </w:rPr>
+      </w:pPr>
+      <w:r>
+        <w:rPr>
+          <w:color w:val="FF0000"/>
+        </w:rPr>
+        <w:t>„</w:t>
+      </w:r>
+      <w:r>
+        <w:rPr>
+          <w:color w:val="FF0000"/>
+        </w:rPr>
+        <w:t>Quellcode</w:t>
+      </w:r>
+      <w:r>
+        <w:rPr>
+          <w:color w:val="FF0000"/>
+        </w:rPr>
+        <w:t>/Display“</w:t>
+      </w:r>
+    </w:p>
+    <w:p>
+      <w:pPr>
+        <w:pStyle w:val="Flietext"/>
+        <w:rPr>
+          <w:color w:val="FF0000"/>
+        </w:rPr>
+      </w:pPr>
+      <w:r>
+        <w:rPr>
+          <w:color w:val="FF0000"/>
+        </w:rPr>
+        <w:t xml:space="preserve">Wie stell ich </w:t>
       </w:r>
       <w:proofErr w:type="spellStart"/>
       <w:r>
         <w:rPr>
           <w:color w:val="FF0000"/>
         </w:rPr>
-        <w:t>IR_Remote</w:t>
+        <w:t>sachen</w:t>
       </w:r>
       <w:proofErr w:type="spellEnd"/>
       <w:r>
         <w:rPr>
           <w:color w:val="FF0000"/>
         </w:rPr>
-        <w:t>/</w:t>
-      </w:r>
-      <w:proofErr w:type="spellStart"/>
-      <w:r>
-        <w:rPr>
-          <w:color w:val="FF0000"/>
-        </w:rPr>
-        <w:t>IR_</w:t>
-      </w:r>
-      <w:r>
-        <w:rPr>
-          <w:color w:val="FF0000"/>
-        </w:rPr>
-        <w:t>Receiver</w:t>
-      </w:r>
-      <w:r>
-        <w:rPr>
-          <w:color w:val="FF0000"/>
-        </w:rPr>
-        <w:t>_Test</w:t>
-      </w:r>
-      <w:proofErr w:type="spellEnd"/>
-      <w:r>
-        <w:rPr>
-          <w:color w:val="FF0000"/>
-        </w:rPr>
-        <w:t>/“</w:t>
-      </w:r>
-    </w:p>
-    <w:p>
-      <w:pPr>
-        <w:pStyle w:val="Flietext"/>
-        <w:rPr>
-          <w:color w:val="FF0000"/>
-        </w:rPr>
-      </w:pPr>
-      <w:r>
-        <w:rPr>
-          <w:color w:val="FF0000"/>
-        </w:rPr>
-        <w:t xml:space="preserve">Wie </w:t>
-      </w:r>
-      <w:r>
-        <w:rPr>
-          <w:color w:val="FF0000"/>
-        </w:rPr>
-        <w:t>empfange</w:t>
-      </w:r>
-      <w:r>
-        <w:rPr>
-          <w:color w:val="FF0000"/>
-        </w:rPr>
-        <w:t xml:space="preserve"> ich Signale, welche Besonderheiten sind zu beachten (Protokolle?)</w:t>
-      </w:r>
-    </w:p>
-    <w:p>
-      <w:pPr>
-        <w:pStyle w:val="Flietext"/>
-        <w:rPr>
-          <w:color w:val="FF0000"/>
-        </w:rPr>
-      </w:pPr>
-      <w:r>
-        <w:rPr>
-          <w:color w:val="FF0000"/>
-        </w:rPr>
-        <w:t>Welche Bibliothek? -&gt; „/Quellcode/Bibliothek/“</w:t>
+        <w:t xml:space="preserve"> auf dem Display dar, welche Limits gibt es (2x16)</w:t>
       </w:r>
     </w:p>
     <w:p>
@@ -3698,85 +3460,11 @@
       <w:pPr>
         <w:pStyle w:val="12"/>
       </w:pPr>
-      <w:bookmarkStart w:id="11" w:name="_Toc158192952"/>
-      <w:proofErr w:type="gramStart"/>
-      <w:r>
-        <w:t>LCD-Display</w:t>
+      <w:bookmarkStart w:id="11" w:name="_Toc158192953"/>
+      <w:r>
+        <w:t>Drehschalter (Rotary Encoder)</w:t>
       </w:r>
       <w:bookmarkEnd w:id="11"/>
-      <w:proofErr w:type="gramEnd"/>
-    </w:p>
-    <w:p>
-      <w:pPr>
-        <w:pStyle w:val="Flietext"/>
-        <w:rPr>
-          <w:color w:val="FF0000"/>
-        </w:rPr>
-      </w:pPr>
-      <w:r>
-        <w:rPr>
-          <w:color w:val="FF0000"/>
-        </w:rPr>
-        <w:t>„</w:t>
-      </w:r>
-      <w:r>
-        <w:rPr>
-          <w:color w:val="FF0000"/>
-        </w:rPr>
-        <w:t>Quellcode</w:t>
-      </w:r>
-      <w:r>
-        <w:rPr>
-          <w:color w:val="FF0000"/>
-        </w:rPr>
-        <w:t>/Display“</w:t>
-      </w:r>
-    </w:p>
-    <w:p>
-      <w:pPr>
-        <w:pStyle w:val="Flietext"/>
-        <w:rPr>
-          <w:color w:val="FF0000"/>
-        </w:rPr>
-      </w:pPr>
-      <w:r>
-        <w:rPr>
-          <w:color w:val="FF0000"/>
-        </w:rPr>
-        <w:t xml:space="preserve">Wie stell ich </w:t>
-      </w:r>
-      <w:proofErr w:type="spellStart"/>
-      <w:r>
-        <w:rPr>
-          <w:color w:val="FF0000"/>
-        </w:rPr>
-        <w:t>sachen</w:t>
-      </w:r>
-      <w:proofErr w:type="spellEnd"/>
-      <w:r>
-        <w:rPr>
-          <w:color w:val="FF0000"/>
-        </w:rPr>
-        <w:t xml:space="preserve"> auf dem Display dar, welche Limits gibt es (2x16)</w:t>
-      </w:r>
-    </w:p>
-    <w:p>
-      <w:pPr>
-        <w:pStyle w:val="Flietext"/>
-        <w:rPr>
-          <w:color w:val="FF0000"/>
-        </w:rPr>
-      </w:pPr>
-    </w:p>
-    <w:p>
-      <w:pPr>
-        <w:pStyle w:val="12"/>
-      </w:pPr>
-      <w:bookmarkStart w:id="12" w:name="_Toc158192953"/>
-      <w:r>
-        <w:t>Drehschalter (Rotary Encoder)</w:t>
-      </w:r>
-      <w:bookmarkEnd w:id="12"/>
     </w:p>
     <w:p>
       <w:pPr>
@@ -3854,7 +3542,7 @@
           <w:rStyle w:val="normaltextrun"/>
         </w:rPr>
       </w:pPr>
-      <w:bookmarkStart w:id="13" w:name="_Toc158192954"/>
+      <w:bookmarkStart w:id="12" w:name="_Toc158192954"/>
       <w:r>
         <w:rPr>
           <w:rStyle w:val="normaltextrun"/>
@@ -3863,7 +3551,7 @@
         <w:lastRenderedPageBreak/>
         <w:t>Die Universelle Infrarot-Fernbedienung</w:t>
       </w:r>
-      <w:bookmarkEnd w:id="13"/>
+      <w:bookmarkEnd w:id="12"/>
     </w:p>
     <w:p>
       <w:pPr>
@@ -4097,14 +3785,14 @@
             <v:path o:extrusionok="f" gradientshapeok="t" o:connecttype="rect"/>
             <o:lock v:ext="edit" aspectratio="t"/>
           </v:shapetype>
-          <v:shape id="_x0000_i1052" type="#_x0000_t75" style="width:456pt;height:228pt" o:ole="">
+          <v:shape id="_x0000_i1025" type="#_x0000_t75" style="width:456pt;height:228pt" o:ole="" o:bordertopcolor="this" o:borderleftcolor="this" o:borderbottomcolor="this" o:borderrightcolor="this">
             <v:imagedata r:id="rId10" o:title=""/>
             <w10:bordertop type="single" width="8"/>
             <w10:borderleft type="single" width="8"/>
             <w10:borderbottom type="single" width="8"/>
             <w10:borderright type="single" width="8"/>
           </v:shape>
-          <o:OLEObject Type="Link" ProgID="PowerPoint.Slide.8" ShapeID="_x0000_i1052" DrawAspect="Content" r:id="rId11" UpdateMode="Always">
+          <o:OLEObject Type="Link" ProgID="PowerPoint.Slide.8" ShapeID="_x0000_i1025" DrawAspect="Content" r:id="rId11" UpdateMode="Always">
             <o:LinkType>EnhancedMetaFile</o:LinkType>
             <o:LockedField>false</o:LockedField>
           </o:OLEObject>
@@ -4313,14 +4001,14 @@
           </w14:textOutline>
         </w:rPr>
         <w:object w:dxaOrig="9576" w:dyaOrig="5391" w14:anchorId="31507D4D">
-          <v:shape id="_x0000_i1035" type="#_x0000_t75" style="width:456pt;height:261pt" o:ole="">
+          <v:shape id="_x0000_i1029" type="#_x0000_t75" style="width:456pt;height:261pt" o:ole="">
             <v:imagedata r:id="rId12" o:title=""/>
             <w10:bordertop type="single" width="8"/>
             <w10:borderleft type="single" width="8"/>
             <w10:borderbottom type="single" width="8"/>
             <w10:borderright type="single" width="8"/>
           </v:shape>
-          <o:OLEObject Type="Link" ProgID="PowerPoint.Slide.8" ShapeID="_x0000_i1035" DrawAspect="Content" r:id="rId13" UpdateMode="Always">
+          <o:OLEObject Type="Link" ProgID="PowerPoint.Slide.8" ShapeID="_x0000_i1029" DrawAspect="Content" r:id="rId13" UpdateMode="Always">
             <o:LinkType>EnhancedMetaFile</o:LinkType>
             <o:LockedField>false</o:LockedField>
           </o:OLEObject>
@@ -4402,12 +4090,12 @@
       <w:pPr>
         <w:pStyle w:val="1"/>
       </w:pPr>
-      <w:bookmarkStart w:id="14" w:name="_Toc158192955"/>
+      <w:bookmarkStart w:id="13" w:name="_Toc158192955"/>
       <w:r>
         <w:lastRenderedPageBreak/>
         <w:t>Der Aufbau</w:t>
       </w:r>
-      <w:bookmarkEnd w:id="14"/>
+      <w:bookmarkEnd w:id="13"/>
     </w:p>
     <w:p>
       <w:pPr>
@@ -4620,12 +4308,12 @@
       <w:pPr>
         <w:pStyle w:val="1"/>
       </w:pPr>
-      <w:bookmarkStart w:id="15" w:name="_Toc158192956"/>
+      <w:bookmarkStart w:id="14" w:name="_Toc158192956"/>
       <w:r>
         <w:lastRenderedPageBreak/>
         <w:t>Test und Fazit</w:t>
       </w:r>
-      <w:bookmarkEnd w:id="15"/>
+      <w:bookmarkEnd w:id="14"/>
     </w:p>
     <w:p>
       <w:pPr>
@@ -4751,6 +4439,42 @@
     </w:p>
     <w:p>
       <w:pPr>
+        <w:pStyle w:val="Flietext"/>
+        <w:rPr>
+          <w:color w:val="FF0000"/>
+        </w:rPr>
+      </w:pPr>
+    </w:p>
+    <w:p>
+      <w:pPr>
+        <w:pStyle w:val="Flietext"/>
+        <w:rPr>
+          <w:color w:val="FF0000"/>
+        </w:rPr>
+      </w:pPr>
+      <w:r>
+        <w:rPr>
+          <w:color w:val="FF0000"/>
+        </w:rPr>
+        <w:t xml:space="preserve">Ebnet den Weg das ganze in ein eigenes </w:t>
+      </w:r>
+      <w:proofErr w:type="spellStart"/>
+      <w:r>
+        <w:rPr>
+          <w:color w:val="FF0000"/>
+        </w:rPr>
+        <w:t>Smarthome</w:t>
+      </w:r>
+      <w:proofErr w:type="spellEnd"/>
+      <w:r>
+        <w:rPr>
+          <w:color w:val="FF0000"/>
+        </w:rPr>
+        <w:t>-framework einzubinden</w:t>
+      </w:r>
+    </w:p>
+    <w:p>
+      <w:pPr>
         <w:rPr>
           <w:rFonts w:ascii="Arial" w:hAnsi="Arial"/>
           <w:color w:val="FF0000"/>
@@ -4768,12 +4492,12 @@
       <w:pPr>
         <w:pStyle w:val="1"/>
       </w:pPr>
-      <w:bookmarkStart w:id="16" w:name="_Toc158192957"/>
+      <w:bookmarkStart w:id="15" w:name="_Toc158192957"/>
       <w:r>
         <w:lastRenderedPageBreak/>
         <w:t>Quellen</w:t>
       </w:r>
-      <w:bookmarkEnd w:id="16"/>
+      <w:bookmarkEnd w:id="15"/>
     </w:p>
     <w:p>
       <w:pPr>

</xml_diff>

<commit_message>
Beleg/Projektarbeit.docx Inhalt 2. & 3. ergänzt
</commit_message>
<xml_diff>
--- a/Beleg/Projektarbeit.docx
+++ b/Beleg/Projektarbeit.docx
@@ -1,6 +1,6 @@
 
 <file path=word/document.xml><?xml version="1.0" encoding="utf-8"?>
-<w:document xmlns:wpc="http://schemas.microsoft.com/office/word/2010/wordprocessingCanvas" xmlns:cx="http://schemas.microsoft.com/office/drawing/2014/chartex" xmlns:cx1="http://schemas.microsoft.com/office/drawing/2015/9/8/chartex" xmlns:cx2="http://schemas.microsoft.com/office/drawing/2015/10/21/chartex" xmlns:cx3="http://schemas.microsoft.com/office/drawing/2016/5/9/chartex" xmlns:cx4="http://schemas.microsoft.com/office/drawing/2016/5/10/chartex" xmlns:cx5="http://schemas.microsoft.com/office/drawing/2016/5/11/chartex" xmlns:cx6="http://schemas.microsoft.com/office/drawing/2016/5/12/chartex" xmlns:cx7="http://schemas.microsoft.com/office/drawing/2016/5/13/chartex" xmlns:cx8="http://schemas.microsoft.com/office/drawing/2016/5/14/chartex" xmlns:mc="http://schemas.openxmlformats.org/markup-compatibility/2006" xmlns:aink="http://schemas.microsoft.com/office/drawing/2016/ink" xmlns:am3d="http://schemas.microsoft.com/office/drawing/2017/model3d" xmlns:o="urn:schemas-microsoft-com:office:office" xmlns:oel="http://schemas.microsoft.com/office/2019/extlst" xmlns:r="http://schemas.openxmlformats.org/officeDocument/2006/relationships" xmlns:m="http://schemas.openxmlformats.org/officeDocument/2006/math" xmlns:v="urn:schemas-microsoft-com:vml" xmlns:wp14="http://schemas.microsoft.com/office/word/2010/wordprocessingDrawing" xmlns:wp="http://schemas.openxmlformats.org/drawingml/2006/wordprocessingDrawing" xmlns:w10="urn:schemas-microsoft-com:office:word" xmlns:w="http://schemas.openxmlformats.org/wordprocessingml/2006/main" xmlns:w14="http://schemas.microsoft.com/office/word/2010/wordml" xmlns:w15="http://schemas.microsoft.com/office/word/2012/wordml" xmlns:w16cex="http://schemas.microsoft.com/office/word/2018/wordml/cex" xmlns:w16cid="http://schemas.microsoft.com/office/word/2016/wordml/cid" xmlns:w16="http://schemas.microsoft.com/office/word/2018/wordml" xmlns:w16sdtdh="http://schemas.microsoft.com/office/word/2020/wordml/sdtdatahash" xmlns:w16se="http://schemas.microsoft.com/office/word/2015/wordml/symex" xmlns:wpg="http://schemas.microsoft.com/office/word/2010/wordprocessingGroup" xmlns:wpi="http://schemas.microsoft.com/office/word/2010/wordprocessingInk" xmlns:wne="http://schemas.microsoft.com/office/word/2006/wordml" xmlns:wps="http://schemas.microsoft.com/office/word/2010/wordprocessingShape" mc:Ignorable="w14 w15 w16se w16cid w16 w16cex w16sdtdh wp14">
+<w:document xmlns:wpc="http://schemas.microsoft.com/office/word/2010/wordprocessingCanvas" xmlns:cx="http://schemas.microsoft.com/office/drawing/2014/chartex" xmlns:mc="http://schemas.openxmlformats.org/markup-compatibility/2006" xmlns:o="urn:schemas-microsoft-com:office:office" xmlns:r="http://schemas.openxmlformats.org/officeDocument/2006/relationships" xmlns:m="http://schemas.openxmlformats.org/officeDocument/2006/math" xmlns:v="urn:schemas-microsoft-com:vml" xmlns:wp14="http://schemas.microsoft.com/office/word/2010/wordprocessingDrawing" xmlns:wp="http://schemas.openxmlformats.org/drawingml/2006/wordprocessingDrawing" xmlns:w10="urn:schemas-microsoft-com:office:word" xmlns:w="http://schemas.openxmlformats.org/wordprocessingml/2006/main" xmlns:w14="http://schemas.microsoft.com/office/word/2010/wordml" xmlns:w15="http://schemas.microsoft.com/office/word/2012/wordml" xmlns:w16se="http://schemas.microsoft.com/office/word/2015/wordml/symex" xmlns:wpg="http://schemas.microsoft.com/office/word/2010/wordprocessingGroup" xmlns:wpi="http://schemas.microsoft.com/office/word/2010/wordprocessingInk" xmlns:wne="http://schemas.microsoft.com/office/word/2006/wordml" xmlns:wps="http://schemas.microsoft.com/office/word/2010/wordprocessingShape" mc:Ignorable="w14 w15 w16se wp14">
   <w:body>
     <w:p>
       <w:pPr>
@@ -919,15 +919,7 @@
       </w:pPr>
       <w:r>
         <w:lastRenderedPageBreak/>
-        <w:t xml:space="preserve">Themenblatt </w:t>
-      </w:r>
-      <w:proofErr w:type="gramStart"/>
-      <w:r>
-        <w:t>Unterschrieben</w:t>
-      </w:r>
-      <w:proofErr w:type="gramEnd"/>
-      <w:r>
-        <w:t xml:space="preserve"> hier einfügen</w:t>
+        <w:t>Themenblatt Unterschrieben hier einfügen</w:t>
       </w:r>
     </w:p>
     <w:p>
@@ -1436,13 +1428,14 @@
           <w:kern w:val="2"/>
           <w:sz w:val="24"/>
           <w:szCs w:val="24"/>
-          <w:lang w:eastAsia="de-DE"/>
+          <w:lang w:val="en-US" w:eastAsia="de-DE"/>
           <w14:ligatures w14:val="standardContextual"/>
         </w:rPr>
       </w:pPr>
       <w:r>
         <w:rPr>
           <w:noProof/>
+          <w:lang w:val="en-US"/>
         </w:rPr>
         <w:t>2.4.</w:t>
       </w:r>
@@ -1453,7 +1446,7 @@
           <w:kern w:val="2"/>
           <w:sz w:val="24"/>
           <w:szCs w:val="24"/>
-          <w:lang w:eastAsia="de-DE"/>
+          <w:lang w:val="en-US" w:eastAsia="de-DE"/>
           <w14:ligatures w14:val="standardContextual"/>
         </w:rPr>
         <w:tab/>
@@ -1461,12 +1454,14 @@
       <w:r>
         <w:rPr>
           <w:noProof/>
+          <w:lang w:val="en-US"/>
         </w:rPr>
         <w:t>Drehschalter (Rotary Encoder)</w:t>
       </w:r>
       <w:r>
         <w:rPr>
           <w:noProof/>
+          <w:lang w:val="en-US"/>
         </w:rPr>
         <w:tab/>
       </w:r>
@@ -1479,6 +1474,7 @@
       <w:r>
         <w:rPr>
           <w:noProof/>
+          <w:lang w:val="en-US"/>
         </w:rPr>
         <w:instrText xml:space="preserve"> PAGEREF _Toc158192947 \h </w:instrText>
       </w:r>
@@ -1496,6 +1492,7 @@
       <w:r>
         <w:rPr>
           <w:noProof/>
+          <w:lang w:val="en-US"/>
         </w:rPr>
         <w:t>2</w:t>
       </w:r>
@@ -1520,13 +1517,14 @@
           <w:kern w:val="2"/>
           <w:sz w:val="24"/>
           <w:szCs w:val="24"/>
-          <w:lang w:eastAsia="de-DE"/>
+          <w:lang w:val="en-US" w:eastAsia="de-DE"/>
           <w14:ligatures w14:val="standardContextual"/>
         </w:rPr>
       </w:pPr>
       <w:r>
         <w:rPr>
           <w:noProof/>
+          <w:lang w:val="en-US"/>
         </w:rPr>
         <w:t>2.5.</w:t>
       </w:r>
@@ -1537,7 +1535,7 @@
           <w:kern w:val="2"/>
           <w:sz w:val="24"/>
           <w:szCs w:val="24"/>
-          <w:lang w:eastAsia="de-DE"/>
+          <w:lang w:val="en-US" w:eastAsia="de-DE"/>
           <w14:ligatures w14:val="standardContextual"/>
         </w:rPr>
         <w:tab/>
@@ -1545,12 +1543,14 @@
       <w:r>
         <w:rPr>
           <w:noProof/>
+          <w:lang w:val="en-US"/>
         </w:rPr>
         <w:t>Arduino UNO</w:t>
       </w:r>
       <w:r>
         <w:rPr>
           <w:noProof/>
+          <w:lang w:val="en-US"/>
         </w:rPr>
         <w:tab/>
       </w:r>
@@ -1563,6 +1563,7 @@
       <w:r>
         <w:rPr>
           <w:noProof/>
+          <w:lang w:val="en-US"/>
         </w:rPr>
         <w:instrText xml:space="preserve"> PAGEREF _Toc158192948 \h </w:instrText>
       </w:r>
@@ -1580,6 +1581,7 @@
       <w:r>
         <w:rPr>
           <w:noProof/>
+          <w:lang w:val="en-US"/>
         </w:rPr>
         <w:t>2</w:t>
       </w:r>
@@ -2745,336 +2747,586 @@
     </w:p>
     <w:p>
       <w:pPr>
+        <w:pStyle w:val="12"/>
+      </w:pPr>
+      <w:bookmarkStart w:id="2" w:name="_Toc158192944"/>
+      <w:r>
+        <w:t>Infrarot Sender</w:t>
+      </w:r>
+      <w:bookmarkEnd w:id="2"/>
+    </w:p>
+    <w:p>
+      <w:pPr>
         <w:pStyle w:val="Flietext"/>
-        <w:tabs>
-          <w:tab w:val="right" w:pos="9070"/>
-        </w:tabs>
-        <w:rPr>
+        <w:jc w:val="left"/>
+        <w:rPr>
+          <w:color w:val="auto"/>
+        </w:rPr>
+      </w:pPr>
+      <w:r>
+        <w:rPr>
+          <w:color w:val="auto"/>
+        </w:rPr>
+        <w:t>Der Infrarot-Sender ist ein elektronisches Bauteil, das dazu dient, Infrarotlichtsignale zu erzeugen und auszustrahlen.</w:t>
+      </w:r>
+      <w:r>
+        <w:rPr>
+          <w:color w:val="auto"/>
+        </w:rPr>
+        <w:br/>
+      </w:r>
+    </w:p>
+    <w:p>
+      <w:pPr>
+        <w:pStyle w:val="Flietext"/>
+        <w:jc w:val="left"/>
+        <w:rPr>
+          <w:color w:val="auto"/>
+        </w:rPr>
+      </w:pPr>
+      <w:r>
+        <w:rPr>
+          <w:color w:val="auto"/>
+          <w:u w:val="single"/>
+        </w:rPr>
+        <w:t>Funktionsweise:</w:t>
+      </w:r>
+      <w:r>
+        <w:rPr>
+          <w:color w:val="auto"/>
+        </w:rPr>
+        <w:t xml:space="preserve"> Der Sender arbeitet auf der Basis von Infrarot-LEDs (Light </w:t>
+      </w:r>
+      <w:proofErr w:type="spellStart"/>
+      <w:r>
+        <w:rPr>
+          <w:color w:val="auto"/>
+        </w:rPr>
+        <w:t>Emitting</w:t>
+      </w:r>
+      <w:proofErr w:type="spellEnd"/>
+      <w:r>
+        <w:rPr>
+          <w:color w:val="auto"/>
+        </w:rPr>
+        <w:t xml:space="preserve"> </w:t>
+      </w:r>
+      <w:proofErr w:type="spellStart"/>
+      <w:r>
+        <w:rPr>
+          <w:color w:val="auto"/>
+        </w:rPr>
+        <w:t>Diodes</w:t>
+      </w:r>
+      <w:proofErr w:type="spellEnd"/>
+      <w:r>
+        <w:rPr>
+          <w:color w:val="auto"/>
+        </w:rPr>
+        <w:t>), die bei Stromdurchfluss Infrarotlicht emittieren. Durch das Modulieren des Stroms können verschiedene Infrarotcodes erzeugt werden, die von anderen Geräten wie Fernsehern oder Klimaanlagen interpretiert werden können.</w:t>
+      </w:r>
+      <w:r>
+        <w:rPr>
+          <w:color w:val="auto"/>
+        </w:rPr>
+        <w:br/>
+      </w:r>
+    </w:p>
+    <w:p>
+      <w:pPr>
+        <w:pStyle w:val="Flietext"/>
+        <w:jc w:val="left"/>
+        <w:rPr>
+          <w:color w:val="auto"/>
+        </w:rPr>
+      </w:pPr>
+      <w:r>
+        <w:rPr>
+          <w:color w:val="auto"/>
+          <w:u w:val="single"/>
+        </w:rPr>
+        <w:t>Spezifikationen</w:t>
+      </w:r>
+      <w:r>
+        <w:rPr>
+          <w:color w:val="auto"/>
+        </w:rPr>
+        <w:t>: Typischerweise hat der Infrarot-Sender drei Pins: einen für die Versorgungsspannung (VCC), einen für die Masse (GND) und einen für das Signal (SIGNAL), über den die modulierten Infrarotsignale gesendet werden.</w:t>
+      </w:r>
+      <w:r>
+        <w:rPr>
+          <w:color w:val="auto"/>
+        </w:rPr>
+        <w:br/>
+      </w:r>
+    </w:p>
+    <w:p>
+      <w:pPr>
+        <w:pStyle w:val="12"/>
+      </w:pPr>
+      <w:bookmarkStart w:id="3" w:name="_Toc158192945"/>
+      <w:r>
+        <w:t>Infrarot Empfänger</w:t>
+      </w:r>
+      <w:bookmarkEnd w:id="3"/>
+    </w:p>
+    <w:p>
+      <w:pPr>
+        <w:pStyle w:val="Flietext"/>
+        <w:jc w:val="left"/>
+        <w:rPr>
+          <w:color w:val="auto"/>
+        </w:rPr>
+      </w:pPr>
+      <w:r>
+        <w:rPr>
+          <w:color w:val="auto"/>
+        </w:rPr>
+        <w:t>Der</w:t>
+      </w:r>
+      <w:r>
+        <w:rPr>
+          <w:color w:val="auto"/>
+        </w:rPr>
+        <w:t xml:space="preserve"> </w:t>
+      </w:r>
+      <w:r>
+        <w:rPr>
+          <w:color w:val="auto"/>
+        </w:rPr>
+        <w:t>Infrarot-Empfänger ist ein Bauteil, das dazu dient, Infrarotlichtsignale zu empfangen und in elektrische Signale umzuwandeln.</w:t>
+      </w:r>
+      <w:r>
+        <w:rPr>
+          <w:color w:val="auto"/>
+        </w:rPr>
+        <w:br/>
+      </w:r>
+    </w:p>
+    <w:p>
+      <w:pPr>
+        <w:pStyle w:val="Flietext"/>
+        <w:jc w:val="left"/>
+        <w:rPr>
+          <w:color w:val="auto"/>
+        </w:rPr>
+      </w:pPr>
+      <w:r>
+        <w:rPr>
+          <w:color w:val="auto"/>
+          <w:u w:val="single"/>
+        </w:rPr>
+        <w:t>Funktionsweise</w:t>
+      </w:r>
+      <w:r>
+        <w:rPr>
+          <w:color w:val="auto"/>
+        </w:rPr>
+        <w:t xml:space="preserve">: Der Empfänger enthält einen Fotodetektor, der auf Infrarotlicht reagiert und eine </w:t>
+      </w:r>
+      <w:proofErr w:type="spellStart"/>
+      <w:r>
+        <w:rPr>
+          <w:color w:val="auto"/>
+        </w:rPr>
+        <w:t>Photodiode</w:t>
+      </w:r>
+      <w:proofErr w:type="spellEnd"/>
+      <w:r>
+        <w:rPr>
+          <w:color w:val="auto"/>
+        </w:rPr>
+        <w:t xml:space="preserve"> oder einen Fototransistor enthält. Wenn Infrarotlicht auf die Diode trifft, erzeugt sie einen elektrischen Strom, der proportional zur Intensität des empfangenen Lichts ist. Dieses elektrische Signal wird dann dem Mikrocontroller zur weiteren Verarbeitung übergeben.</w:t>
+      </w:r>
+      <w:r>
+        <w:rPr>
+          <w:color w:val="auto"/>
+        </w:rPr>
+        <w:br/>
+      </w:r>
+    </w:p>
+    <w:p>
+      <w:pPr>
+        <w:pStyle w:val="Flietext"/>
+        <w:jc w:val="left"/>
+        <w:rPr>
+          <w:color w:val="auto"/>
+        </w:rPr>
+      </w:pPr>
+      <w:r>
+        <w:rPr>
+          <w:color w:val="auto"/>
+          <w:u w:val="single"/>
+        </w:rPr>
+        <w:t>Spezifikationen</w:t>
+      </w:r>
+      <w:r>
+        <w:rPr>
+          <w:color w:val="auto"/>
+        </w:rPr>
+        <w:t>: Auch der Infrarot-Empfänger hat typischerweise drei Pins: einen für die Versorgungsspannung (VCC), einen für die Masse (GND) und einen Ausgangspin (SIGNAL), über den das empfangene Infrarotsignal an den Mikrocontroller weitergeleitet wird.</w:t>
+      </w:r>
+      <w:r>
+        <w:rPr>
+          <w:color w:val="auto"/>
+        </w:rPr>
+        <w:br/>
+      </w:r>
+    </w:p>
+    <w:p>
+      <w:pPr>
+        <w:pStyle w:val="12"/>
+      </w:pPr>
+      <w:bookmarkStart w:id="4" w:name="_Toc158192946"/>
+      <w:r>
+        <w:t>LCD-Display</w:t>
+      </w:r>
+      <w:bookmarkEnd w:id="4"/>
+    </w:p>
+    <w:p>
+      <w:pPr>
+        <w:pStyle w:val="Flietext"/>
+        <w:jc w:val="left"/>
+        <w:rPr>
+          <w:color w:val="auto"/>
+        </w:rPr>
+      </w:pPr>
+      <w:r>
+        <w:rPr>
+          <w:color w:val="auto"/>
+        </w:rPr>
+        <w:t>Ein LCD-Display (Liquid Crystal Display) ist eine Anzeigevorrichtung, die es ermöglicht, Texte und einfache Grafiken darzustellen.</w:t>
+      </w:r>
+      <w:r>
+        <w:rPr>
+          <w:color w:val="auto"/>
+        </w:rPr>
+        <w:br/>
+      </w:r>
+    </w:p>
+    <w:p>
+      <w:pPr>
+        <w:pStyle w:val="Flietext"/>
+        <w:jc w:val="left"/>
+        <w:rPr>
+          <w:color w:val="auto"/>
+        </w:rPr>
+      </w:pPr>
+      <w:r>
+        <w:rPr>
+          <w:color w:val="auto"/>
+          <w:u w:val="single"/>
+        </w:rPr>
+        <w:t>Funktionsweise</w:t>
+      </w:r>
+      <w:r>
+        <w:rPr>
+          <w:color w:val="auto"/>
+        </w:rPr>
+        <w:t>: Das Display besteht aus einer Matrix von Pixeln, die durch die Anordnung von Flüssigkristallen gesteuert werden. Jedes Pixel kann individuell ein- oder ausgeschaltet werden, um Text oder Grafiken anzuzeigen. Das LCM1602A-Display ist ein gängiges 2x16-Zeichen-LCD, was bedeutet, dass es 2 Zeilen mit jeweils 16 Zeichen darstellen kann.</w:t>
+      </w:r>
+      <w:r>
+        <w:rPr>
+          <w:color w:val="auto"/>
+        </w:rPr>
+        <w:br/>
+      </w:r>
+    </w:p>
+    <w:p>
+      <w:pPr>
+        <w:pStyle w:val="Flietext"/>
+        <w:jc w:val="left"/>
+        <w:rPr>
+          <w:color w:val="auto"/>
+        </w:rPr>
+      </w:pPr>
+      <w:r>
+        <w:rPr>
+          <w:color w:val="auto"/>
+          <w:u w:val="single"/>
+        </w:rPr>
+        <w:t>Spezifikationen</w:t>
+      </w:r>
+      <w:r>
+        <w:rPr>
+          <w:color w:val="auto"/>
+        </w:rPr>
+        <w:t>: Das LCM1602A-Display hat üblicherweise 16 Pins, die für die Spannungsversorgung, die Datenübertragung und die Steuerung des Displays verwendet werden. Es benötigt eine Betriebsspannung von etwa 5 Volt und kann über einen parallelen oder seriellen Datenbus angesteuert werden.</w:t>
+      </w:r>
+      <w:r>
+        <w:rPr>
+          <w:color w:val="auto"/>
+        </w:rPr>
+        <w:br/>
+      </w:r>
+      <w:r>
+        <w:rPr>
+          <w:color w:val="auto"/>
+        </w:rPr>
+        <w:br/>
+      </w:r>
+    </w:p>
+    <w:p>
+      <w:pPr>
+        <w:pStyle w:val="12"/>
+      </w:pPr>
+      <w:bookmarkStart w:id="5" w:name="_Toc158192947"/>
+      <w:r>
+        <w:lastRenderedPageBreak/>
+        <w:t>Drehschalter (Rotary Encoder)</w:t>
+      </w:r>
+      <w:bookmarkEnd w:id="5"/>
+    </w:p>
+    <w:p>
+      <w:pPr>
+        <w:pStyle w:val="Flietext"/>
+        <w:jc w:val="left"/>
+        <w:rPr>
+          <w:color w:val="auto"/>
+        </w:rPr>
+      </w:pPr>
+      <w:r>
+        <w:rPr>
+          <w:color w:val="auto"/>
+        </w:rPr>
+        <w:t>Ein Drehschalter, auch Rotary Encoder genannt, ist ein Eingabegerät, das verwendet wird, um eine rotierende Bewegung in digitale Signale umzuwandeln.</w:t>
+      </w:r>
+      <w:r>
+        <w:rPr>
+          <w:color w:val="auto"/>
+        </w:rPr>
+        <w:br/>
+      </w:r>
+    </w:p>
+    <w:p>
+      <w:pPr>
+        <w:pStyle w:val="Flietext"/>
+        <w:jc w:val="left"/>
+        <w:rPr>
+          <w:color w:val="auto"/>
+        </w:rPr>
+      </w:pPr>
+      <w:r>
+        <w:rPr>
+          <w:color w:val="auto"/>
+          <w:u w:val="single"/>
+        </w:rPr>
+        <w:t>Funktionsweise</w:t>
+      </w:r>
+      <w:r>
+        <w:rPr>
+          <w:color w:val="auto"/>
+        </w:rPr>
+        <w:t>: Der KY-040 Rotary Encoder enthält zwei Schalter, die durch Drehung des Encoders betätigt werden. Diese Schalter erzeugen digitale Impulse, wenn der Encoder gedreht wird. Darüber hinaus verfügt der Encoder über einen Taster, der gedrückt werden kann, um ein weiteres Signal zu erzeugen.</w:t>
+      </w:r>
+      <w:r>
+        <w:rPr>
+          <w:color w:val="auto"/>
+        </w:rPr>
+        <w:br/>
+      </w:r>
+    </w:p>
+    <w:p>
+      <w:pPr>
+        <w:pStyle w:val="Flietext"/>
+        <w:jc w:val="left"/>
+        <w:rPr>
+          <w:color w:val="auto"/>
+        </w:rPr>
+      </w:pPr>
+      <w:r>
+        <w:rPr>
+          <w:color w:val="auto"/>
+          <w:u w:val="single"/>
+        </w:rPr>
+        <w:t>Spezifikationen</w:t>
+      </w:r>
+      <w:r>
+        <w:rPr>
+          <w:color w:val="auto"/>
+        </w:rPr>
+        <w:t>: Der Keyes KY-040 Rotary Encoder hat in der Regel drei Pins: zwei Pins (A und B) für die rechts- bzw. linksdrehende Bewegung und einen Pin (SW) für den Taster. Die Pins werden verwendet, um die Drehrichtung und den Tastendruck an den Mikrocontroller zu übermitteln.</w:t>
+      </w:r>
+      <w:r>
+        <w:rPr>
+          <w:color w:val="auto"/>
+        </w:rPr>
+        <w:br/>
+      </w:r>
+    </w:p>
+    <w:p>
+      <w:pPr>
+        <w:pStyle w:val="12"/>
+      </w:pPr>
+      <w:bookmarkStart w:id="6" w:name="_Toc158192948"/>
+      <w:proofErr w:type="spellStart"/>
+      <w:r>
+        <w:t>Arduino</w:t>
+      </w:r>
+      <w:proofErr w:type="spellEnd"/>
+      <w:r>
+        <w:t xml:space="preserve"> UNO</w:t>
+      </w:r>
+      <w:bookmarkEnd w:id="6"/>
+    </w:p>
+    <w:p>
+      <w:pPr>
+        <w:rPr>
+          <w:rFonts w:ascii="Arial" w:hAnsi="Arial"/>
+          <w:sz w:val="24"/>
+        </w:rPr>
+      </w:pPr>
+      <w:r>
+        <w:rPr>
+          <w:rFonts w:ascii="Arial" w:hAnsi="Arial"/>
+          <w:sz w:val="24"/>
+        </w:rPr>
+        <w:t xml:space="preserve">Der </w:t>
+      </w:r>
+      <w:proofErr w:type="spellStart"/>
+      <w:r>
+        <w:rPr>
+          <w:rFonts w:ascii="Arial" w:hAnsi="Arial"/>
+          <w:sz w:val="24"/>
+        </w:rPr>
+        <w:t>Arduino</w:t>
+      </w:r>
+      <w:proofErr w:type="spellEnd"/>
+      <w:r>
+        <w:rPr>
+          <w:rFonts w:ascii="Arial" w:hAnsi="Arial"/>
+          <w:sz w:val="24"/>
+        </w:rPr>
+        <w:t xml:space="preserve"> UNO ist ein Open-Source-Mikrocontroller-Board, das auf dem ATmega328P-Chip basiert und eine einfache und flexible Plattform für die Entwicklung von Embedded-Systemen bietet.</w:t>
+      </w:r>
+    </w:p>
+    <w:p>
+      <w:pPr>
+        <w:rPr>
+          <w:rFonts w:ascii="Arial" w:hAnsi="Arial"/>
+          <w:sz w:val="24"/>
+        </w:rPr>
+      </w:pPr>
+      <w:r>
+        <w:rPr>
+          <w:rFonts w:ascii="Arial" w:hAnsi="Arial"/>
+          <w:sz w:val="24"/>
+          <w:u w:val="single"/>
+        </w:rPr>
+        <w:t>Funktionsweise</w:t>
+      </w:r>
+      <w:r>
+        <w:rPr>
+          <w:rFonts w:ascii="Arial" w:hAnsi="Arial"/>
+          <w:sz w:val="24"/>
+        </w:rPr>
+        <w:t xml:space="preserve">: Der </w:t>
+      </w:r>
+      <w:proofErr w:type="spellStart"/>
+      <w:r>
+        <w:rPr>
+          <w:rFonts w:ascii="Arial" w:hAnsi="Arial"/>
+          <w:sz w:val="24"/>
+        </w:rPr>
+        <w:t>Arduino</w:t>
+      </w:r>
+      <w:proofErr w:type="spellEnd"/>
+      <w:r>
+        <w:rPr>
+          <w:rFonts w:ascii="Arial" w:hAnsi="Arial"/>
+          <w:sz w:val="24"/>
+        </w:rPr>
+        <w:t xml:space="preserve"> UNO verfügt über eine Vielzahl von digitalen und analogen Ein- und Ausgangspins, die für die Verbindung mit Sensoren, Aktoren und anderen elektronischen Bauteilen verwendet werden können. Das Board enthält einen Mikrocontroller, der mit einer </w:t>
+      </w:r>
+      <w:proofErr w:type="spellStart"/>
+      <w:r>
+        <w:rPr>
+          <w:rFonts w:ascii="Arial" w:hAnsi="Arial"/>
+          <w:sz w:val="24"/>
+        </w:rPr>
+        <w:t>Arduino</w:t>
+      </w:r>
+      <w:proofErr w:type="spellEnd"/>
+      <w:r>
+        <w:rPr>
+          <w:rFonts w:ascii="Arial" w:hAnsi="Arial"/>
+          <w:sz w:val="24"/>
+        </w:rPr>
+        <w:t>-Entwicklungsumgebung programmiert wird, um verschiedene Aufgaben auszuführen.</w:t>
+      </w:r>
+    </w:p>
+    <w:p>
+      <w:pPr>
+        <w:rPr>
+          <w:rFonts w:ascii="Arial" w:hAnsi="Arial"/>
+          <w:sz w:val="24"/>
+        </w:rPr>
+      </w:pPr>
+      <w:r>
+        <w:rPr>
+          <w:rFonts w:ascii="Arial" w:hAnsi="Arial"/>
+          <w:sz w:val="24"/>
+          <w:u w:val="single"/>
+        </w:rPr>
+        <w:t>Spezifikationen</w:t>
+      </w:r>
+      <w:r>
+        <w:rPr>
+          <w:rFonts w:ascii="Arial" w:hAnsi="Arial"/>
+          <w:sz w:val="24"/>
+        </w:rPr>
+        <w:t xml:space="preserve">: Der </w:t>
+      </w:r>
+      <w:proofErr w:type="spellStart"/>
+      <w:r>
+        <w:rPr>
+          <w:rFonts w:ascii="Arial" w:hAnsi="Arial"/>
+          <w:sz w:val="24"/>
+        </w:rPr>
+        <w:t>Arduino</w:t>
+      </w:r>
+      <w:proofErr w:type="spellEnd"/>
+      <w:r>
+        <w:rPr>
+          <w:rFonts w:ascii="Arial" w:hAnsi="Arial"/>
+          <w:sz w:val="24"/>
+        </w:rPr>
+        <w:t xml:space="preserve"> UNO verfügt über 14 digitale Ein-/Ausgangspins (von denen 6 PWM-Ausgänge sind), 6 analoge Eingangspins, eine 16-MHz-Keramikresonator, einen USB-Anschluss, eine Stromversorgungsbuchse, einen ICSP-Header und einen </w:t>
+      </w:r>
+      <w:proofErr w:type="spellStart"/>
+      <w:r>
+        <w:rPr>
+          <w:rFonts w:ascii="Arial" w:hAnsi="Arial"/>
+          <w:sz w:val="24"/>
+        </w:rPr>
+        <w:t>Reset</w:t>
+      </w:r>
+      <w:proofErr w:type="spellEnd"/>
+      <w:r>
+        <w:rPr>
+          <w:rFonts w:ascii="Arial" w:hAnsi="Arial"/>
+          <w:sz w:val="24"/>
+        </w:rPr>
+        <w:t>-Taster. Er wird in der Regel mit einer Betriebsspannung von 5 Volt betrieben und kann über USB oder eine externe Stromquelle mit Strom versorgt werden.</w:t>
+      </w:r>
+    </w:p>
+    <w:p>
+      <w:pPr>
+        <w:rPr>
+          <w:rFonts w:ascii="Arial" w:hAnsi="Arial"/>
           <w:color w:val="FF0000"/>
-        </w:rPr>
-      </w:pPr>
-    </w:p>
-    <w:p>
-      <w:pPr>
-        <w:pStyle w:val="Flietext"/>
-        <w:tabs>
-          <w:tab w:val="right" w:pos="9070"/>
-        </w:tabs>
-        <w:rPr>
+          <w:sz w:val="24"/>
+        </w:rPr>
+      </w:pPr>
+    </w:p>
+    <w:p>
+      <w:pPr>
+        <w:rPr>
+          <w:rFonts w:ascii="Arial" w:hAnsi="Arial"/>
           <w:color w:val="FF0000"/>
-        </w:rPr>
-      </w:pPr>
-      <w:r>
-        <w:rPr>
-          <w:color w:val="FF0000"/>
-        </w:rPr>
-        <w:t>Kurze Beschreibung, Was ist das, wie funktioniert es (nur grob), Spezifikationen</w:t>
-      </w:r>
-      <w:r>
-        <w:rPr>
-          <w:color w:val="FF0000"/>
-        </w:rPr>
-        <w:tab/>
-      </w:r>
-    </w:p>
-    <w:p>
-      <w:pPr>
-        <w:pStyle w:val="Flietext"/>
-        <w:tabs>
-          <w:tab w:val="right" w:pos="9070"/>
-        </w:tabs>
-        <w:rPr>
-          <w:color w:val="FF0000"/>
-        </w:rPr>
-      </w:pPr>
-      <w:r>
-        <w:rPr>
-          <w:color w:val="FF0000"/>
-        </w:rPr>
-        <w:t>Datenblätter unter: „Dokumentation/wichtige Datenblätter/“</w:t>
-      </w:r>
-    </w:p>
-    <w:p>
-      <w:pPr>
-        <w:pStyle w:val="Flietext"/>
-        <w:tabs>
-          <w:tab w:val="right" w:pos="9070"/>
-        </w:tabs>
-        <w:rPr>
-          <w:color w:val="FF0000"/>
-        </w:rPr>
-      </w:pPr>
-    </w:p>
-    <w:p>
-      <w:pPr>
-        <w:pStyle w:val="12"/>
-      </w:pPr>
-      <w:bookmarkStart w:id="2" w:name="_Toc158192944"/>
-      <w:r>
-        <w:t>Infrarot Sender</w:t>
-      </w:r>
-      <w:bookmarkEnd w:id="2"/>
-    </w:p>
-    <w:p>
-      <w:pPr>
-        <w:pStyle w:val="Flietext"/>
-        <w:rPr>
-          <w:color w:val="FF0000"/>
-        </w:rPr>
-      </w:pPr>
-      <w:r>
-        <w:rPr>
-          <w:color w:val="FF0000"/>
-        </w:rPr>
-        <w:t xml:space="preserve">Ist halt </w:t>
-      </w:r>
-      <w:proofErr w:type="spellStart"/>
-      <w:r>
-        <w:rPr>
-          <w:color w:val="FF0000"/>
-        </w:rPr>
-        <w:t>ne</w:t>
-      </w:r>
-      <w:proofErr w:type="spellEnd"/>
-      <w:r>
-        <w:rPr>
-          <w:color w:val="FF0000"/>
-        </w:rPr>
-        <w:t xml:space="preserve"> LED…</w:t>
-      </w:r>
-    </w:p>
-    <w:p>
-      <w:pPr>
-        <w:pStyle w:val="Flietext"/>
-        <w:rPr>
-          <w:color w:val="FF0000"/>
-        </w:rPr>
-      </w:pPr>
-    </w:p>
-    <w:p>
-      <w:pPr>
-        <w:pStyle w:val="12"/>
-      </w:pPr>
-      <w:bookmarkStart w:id="3" w:name="_Toc158192945"/>
-      <w:r>
-        <w:t>Infrarot Empfänger</w:t>
-      </w:r>
-      <w:bookmarkEnd w:id="3"/>
-    </w:p>
-    <w:p>
-      <w:pPr>
-        <w:pStyle w:val="Flietext"/>
-        <w:rPr>
-          <w:color w:val="FF0000"/>
-        </w:rPr>
-      </w:pPr>
-      <w:r>
-        <w:rPr>
-          <w:color w:val="FF0000"/>
-        </w:rPr>
-        <w:t xml:space="preserve">Datenblatt, hat 3 Pins, vielleicht ein wenig erklären, wofür die 3 Pins und wie das Signal aussieht, </w:t>
-      </w:r>
-      <w:proofErr w:type="spellStart"/>
-      <w:r>
-        <w:rPr>
-          <w:color w:val="FF0000"/>
-        </w:rPr>
-        <w:t>wenns</w:t>
-      </w:r>
-      <w:proofErr w:type="spellEnd"/>
-      <w:r>
-        <w:rPr>
-          <w:color w:val="FF0000"/>
-        </w:rPr>
-        <w:t xml:space="preserve"> </w:t>
-      </w:r>
-      <w:proofErr w:type="gramStart"/>
-      <w:r>
-        <w:rPr>
-          <w:color w:val="FF0000"/>
-        </w:rPr>
-        <w:t>raus kommt</w:t>
-      </w:r>
-      <w:proofErr w:type="gramEnd"/>
-      <w:r>
-        <w:rPr>
-          <w:color w:val="FF0000"/>
-        </w:rPr>
-        <w:t xml:space="preserve">. Bzw. wie und warum da ein Signal </w:t>
-      </w:r>
-      <w:proofErr w:type="gramStart"/>
-      <w:r>
-        <w:rPr>
-          <w:color w:val="FF0000"/>
-        </w:rPr>
-        <w:t>raus kommt</w:t>
-      </w:r>
-      <w:proofErr w:type="gramEnd"/>
-      <w:r>
-        <w:rPr>
-          <w:color w:val="FF0000"/>
-        </w:rPr>
-        <w:t>??</w:t>
-      </w:r>
-    </w:p>
-    <w:p>
-      <w:pPr>
-        <w:pStyle w:val="Flietext"/>
-        <w:rPr>
-          <w:color w:val="FF0000"/>
-        </w:rPr>
-      </w:pPr>
-    </w:p>
-    <w:p>
-      <w:pPr>
-        <w:pStyle w:val="12"/>
-      </w:pPr>
-      <w:bookmarkStart w:id="4" w:name="_Toc158192946"/>
-      <w:proofErr w:type="gramStart"/>
-      <w:r>
-        <w:t>LCD-Display</w:t>
-      </w:r>
-      <w:bookmarkEnd w:id="4"/>
-      <w:proofErr w:type="gramEnd"/>
-    </w:p>
-    <w:p>
-      <w:pPr>
-        <w:pStyle w:val="Flietext"/>
-        <w:rPr>
-          <w:color w:val="FF0000"/>
-        </w:rPr>
-      </w:pPr>
-      <w:r>
-        <w:rPr>
-          <w:color w:val="FF0000"/>
-          <w:u w:val="single"/>
-        </w:rPr>
-        <w:t>Datenblatt: „Dokumentation/wichtige Datenblätter/LCD-Display.pdf</w:t>
-      </w:r>
-      <w:r>
-        <w:rPr>
-          <w:color w:val="FF0000"/>
-        </w:rPr>
-        <w:t>“, Bezeichnung: LCM1602A, 2x16 Segmente, …, was noch so für die Darstellung wichtig ist</w:t>
-      </w:r>
-    </w:p>
-    <w:p>
-      <w:pPr>
-        <w:pStyle w:val="Flietext"/>
-        <w:rPr>
-          <w:color w:val="FF0000"/>
-        </w:rPr>
-      </w:pPr>
-    </w:p>
-    <w:p>
-      <w:pPr>
-        <w:pStyle w:val="12"/>
-      </w:pPr>
-      <w:bookmarkStart w:id="5" w:name="_Toc158192947"/>
-      <w:r>
-        <w:t>Drehschalter (Rotary Encoder)</w:t>
-      </w:r>
-      <w:bookmarkEnd w:id="5"/>
-    </w:p>
-    <w:p>
-      <w:pPr>
-        <w:pStyle w:val="Flietext"/>
-        <w:rPr>
-          <w:color w:val="FF0000"/>
-          <w:u w:val="single"/>
-        </w:rPr>
-      </w:pPr>
-      <w:r>
-        <w:rPr>
-          <w:color w:val="FF0000"/>
-          <w:u w:val="single"/>
-        </w:rPr>
-        <w:t>Datenblatt: „Dokumentation/wichtige Datenblätter/Rotary-</w:t>
-      </w:r>
-      <w:proofErr w:type="gramStart"/>
-      <w:r>
-        <w:rPr>
-          <w:color w:val="FF0000"/>
-          <w:u w:val="single"/>
-        </w:rPr>
-        <w:t>Encoder(</w:t>
-      </w:r>
-      <w:proofErr w:type="gramEnd"/>
-      <w:r>
-        <w:rPr>
-          <w:color w:val="FF0000"/>
-          <w:u w:val="single"/>
-        </w:rPr>
-        <w:t>Drehschalter).</w:t>
-      </w:r>
-      <w:proofErr w:type="spellStart"/>
-      <w:r>
-        <w:rPr>
-          <w:color w:val="FF0000"/>
-          <w:u w:val="single"/>
-        </w:rPr>
-        <w:t>pdf</w:t>
-      </w:r>
-      <w:proofErr w:type="spellEnd"/>
-      <w:r>
-        <w:rPr>
-          <w:color w:val="FF0000"/>
-          <w:u w:val="single"/>
-        </w:rPr>
-        <w:t>“,</w:t>
-      </w:r>
-    </w:p>
-    <w:p>
-      <w:pPr>
-        <w:pStyle w:val="Flietext"/>
-        <w:rPr>
-          <w:color w:val="FF0000"/>
-        </w:rPr>
-      </w:pPr>
-      <w:r>
-        <w:rPr>
-          <w:color w:val="FF0000"/>
-        </w:rPr>
-        <w:t>Keyes KY-040 Rotary Encoder</w:t>
-      </w:r>
-      <w:r>
-        <w:rPr>
-          <w:color w:val="FF0000"/>
-        </w:rPr>
-        <w:t>. 3 Pins. 2 für rechts &amp; links Drehbewegung, 1 für Knopf (runter drücken) … wie und warum?</w:t>
-      </w:r>
-    </w:p>
-    <w:p>
-      <w:pPr>
-        <w:pStyle w:val="Flietext"/>
-        <w:rPr>
-          <w:color w:val="FF0000"/>
-        </w:rPr>
-      </w:pPr>
-    </w:p>
-    <w:p>
-      <w:pPr>
-        <w:pStyle w:val="12"/>
-      </w:pPr>
-      <w:bookmarkStart w:id="6" w:name="_Toc158192948"/>
-      <w:r>
-        <w:t>Arduino UNO</w:t>
-      </w:r>
-      <w:bookmarkEnd w:id="6"/>
-    </w:p>
-    <w:p>
-      <w:pPr>
-        <w:pStyle w:val="Flietext"/>
-        <w:rPr>
-          <w:color w:val="FF0000"/>
-        </w:rPr>
-      </w:pPr>
-      <w:r>
-        <w:rPr>
-          <w:color w:val="FF0000"/>
-        </w:rPr>
-        <w:t xml:space="preserve">Wie viele Pins, Analog/Digital, Spannungsversorgung, …allgemeines </w:t>
-      </w:r>
+          <w:sz w:val="24"/>
+        </w:rPr>
+      </w:pPr>
     </w:p>
     <w:p>
       <w:pPr>
@@ -3102,418 +3354,660 @@
     </w:p>
     <w:p>
       <w:pPr>
+        <w:pStyle w:val="12"/>
+      </w:pPr>
+      <w:bookmarkStart w:id="8" w:name="_Toc158192950"/>
+      <w:r>
+        <w:t>Infrarot Sender</w:t>
+      </w:r>
+      <w:bookmarkEnd w:id="8"/>
+    </w:p>
+    <w:p>
+      <w:pPr>
         <w:pStyle w:val="Flietext"/>
         <w:rPr>
-          <w:color w:val="FF0000"/>
-        </w:rPr>
-      </w:pPr>
+          <w:color w:val="auto"/>
+        </w:rPr>
+      </w:pPr>
+      <w:r>
+        <w:rPr>
+          <w:color w:val="auto"/>
+        </w:rPr>
+        <w:t>Der Infrarot-Sender erzeugt Infrarotlichtsignale, die von anderen Geräten wie Fernsehern, DVD-Playern oder Klimaanlagen interpretiert werden können. Dies geschieht durch das Modulieren des Stroms, der durch die Infrarot-LED fließt. Die Modulation erfolgt gemäß einem bestimmten Protokoll, das von den meisten Infrarot-Fernbedienungen unterstützt wird, wie z.B. dem NEC- oder dem Sony-Protokoll. Dabei werden digitale Daten in Form von Ein- und Ausschaltimpulsen auf die Infrarot-LED übertragen, wodurch verschiedene Befehle codiert werden.</w:t>
+      </w:r>
     </w:p>
     <w:p>
       <w:pPr>
         <w:pStyle w:val="Flietext"/>
         <w:rPr>
-          <w:color w:val="FF0000"/>
-        </w:rPr>
-      </w:pPr>
-      <w:r>
-        <w:rPr>
-          <w:color w:val="FF0000"/>
-        </w:rPr>
-        <w:t>Beispielanwendungen liegen unter „/Quellcode/“</w:t>
-      </w:r>
+          <w:color w:val="auto"/>
+        </w:rPr>
+      </w:pPr>
     </w:p>
     <w:p>
       <w:pPr>
         <w:pStyle w:val="Flietext"/>
         <w:rPr>
-          <w:color w:val="FF0000"/>
-        </w:rPr>
-      </w:pPr>
-      <w:r>
-        <w:rPr>
-          <w:color w:val="FF0000"/>
-        </w:rPr>
-        <w:t>Vielleicht grob erklären, wie die Dinger funktionieren, welche Ansteuerung</w:t>
-      </w:r>
-      <w:r>
-        <w:rPr>
-          <w:color w:val="FF0000"/>
-        </w:rPr>
-        <w:t>/Funktion</w:t>
-      </w:r>
-      <w:r>
-        <w:rPr>
-          <w:color w:val="FF0000"/>
-        </w:rPr>
-        <w:t xml:space="preserve"> wichtig ist</w:t>
-      </w:r>
-      <w:r>
-        <w:rPr>
-          <w:color w:val="FF0000"/>
-        </w:rPr>
-        <w:t>, vielleicht auch die Bibliothek erwähnen</w:t>
+          <w:color w:val="auto"/>
+        </w:rPr>
+      </w:pPr>
+      <w:r>
+        <w:rPr>
+          <w:color w:val="auto"/>
+        </w:rPr>
+        <w:t xml:space="preserve">Um den Infrarot-Sender anzusteuern, müssen die entsprechenden digitalen Pins des </w:t>
+      </w:r>
+      <w:proofErr w:type="spellStart"/>
+      <w:r>
+        <w:rPr>
+          <w:color w:val="auto"/>
+        </w:rPr>
+        <w:t>Arduino</w:t>
+      </w:r>
+      <w:proofErr w:type="spellEnd"/>
+      <w:r>
+        <w:rPr>
+          <w:color w:val="auto"/>
+        </w:rPr>
+        <w:t xml:space="preserve"> UNO verwendet werden. Es gibt verschiedene Bibliotheken, die die Erzeugung von Infrarotsignalen vereinfachen, wie z.B. die "</w:t>
+      </w:r>
+      <w:proofErr w:type="spellStart"/>
+      <w:r>
+        <w:rPr>
+          <w:color w:val="auto"/>
+        </w:rPr>
+        <w:t>IRremote</w:t>
+      </w:r>
+      <w:proofErr w:type="spellEnd"/>
+      <w:r>
+        <w:rPr>
+          <w:color w:val="auto"/>
+        </w:rPr>
+        <w:t xml:space="preserve">" Bibliothek für </w:t>
+      </w:r>
+      <w:proofErr w:type="spellStart"/>
+      <w:r>
+        <w:rPr>
+          <w:color w:val="auto"/>
+        </w:rPr>
+        <w:t>Arduino</w:t>
+      </w:r>
+      <w:proofErr w:type="spellEnd"/>
+      <w:r>
+        <w:rPr>
+          <w:color w:val="auto"/>
+        </w:rPr>
+        <w:t xml:space="preserve">. Diese Bibliothek enthält Funktionen zum Senden von Infrarotsignalen gemäß verschiedenen Protokollen und erleichtert somit die Integration des Infrarot-Senders in das </w:t>
+      </w:r>
+      <w:proofErr w:type="spellStart"/>
+      <w:r>
+        <w:rPr>
+          <w:color w:val="auto"/>
+        </w:rPr>
+        <w:t>Arduino</w:t>
+      </w:r>
+      <w:proofErr w:type="spellEnd"/>
+      <w:r>
+        <w:rPr>
+          <w:color w:val="auto"/>
+        </w:rPr>
+        <w:t>-Projekt.</w:t>
       </w:r>
     </w:p>
     <w:p>
       <w:pPr>
         <w:pStyle w:val="Flietext"/>
         <w:rPr>
-          <w:color w:val="FF0000"/>
-        </w:rPr>
-      </w:pPr>
-      <w:r>
-        <w:rPr>
-          <w:color w:val="FF0000"/>
-        </w:rPr>
-        <w:t>Bibliotheken und deren Quellen unter: „Quellcode/Bibliotheken/</w:t>
-      </w:r>
+          <w:color w:val="auto"/>
+        </w:rPr>
+      </w:pPr>
     </w:p>
     <w:p>
       <w:pPr>
         <w:pStyle w:val="Flietext"/>
         <w:rPr>
-          <w:color w:val="FF0000"/>
-        </w:rPr>
-      </w:pPr>
+          <w:color w:val="auto"/>
+        </w:rPr>
+      </w:pPr>
+      <w:r>
+        <w:rPr>
+          <w:color w:val="auto"/>
+        </w:rPr>
+        <w:t>Bei der Verwendung des Infrarot-Senders sind bestimmte Protokolle zu beachten, um sicherzustellen, dass die gesendeten Signale von den empfangenden Geräten korrekt interpretiert werden. Außerdem ist darauf zu achten, dass die Infrarot-LED richtig ausgerichtet ist und sich in der Sichtlinie des zu steuernden Geräts befindet.</w:t>
+      </w:r>
+    </w:p>
+    <w:p>
+      <w:pPr>
+        <w:pStyle w:val="Flietext"/>
+        <w:rPr>
+          <w:color w:val="auto"/>
+        </w:rPr>
+      </w:pPr>
+    </w:p>
+    <w:p>
+      <w:pPr>
+        <w:pStyle w:val="Flietext"/>
+        <w:jc w:val="left"/>
+        <w:rPr>
+          <w:color w:val="auto"/>
+        </w:rPr>
+      </w:pPr>
+      <w:r>
+        <w:rPr>
+          <w:color w:val="auto"/>
+        </w:rPr>
+        <w:t>Für die Ansteuerung des Infrarot-Senders kann die "</w:t>
+      </w:r>
+      <w:proofErr w:type="spellStart"/>
+      <w:r>
+        <w:rPr>
+          <w:color w:val="auto"/>
+        </w:rPr>
+        <w:t>IRremote</w:t>
+      </w:r>
+      <w:proofErr w:type="spellEnd"/>
+      <w:r>
+        <w:rPr>
+          <w:color w:val="auto"/>
+        </w:rPr>
+        <w:t xml:space="preserve">" Bibliothek für </w:t>
+      </w:r>
+      <w:proofErr w:type="spellStart"/>
+      <w:r>
+        <w:rPr>
+          <w:color w:val="auto"/>
+        </w:rPr>
+        <w:t>Arduino</w:t>
+      </w:r>
+      <w:proofErr w:type="spellEnd"/>
+      <w:r>
+        <w:rPr>
+          <w:color w:val="auto"/>
+        </w:rPr>
+        <w:t xml:space="preserve"> verwendet werden. Diese Bibliothek bietet eine Reihe von Funktionen zum Senden von Infrarotsignalen gemäß verschiedenen Protokollen und macht die Integration des Infrarot-Senders in das </w:t>
+      </w:r>
+      <w:proofErr w:type="spellStart"/>
+      <w:r>
+        <w:rPr>
+          <w:color w:val="auto"/>
+        </w:rPr>
+        <w:t>Arduino</w:t>
+      </w:r>
+      <w:proofErr w:type="spellEnd"/>
+      <w:r>
+        <w:rPr>
+          <w:color w:val="auto"/>
+        </w:rPr>
+        <w:t>-Projekt einfach und effizient.</w:t>
+      </w:r>
+      <w:r>
+        <w:rPr>
+          <w:color w:val="auto"/>
+        </w:rPr>
+        <w:br/>
+      </w:r>
     </w:p>
     <w:p>
       <w:pPr>
         <w:pStyle w:val="12"/>
       </w:pPr>
-      <w:bookmarkStart w:id="8" w:name="_Toc158192950"/>
-      <w:r>
-        <w:t>Infrarot Sender</w:t>
-      </w:r>
-      <w:bookmarkEnd w:id="8"/>
+      <w:bookmarkStart w:id="9" w:name="_Toc158192951"/>
+      <w:r>
+        <w:t>Infrarot Empfänger</w:t>
+      </w:r>
+      <w:bookmarkEnd w:id="9"/>
     </w:p>
     <w:p>
       <w:pPr>
         <w:pStyle w:val="Flietext"/>
         <w:rPr>
-          <w:color w:val="FF0000"/>
-        </w:rPr>
-      </w:pPr>
-      <w:r>
-        <w:rPr>
-          <w:color w:val="FF0000"/>
-        </w:rPr>
-        <w:t>„/Quellcode/</w:t>
+          <w:color w:val="auto"/>
+        </w:rPr>
+      </w:pPr>
+      <w:r>
+        <w:rPr>
+          <w:color w:val="auto"/>
+        </w:rPr>
+        <w:t xml:space="preserve">Der Infrarot-Empfänger empfängt Infrarotlichtsignale von einer Fernbedienung oder einem anderen Infrarotsender und wandelt sie in elektrische Signale um, die vom </w:t>
       </w:r>
       <w:proofErr w:type="spellStart"/>
       <w:r>
         <w:rPr>
-          <w:color w:val="FF0000"/>
-        </w:rPr>
-        <w:t>IR_Remote</w:t>
+          <w:color w:val="auto"/>
+        </w:rPr>
+        <w:t>Arduino</w:t>
       </w:r>
       <w:proofErr w:type="spellEnd"/>
       <w:r>
         <w:rPr>
-          <w:color w:val="FF0000"/>
-        </w:rPr>
-        <w:t>/</w:t>
+          <w:color w:val="auto"/>
+        </w:rPr>
+        <w:t xml:space="preserve"> UNO verarbeitet werden können. Der Empfänger enthält einen Fotodetektor, der auf die Wellenlänge des Infrarotlichts abgestimmt ist, sowie einen integrierten Verstärker, um das empfangene Signal zu verstärken.</w:t>
+      </w:r>
+    </w:p>
+    <w:p>
+      <w:pPr>
+        <w:pStyle w:val="Flietext"/>
+        <w:rPr>
+          <w:color w:val="auto"/>
+        </w:rPr>
+      </w:pPr>
+    </w:p>
+    <w:p>
+      <w:pPr>
+        <w:pStyle w:val="Flietext"/>
+        <w:rPr>
+          <w:color w:val="auto"/>
+        </w:rPr>
+      </w:pPr>
+      <w:r>
+        <w:rPr>
+          <w:color w:val="auto"/>
+        </w:rPr>
+        <w:t xml:space="preserve">Um den Infrarot-Empfänger anzusteuern, wird der Ausgangspin des Empfängers mit einem digitalen Pin des </w:t>
       </w:r>
       <w:proofErr w:type="spellStart"/>
       <w:r>
         <w:rPr>
-          <w:color w:val="FF0000"/>
-        </w:rPr>
-        <w:t>IR_LED_Test</w:t>
+          <w:color w:val="auto"/>
+        </w:rPr>
+        <w:t>Arduino</w:t>
       </w:r>
       <w:proofErr w:type="spellEnd"/>
       <w:r>
         <w:rPr>
-          <w:color w:val="FF0000"/>
-        </w:rPr>
-        <w:t>/“</w:t>
+          <w:color w:val="auto"/>
+        </w:rPr>
+        <w:t xml:space="preserve"> UNO verbunden. Die Bibliothek "</w:t>
+      </w:r>
+      <w:proofErr w:type="spellStart"/>
+      <w:r>
+        <w:rPr>
+          <w:color w:val="auto"/>
+        </w:rPr>
+        <w:t>IRremote</w:t>
+      </w:r>
+      <w:proofErr w:type="spellEnd"/>
+      <w:r>
+        <w:rPr>
+          <w:color w:val="auto"/>
+        </w:rPr>
+        <w:t xml:space="preserve">" für </w:t>
+      </w:r>
+      <w:proofErr w:type="spellStart"/>
+      <w:r>
+        <w:rPr>
+          <w:color w:val="auto"/>
+        </w:rPr>
+        <w:t>Arduino</w:t>
+      </w:r>
+      <w:proofErr w:type="spellEnd"/>
+      <w:r>
+        <w:rPr>
+          <w:color w:val="auto"/>
+        </w:rPr>
+        <w:t xml:space="preserve"> bietet Funktionen zum Decodieren der empfangenen Infrarotsignale und ermöglicht es dem </w:t>
+      </w:r>
+      <w:proofErr w:type="spellStart"/>
+      <w:r>
+        <w:rPr>
+          <w:color w:val="auto"/>
+        </w:rPr>
+        <w:t>Arduino</w:t>
+      </w:r>
+      <w:proofErr w:type="spellEnd"/>
+      <w:r>
+        <w:rPr>
+          <w:color w:val="auto"/>
+        </w:rPr>
+        <w:t>, die gesendeten Befehle zu interpretieren und entsprechend zu reagieren.</w:t>
       </w:r>
     </w:p>
     <w:p>
       <w:pPr>
         <w:pStyle w:val="Flietext"/>
         <w:rPr>
-          <w:color w:val="FF0000"/>
-        </w:rPr>
-      </w:pPr>
-      <w:r>
-        <w:rPr>
-          <w:color w:val="FF0000"/>
-        </w:rPr>
-        <w:t>Wie sende ich Signale, welche Besonderheiten sind zu beachten (Protokolle?)</w:t>
-      </w:r>
+          <w:color w:val="auto"/>
+        </w:rPr>
+      </w:pPr>
     </w:p>
     <w:p>
       <w:pPr>
         <w:pStyle w:val="Flietext"/>
         <w:rPr>
-          <w:color w:val="FF0000"/>
-        </w:rPr>
-      </w:pPr>
-      <w:r>
-        <w:rPr>
-          <w:color w:val="FF0000"/>
-        </w:rPr>
-        <w:t>Welche Bibliothek? -&gt; „/Quellcode/Bibliothek/“</w:t>
+          <w:color w:val="auto"/>
+        </w:rPr>
+      </w:pPr>
+      <w:r>
+        <w:rPr>
+          <w:color w:val="auto"/>
+        </w:rPr>
+        <w:t>Beim Einsatz des Infrarot-Empfängers ist darauf zu achten, dass er richtig ausgerichtet ist und das Infrarotsignal von der Fernbedienung oder dem Sender empfangen kann. Es können verschiedene Protokolle verwendet werden, daher ist es wichtig sicherzustellen, dass der Empfänger das verwendete Protokoll unterstützt.</w:t>
       </w:r>
     </w:p>
     <w:p>
       <w:pPr>
         <w:pStyle w:val="Flietext"/>
         <w:rPr>
-          <w:color w:val="FF0000"/>
-        </w:rPr>
-      </w:pPr>
+          <w:color w:val="auto"/>
+        </w:rPr>
+      </w:pPr>
+    </w:p>
+    <w:p>
+      <w:pPr>
+        <w:pStyle w:val="Flietext"/>
+        <w:jc w:val="left"/>
+        <w:rPr>
+          <w:color w:val="auto"/>
+        </w:rPr>
+      </w:pPr>
+      <w:r>
+        <w:rPr>
+          <w:color w:val="auto"/>
+        </w:rPr>
+        <w:lastRenderedPageBreak/>
+        <w:t>Die "</w:t>
+      </w:r>
+      <w:proofErr w:type="spellStart"/>
+      <w:r>
+        <w:rPr>
+          <w:color w:val="auto"/>
+        </w:rPr>
+        <w:t>IRremote</w:t>
+      </w:r>
+      <w:proofErr w:type="spellEnd"/>
+      <w:r>
+        <w:rPr>
+          <w:color w:val="auto"/>
+        </w:rPr>
+        <w:t xml:space="preserve">" Bibliothek für </w:t>
+      </w:r>
+      <w:proofErr w:type="spellStart"/>
+      <w:r>
+        <w:rPr>
+          <w:color w:val="auto"/>
+        </w:rPr>
+        <w:t>Arduino</w:t>
+      </w:r>
+      <w:proofErr w:type="spellEnd"/>
+      <w:r>
+        <w:rPr>
+          <w:color w:val="auto"/>
+        </w:rPr>
+        <w:t xml:space="preserve"> bietet Funktionen zum Decodieren von Infrarotsignalen und erleichtert somit die Integration des Infrarot-Empfängers in das </w:t>
+      </w:r>
+      <w:proofErr w:type="spellStart"/>
+      <w:r>
+        <w:rPr>
+          <w:color w:val="auto"/>
+        </w:rPr>
+        <w:t>Arduino</w:t>
+      </w:r>
+      <w:proofErr w:type="spellEnd"/>
+      <w:r>
+        <w:rPr>
+          <w:color w:val="auto"/>
+        </w:rPr>
+        <w:t>-Projekt.</w:t>
+      </w:r>
+      <w:r>
+        <w:rPr>
+          <w:color w:val="auto"/>
+        </w:rPr>
+        <w:br/>
+      </w:r>
     </w:p>
     <w:p>
       <w:pPr>
         <w:pStyle w:val="12"/>
       </w:pPr>
-      <w:bookmarkStart w:id="9" w:name="_Toc158192951"/>
-      <w:r>
-        <w:t>Infrarot Empfänger</w:t>
-      </w:r>
-      <w:bookmarkEnd w:id="9"/>
+      <w:bookmarkStart w:id="10" w:name="_Toc158192952"/>
+      <w:r>
+        <w:t>LCD-Display</w:t>
+      </w:r>
+      <w:bookmarkEnd w:id="10"/>
     </w:p>
     <w:p>
       <w:pPr>
         <w:pStyle w:val="Flietext"/>
         <w:rPr>
-          <w:color w:val="FF0000"/>
-        </w:rPr>
-      </w:pPr>
-      <w:r>
-        <w:rPr>
-          <w:color w:val="FF0000"/>
-        </w:rPr>
-        <w:t>„/Quellcode/</w:t>
+          <w:color w:val="auto"/>
+        </w:rPr>
+      </w:pPr>
+      <w:r>
+        <w:rPr>
+          <w:color w:val="auto"/>
+        </w:rPr>
+        <w:t>Das LCD-Display dient zur Anzeige von Texten und einfachen Grafiken. Es besteht aus einer Matrix von Pixeln, die durch die Anordnung von Flüssigkristallen gesteuert werden. Jedes Pixel kann individuell ein- oder ausgeschaltet werden, um Text oder Grafiken darzustellen. Das LCM1602A-Display ist ein 2x16-Zeichen-LCD, was bedeutet, dass es zwei Zeilen mit jeweils 16 Zeichen darstellen kann.</w:t>
+      </w:r>
+    </w:p>
+    <w:p>
+      <w:pPr>
+        <w:pStyle w:val="Flietext"/>
+        <w:rPr>
+          <w:color w:val="auto"/>
+        </w:rPr>
+      </w:pPr>
+    </w:p>
+    <w:p>
+      <w:pPr>
+        <w:pStyle w:val="Flietext"/>
+        <w:rPr>
+          <w:color w:val="auto"/>
+        </w:rPr>
+      </w:pPr>
+      <w:r>
+        <w:rPr>
+          <w:color w:val="auto"/>
+        </w:rPr>
+        <w:t xml:space="preserve">Das LCD-Display wird über einen parallelen oder seriellen Datenbus mit dem </w:t>
       </w:r>
       <w:proofErr w:type="spellStart"/>
       <w:r>
         <w:rPr>
-          <w:color w:val="FF0000"/>
-        </w:rPr>
-        <w:t>IR_Remote</w:t>
+          <w:color w:val="auto"/>
+        </w:rPr>
+        <w:t>Arduino</w:t>
       </w:r>
       <w:proofErr w:type="spellEnd"/>
       <w:r>
         <w:rPr>
-          <w:color w:val="FF0000"/>
-        </w:rPr>
-        <w:t>/</w:t>
+          <w:color w:val="auto"/>
+        </w:rPr>
+        <w:t xml:space="preserve"> UNO verbunden. Um Texte oder Grafiken auf dem Display darzustellen, werden entsprechende Befehle an das Display gesendet, die die gewünschten Zeichen oder Symbole aktivieren oder deaktivieren.</w:t>
+      </w:r>
+    </w:p>
+    <w:p>
+      <w:pPr>
+        <w:pStyle w:val="Flietext"/>
+        <w:rPr>
+          <w:color w:val="auto"/>
+        </w:rPr>
+      </w:pPr>
+      <w:r>
+        <w:rPr>
+          <w:color w:val="auto"/>
+        </w:rPr>
+        <w:br/>
+      </w:r>
+      <w:r>
+        <w:rPr>
+          <w:color w:val="auto"/>
+        </w:rPr>
+        <w:t>Das LCM1602A-Display hat eine feste Auflösung von 2x16 Zeichen, daher können maximal 32 Zeichen gleichzeitig angezeigt werden. Die Darstellung von Grafiken ist aufgrund der begrenzten Auflösung und des Zeichensatzes des Displays begrenzt.</w:t>
+      </w:r>
+    </w:p>
+    <w:p>
+      <w:pPr>
+        <w:pStyle w:val="Flietext"/>
+        <w:rPr>
+          <w:color w:val="auto"/>
+        </w:rPr>
+      </w:pPr>
+    </w:p>
+    <w:p>
+      <w:pPr>
+        <w:pStyle w:val="Flietext"/>
+        <w:jc w:val="left"/>
+        <w:rPr>
+          <w:color w:val="auto"/>
+        </w:rPr>
+      </w:pPr>
+      <w:r>
+        <w:rPr>
+          <w:color w:val="auto"/>
+        </w:rPr>
+        <w:t xml:space="preserve">Für die Ansteuerung des LCD-Displays können verschiedene Bibliotheken für </w:t>
       </w:r>
       <w:proofErr w:type="spellStart"/>
       <w:r>
         <w:rPr>
-          <w:color w:val="FF0000"/>
-        </w:rPr>
-        <w:t>IR_</w:t>
-      </w:r>
-      <w:r>
-        <w:rPr>
-          <w:color w:val="FF0000"/>
-        </w:rPr>
-        <w:t>Receiver</w:t>
-      </w:r>
-      <w:r>
-        <w:rPr>
-          <w:color w:val="FF0000"/>
-        </w:rPr>
-        <w:t>_Test</w:t>
+          <w:color w:val="auto"/>
+        </w:rPr>
+        <w:t>Arduino</w:t>
       </w:r>
       <w:proofErr w:type="spellEnd"/>
       <w:r>
         <w:rPr>
-          <w:color w:val="FF0000"/>
-        </w:rPr>
-        <w:t>/“</w:t>
-      </w:r>
-    </w:p>
-    <w:p>
-      <w:pPr>
-        <w:pStyle w:val="Flietext"/>
-        <w:rPr>
-          <w:color w:val="FF0000"/>
-        </w:rPr>
-      </w:pPr>
-      <w:r>
-        <w:rPr>
-          <w:color w:val="FF0000"/>
-        </w:rPr>
-        <w:t xml:space="preserve">Wie </w:t>
-      </w:r>
-      <w:r>
-        <w:rPr>
-          <w:color w:val="FF0000"/>
-        </w:rPr>
-        <w:t>empfange</w:t>
-      </w:r>
-      <w:r>
-        <w:rPr>
-          <w:color w:val="FF0000"/>
-        </w:rPr>
-        <w:t xml:space="preserve"> ich Signale, welche Besonderheiten sind zu beachten (Protokolle?)</w:t>
-      </w:r>
-    </w:p>
-    <w:p>
-      <w:pPr>
-        <w:pStyle w:val="Flietext"/>
-        <w:rPr>
-          <w:color w:val="FF0000"/>
-        </w:rPr>
-      </w:pPr>
-      <w:r>
-        <w:rPr>
-          <w:color w:val="FF0000"/>
-        </w:rPr>
-        <w:t>Welche Bibliothek? -&gt; „/Quellcode/Bibliothek/“</w:t>
-      </w:r>
-    </w:p>
-    <w:p>
-      <w:pPr>
-        <w:pStyle w:val="Flietext"/>
-        <w:rPr>
-          <w:color w:val="FF0000"/>
-        </w:rPr>
-      </w:pPr>
+          <w:color w:val="auto"/>
+        </w:rPr>
+        <w:t xml:space="preserve"> verwendet werden, wie z.B. die "</w:t>
+      </w:r>
+      <w:proofErr w:type="spellStart"/>
+      <w:r>
+        <w:rPr>
+          <w:color w:val="auto"/>
+        </w:rPr>
+        <w:t>LiquidCrystal</w:t>
+      </w:r>
+      <w:proofErr w:type="spellEnd"/>
+      <w:r>
+        <w:rPr>
+          <w:color w:val="auto"/>
+        </w:rPr>
+        <w:t>" Bibliothek. Diese Bibliothek erleichtert die Initialisierung und Verwendung des LCD-Displays und bietet Funktionen zum Schreiben von Texten und Steuern der Anzeige.</w:t>
+      </w:r>
+      <w:r>
+        <w:rPr>
+          <w:color w:val="auto"/>
+        </w:rPr>
+        <w:br/>
+      </w:r>
     </w:p>
     <w:p>
       <w:pPr>
         <w:pStyle w:val="12"/>
       </w:pPr>
-      <w:bookmarkStart w:id="10" w:name="_Toc158192952"/>
-      <w:proofErr w:type="gramStart"/>
-      <w:r>
-        <w:t>LCD-Display</w:t>
-      </w:r>
-      <w:bookmarkEnd w:id="10"/>
-      <w:proofErr w:type="gramEnd"/>
-    </w:p>
-    <w:p>
-      <w:pPr>
-        <w:pStyle w:val="Flietext"/>
-        <w:rPr>
-          <w:color w:val="FF0000"/>
-        </w:rPr>
-      </w:pPr>
-      <w:r>
-        <w:rPr>
-          <w:color w:val="FF0000"/>
-        </w:rPr>
-        <w:t>„</w:t>
-      </w:r>
-      <w:r>
-        <w:rPr>
-          <w:color w:val="FF0000"/>
-        </w:rPr>
-        <w:t>Quellcode</w:t>
-      </w:r>
-      <w:r>
-        <w:rPr>
-          <w:color w:val="FF0000"/>
-        </w:rPr>
-        <w:t>/Display“</w:t>
-      </w:r>
-    </w:p>
-    <w:p>
-      <w:pPr>
-        <w:pStyle w:val="Flietext"/>
-        <w:rPr>
-          <w:color w:val="FF0000"/>
-        </w:rPr>
-      </w:pPr>
-      <w:r>
-        <w:rPr>
-          <w:color w:val="FF0000"/>
-        </w:rPr>
-        <w:t xml:space="preserve">Wie stell ich </w:t>
+      <w:bookmarkStart w:id="11" w:name="_Toc158192953"/>
+      <w:r>
+        <w:t>Drehschalter (Rotary Encoder)</w:t>
+      </w:r>
+      <w:bookmarkEnd w:id="11"/>
+    </w:p>
+    <w:p>
+      <w:pPr>
+        <w:rPr>
+          <w:rFonts w:ascii="Arial" w:hAnsi="Arial"/>
+          <w:sz w:val="24"/>
+        </w:rPr>
+      </w:pPr>
+      <w:r>
+        <w:rPr>
+          <w:rFonts w:ascii="Arial" w:hAnsi="Arial"/>
+          <w:sz w:val="24"/>
+        </w:rPr>
+        <w:t>Ein Drehschalter, auch als Rotary Encoder bekannt, wandelt die rotierende Bewegung eines Schalters in digitale Signale um. Der Keyes KY-040 Rotary Encoder besteht aus einem drehbaren Knopf und zwei Schaltern, die beim Drehen des Encoders betätigt werden. Diese Schalter erzeugen digitale Impulse, wenn der Encoder gedreht wird, und ein weiterer Schalter erzeugt ein Signal, wenn der Knopf gedrückt wird.</w:t>
+      </w:r>
+    </w:p>
+    <w:p>
+      <w:pPr>
+        <w:rPr>
+          <w:rFonts w:ascii="Arial" w:hAnsi="Arial"/>
+          <w:sz w:val="24"/>
+        </w:rPr>
+      </w:pPr>
+      <w:r>
+        <w:rPr>
+          <w:rFonts w:ascii="Arial" w:hAnsi="Arial"/>
+          <w:sz w:val="24"/>
+        </w:rPr>
+        <w:t xml:space="preserve">Der Keyes KY-040 Rotary Encoder wird über seine drei Pins (A, B und SW) mit dem </w:t>
       </w:r>
       <w:proofErr w:type="spellStart"/>
       <w:r>
         <w:rPr>
-          <w:color w:val="FF0000"/>
-        </w:rPr>
-        <w:t>sachen</w:t>
+          <w:rFonts w:ascii="Arial" w:hAnsi="Arial"/>
+          <w:sz w:val="24"/>
+        </w:rPr>
+        <w:t>Arduino</w:t>
       </w:r>
       <w:proofErr w:type="spellEnd"/>
       <w:r>
         <w:rPr>
-          <w:color w:val="FF0000"/>
-        </w:rPr>
-        <w:t xml:space="preserve"> auf dem Display dar, welche Limits gibt es (2x16)</w:t>
-      </w:r>
-    </w:p>
-    <w:p>
-      <w:pPr>
-        <w:pStyle w:val="Flietext"/>
-        <w:rPr>
-          <w:color w:val="FF0000"/>
-        </w:rPr>
-      </w:pPr>
-    </w:p>
-    <w:p>
-      <w:pPr>
-        <w:pStyle w:val="12"/>
-      </w:pPr>
-      <w:bookmarkStart w:id="11" w:name="_Toc158192953"/>
-      <w:r>
-        <w:t>Drehschalter (Rotary Encoder)</w:t>
-      </w:r>
-      <w:bookmarkEnd w:id="11"/>
-    </w:p>
-    <w:p>
-      <w:pPr>
-        <w:pStyle w:val="Flietext"/>
-        <w:rPr>
-          <w:color w:val="FF0000"/>
-        </w:rPr>
-      </w:pPr>
-      <w:r>
-        <w:rPr>
-          <w:color w:val="FF0000"/>
-        </w:rPr>
-        <w:t>„/Quellcode/</w:t>
+          <w:rFonts w:ascii="Arial" w:hAnsi="Arial"/>
+          <w:sz w:val="24"/>
+        </w:rPr>
+        <w:t xml:space="preserve"> UNO verbunden. Die Pins A und B senden Impulse, wenn der Encoder gedreht wird, und der Pin SW sendet ein Signal, wenn der Knopf gedrückt wird. Durch Zählen der Impulse auf den Pins A und B und Auswerten des Signals auf dem Pin SW kann die Drehrichtung und der Tastendruck des Encoders erkannt werden.</w:t>
+      </w:r>
+      <w:r>
+        <w:rPr>
+          <w:rFonts w:ascii="Arial" w:hAnsi="Arial"/>
+          <w:sz w:val="24"/>
+        </w:rPr>
+        <w:br/>
+      </w:r>
+      <w:r>
+        <w:rPr>
+          <w:rFonts w:ascii="Arial" w:hAnsi="Arial"/>
+          <w:sz w:val="24"/>
+        </w:rPr>
+        <w:br/>
+      </w:r>
+      <w:r>
+        <w:rPr>
+          <w:rFonts w:ascii="Arial" w:hAnsi="Arial"/>
+          <w:sz w:val="24"/>
+        </w:rPr>
+        <w:br/>
+      </w:r>
+      <w:r>
+        <w:rPr>
+          <w:rFonts w:ascii="Arial" w:hAnsi="Arial"/>
+          <w:sz w:val="24"/>
+        </w:rPr>
+        <w:t xml:space="preserve">Bei der Verwendung des Rotary Encoders ist zu beachten, dass er eine mechanische Komponente ist und daher eine gewisse </w:t>
       </w:r>
       <w:proofErr w:type="spellStart"/>
       <w:r>
         <w:rPr>
-          <w:color w:val="FF0000"/>
-        </w:rPr>
-        <w:t>Rotary_Switch</w:t>
+          <w:rFonts w:ascii="Arial" w:hAnsi="Arial"/>
+          <w:sz w:val="24"/>
+        </w:rPr>
+        <w:t>Entprellung</w:t>
       </w:r>
       <w:proofErr w:type="spellEnd"/>
       <w:r>
         <w:rPr>
-          <w:color w:val="FF0000"/>
-        </w:rPr>
-        <w:t>/</w:t>
+          <w:rFonts w:ascii="Arial" w:hAnsi="Arial"/>
+          <w:sz w:val="24"/>
+        </w:rPr>
+        <w:t xml:space="preserve"> (</w:t>
       </w:r>
       <w:proofErr w:type="spellStart"/>
       <w:r>
         <w:rPr>
-          <w:color w:val="FF0000"/>
-        </w:rPr>
-        <w:t>Rotay_Switch_Test</w:t>
+          <w:rFonts w:ascii="Arial" w:hAnsi="Arial"/>
+          <w:sz w:val="24"/>
+        </w:rPr>
+        <w:t>Debouncing</w:t>
       </w:r>
       <w:proofErr w:type="spellEnd"/>
       <w:r>
         <w:rPr>
-          <w:color w:val="FF0000"/>
-        </w:rPr>
-        <w:t>/“</w:t>
-      </w:r>
-    </w:p>
-    <w:p>
-      <w:pPr>
-        <w:pStyle w:val="Flietext"/>
-        <w:rPr>
-          <w:color w:val="FF0000"/>
-        </w:rPr>
-      </w:pPr>
-      <w:r>
-        <w:rPr>
-          <w:color w:val="FF0000"/>
-        </w:rPr>
-        <w:t>…</w:t>
+          <w:rFonts w:ascii="Arial" w:hAnsi="Arial"/>
+          <w:sz w:val="24"/>
+        </w:rPr>
+        <w:t>) erfordern kann, um zuverlässige Signale zu liefern. Außerdem kann die Anzahl der Impulse pro Umdrehung je nach Encoder variieren, daher ist es wichtig, die Impulse entsprechend zu zählen und zu interpretieren.</w:t>
       </w:r>
     </w:p>
     <w:p>
@@ -3526,6 +4020,64 @@
         </w:rPr>
       </w:pPr>
       <w:r>
+        <w:rPr>
+          <w:rFonts w:ascii="Arial" w:hAnsi="Arial"/>
+          <w:sz w:val="24"/>
+        </w:rPr>
+        <w:lastRenderedPageBreak/>
+        <w:t xml:space="preserve">Für die Ansteuerung des Rotary Encoders gibt es verschiedene Bibliotheken für </w:t>
+      </w:r>
+      <w:proofErr w:type="spellStart"/>
+      <w:r>
+        <w:rPr>
+          <w:rFonts w:ascii="Arial" w:hAnsi="Arial"/>
+          <w:sz w:val="24"/>
+        </w:rPr>
+        <w:t>Arduino</w:t>
+      </w:r>
+      <w:proofErr w:type="spellEnd"/>
+      <w:r>
+        <w:rPr>
+          <w:rFonts w:ascii="Arial" w:hAnsi="Arial"/>
+          <w:sz w:val="24"/>
+        </w:rPr>
+        <w:t>, die die Interaktion mit dem Encoder vereinfachen können. Eine häufig verwendete Bibliothek ist beispielsweise die "</w:t>
+      </w:r>
+      <w:proofErr w:type="spellStart"/>
+      <w:r>
+        <w:rPr>
+          <w:rFonts w:ascii="Arial" w:hAnsi="Arial"/>
+          <w:sz w:val="24"/>
+        </w:rPr>
+        <w:t>RotaryEncoder</w:t>
+      </w:r>
+      <w:proofErr w:type="spellEnd"/>
+      <w:r>
+        <w:rPr>
+          <w:rFonts w:ascii="Arial" w:hAnsi="Arial"/>
+          <w:sz w:val="24"/>
+        </w:rPr>
+        <w:t xml:space="preserve">" Bibliothek, die Funktionen zum Zählen der Impulse und Erkennen von Tastendrücken bereitstellt. Diese Bibliothek macht es einfach, den Rotary Encoder in das </w:t>
+      </w:r>
+      <w:proofErr w:type="spellStart"/>
+      <w:r>
+        <w:rPr>
+          <w:rFonts w:ascii="Arial" w:hAnsi="Arial"/>
+          <w:sz w:val="24"/>
+        </w:rPr>
+        <w:t>Arduino</w:t>
+      </w:r>
+      <w:proofErr w:type="spellEnd"/>
+      <w:r>
+        <w:rPr>
+          <w:rFonts w:ascii="Arial" w:hAnsi="Arial"/>
+          <w:sz w:val="24"/>
+        </w:rPr>
+        <w:t>-Projekt zu integrieren und seine Funktionen zu nutzen.</w:t>
+      </w:r>
+      <w:bookmarkStart w:id="12" w:name="_GoBack"/>
+      <w:bookmarkEnd w:id="12"/>
+      <w:r>
         <w:br w:type="page"/>
       </w:r>
     </w:p>
@@ -3536,7 +4088,7 @@
           <w:rStyle w:val="normaltextrun"/>
         </w:rPr>
       </w:pPr>
-      <w:bookmarkStart w:id="12" w:name="_Toc158192954"/>
+      <w:bookmarkStart w:id="13" w:name="_Toc158192954"/>
       <w:r>
         <w:rPr>
           <w:rStyle w:val="normaltextrun"/>
@@ -3545,7 +4097,7 @@
         <w:lastRenderedPageBreak/>
         <w:t>Die Universelle Infrarot-Fernbedienung</w:t>
       </w:r>
-      <w:bookmarkEnd w:id="12"/>
+      <w:bookmarkEnd w:id="13"/>
     </w:p>
     <w:p>
       <w:pPr>
@@ -3568,7 +4120,15 @@
         <w:pStyle w:val="Flietext"/>
       </w:pPr>
       <w:r>
-        <w:t>Für jedes unter drittens aufgeführtes Modul steht eine Klasse bereit. Die Sensor-Aktor Klasse beinhaltet die in den Testanwendungen erprobten Implementationen und Funktionen zum Senden und Empfangen von infrarot Signalen. Die Membervariablen „</w:t>
+        <w:t xml:space="preserve">Für jedes unter drittens aufgeführtes Modul steht eine Klasse bereit. Die Sensor-Aktor Klasse beinhaltet die in den Testanwendungen erprobten Implementationen und Funktionen zum Senden und Empfangen von infrarot Signalen. Die </w:t>
+      </w:r>
+      <w:proofErr w:type="spellStart"/>
+      <w:r>
+        <w:t>Membervariablen</w:t>
+      </w:r>
+      <w:proofErr w:type="spellEnd"/>
+      <w:r>
+        <w:t xml:space="preserve"> „</w:t>
       </w:r>
       <w:proofErr w:type="spellStart"/>
       <w:r>
@@ -3724,10 +4284,18 @@
       </w:r>
       <w:proofErr w:type="spellEnd"/>
       <w:r>
-        <w:t>“ und einem Element der Enumeration „</w:t>
+        <w:t xml:space="preserve">“ und einem Element der </w:t>
       </w:r>
       <w:proofErr w:type="spellStart"/>
       <w:r>
+        <w:t>Enumeration</w:t>
+      </w:r>
+      <w:proofErr w:type="spellEnd"/>
+      <w:r>
+        <w:t xml:space="preserve"> „</w:t>
+      </w:r>
+      <w:proofErr w:type="spellStart"/>
+      <w:r>
         <w:t>Menü_Titel</w:t>
       </w:r>
       <w:proofErr w:type="spellEnd"/>
@@ -3757,7 +4325,7 @@
         <w:rPr>
           <w:noProof/>
         </w:rPr>
-        <w:object w:dxaOrig="9577" w:dyaOrig="5392" w14:anchorId="2CB0F0B4">
+        <w:object w:dxaOrig="9598" w:dyaOrig="5398" w14:anchorId="2CB0F0B4">
           <v:shapetype id="_x0000_t75" coordsize="21600,21600" o:spt="75" o:preferrelative="t" path="m@4@5l@4@11@9@11@9@5xe" filled="f" stroked="f">
             <v:stroke joinstyle="miter"/>
             <v:formulas>
@@ -3777,14 +4345,14 @@
             <v:path o:extrusionok="f" gradientshapeok="t" o:connecttype="rect"/>
             <o:lock v:ext="edit" aspectratio="t"/>
           </v:shapetype>
-          <v:shape id="_x0000_i1025" type="#_x0000_t75" style="width:456pt;height:228pt" o:ole="" o:bordertopcolor="this" o:borderleftcolor="this" o:borderbottomcolor="this" o:borderrightcolor="this">
+          <v:shape id="_x0000_i1028" type="#_x0000_t75" style="width:456.75pt;height:228pt" o:ole="">
             <v:imagedata r:id="rId10" o:title=""/>
             <w10:bordertop type="single" width="8"/>
             <w10:borderleft type="single" width="8"/>
             <w10:borderbottom type="single" width="8"/>
             <w10:borderright type="single" width="8"/>
           </v:shape>
-          <o:OLEObject Type="Link" ProgID="PowerPoint.Slide.8" ShapeID="_x0000_i1025" DrawAspect="Content" r:id="rId11" UpdateMode="Always">
+          <o:OLEObject Type="Link" ProgID="PowerPoint.Slide.8" ShapeID="_x0000_i1028" DrawAspect="Content" r:id="rId11" UpdateMode="Always">
             <o:LinkType>EnhancedMetaFile</o:LinkType>
             <o:LockedField>false</o:LockedField>
           </o:OLEObject>
@@ -3996,15 +4564,15 @@
             <w14:bevel/>
           </w14:textOutline>
         </w:rPr>
-        <w:object w:dxaOrig="9576" w:dyaOrig="5391" w14:anchorId="31507D4D">
-          <v:shape id="_x0000_i1029" type="#_x0000_t75" style="width:456pt;height:261pt" o:ole="">
+        <w:object w:dxaOrig="9598" w:dyaOrig="5398" w14:anchorId="31507D4D">
+          <v:shape id="_x0000_i1030" type="#_x0000_t75" style="width:456.75pt;height:261pt" o:ole="">
             <v:imagedata r:id="rId12" o:title=""/>
             <w10:bordertop type="single" width="8"/>
             <w10:borderleft type="single" width="8"/>
             <w10:borderbottom type="single" width="8"/>
             <w10:borderright type="single" width="8"/>
           </v:shape>
-          <o:OLEObject Type="Link" ProgID="PowerPoint.Slide.8" ShapeID="_x0000_i1029" DrawAspect="Content" r:id="rId13" UpdateMode="Always">
+          <o:OLEObject Type="Link" ProgID="PowerPoint.Slide.8" ShapeID="_x0000_i1030" DrawAspect="Content" r:id="rId13" UpdateMode="Always">
             <o:LinkType>EnhancedMetaFile</o:LinkType>
             <o:LockedField>false</o:LockedField>
           </o:OLEObject>
@@ -4086,12 +4654,12 @@
       <w:pPr>
         <w:pStyle w:val="1"/>
       </w:pPr>
-      <w:bookmarkStart w:id="13" w:name="_Toc158192955"/>
+      <w:bookmarkStart w:id="14" w:name="_Toc158192955"/>
       <w:r>
         <w:lastRenderedPageBreak/>
         <w:t>Der Aufbau</w:t>
       </w:r>
-      <w:bookmarkEnd w:id="13"/>
+      <w:bookmarkEnd w:id="14"/>
     </w:p>
     <w:p>
       <w:pPr>
@@ -4304,12 +4872,12 @@
       <w:pPr>
         <w:pStyle w:val="1"/>
       </w:pPr>
-      <w:bookmarkStart w:id="14" w:name="_Toc158192956"/>
+      <w:bookmarkStart w:id="15" w:name="_Toc158192956"/>
       <w:r>
         <w:lastRenderedPageBreak/>
         <w:t>Test und Fazit</w:t>
       </w:r>
-      <w:bookmarkEnd w:id="14"/>
+      <w:bookmarkEnd w:id="15"/>
     </w:p>
     <w:p>
       <w:pPr>
@@ -4393,12 +4961,12 @@
       <w:pPr>
         <w:pStyle w:val="1"/>
       </w:pPr>
-      <w:bookmarkStart w:id="15" w:name="_Toc158192957"/>
+      <w:bookmarkStart w:id="16" w:name="_Toc158192957"/>
       <w:r>
         <w:lastRenderedPageBreak/>
         <w:t>Quellen</w:t>
       </w:r>
-      <w:bookmarkEnd w:id="15"/>
+      <w:bookmarkEnd w:id="16"/>
     </w:p>
     <w:p>
       <w:pPr>
@@ -4581,7 +5149,7 @@
 </file>
 
 <file path=word/endnotes.xml><?xml version="1.0" encoding="utf-8"?>
-<w:endnotes xmlns:wpc="http://schemas.microsoft.com/office/word/2010/wordprocessingCanvas" xmlns:cx="http://schemas.microsoft.com/office/drawing/2014/chartex" xmlns:cx1="http://schemas.microsoft.com/office/drawing/2015/9/8/chartex" xmlns:cx2="http://schemas.microsoft.com/office/drawing/2015/10/21/chartex" xmlns:cx3="http://schemas.microsoft.com/office/drawing/2016/5/9/chartex" xmlns:cx4="http://schemas.microsoft.com/office/drawing/2016/5/10/chartex" xmlns:cx5="http://schemas.microsoft.com/office/drawing/2016/5/11/chartex" xmlns:cx6="http://schemas.microsoft.com/office/drawing/2016/5/12/chartex" xmlns:cx7="http://schemas.microsoft.com/office/drawing/2016/5/13/chartex" xmlns:cx8="http://schemas.microsoft.com/office/drawing/2016/5/14/chartex" xmlns:mc="http://schemas.openxmlformats.org/markup-compatibility/2006" xmlns:aink="http://schemas.microsoft.com/office/drawing/2016/ink" xmlns:am3d="http://schemas.microsoft.com/office/drawing/2017/model3d" xmlns:o="urn:schemas-microsoft-com:office:office" xmlns:oel="http://schemas.microsoft.com/office/2019/extlst" xmlns:r="http://schemas.openxmlformats.org/officeDocument/2006/relationships" xmlns:m="http://schemas.openxmlformats.org/officeDocument/2006/math" xmlns:v="urn:schemas-microsoft-com:vml" xmlns:wp14="http://schemas.microsoft.com/office/word/2010/wordprocessingDrawing" xmlns:wp="http://schemas.openxmlformats.org/drawingml/2006/wordprocessingDrawing" xmlns:w10="urn:schemas-microsoft-com:office:word" xmlns:w="http://schemas.openxmlformats.org/wordprocessingml/2006/main" xmlns:w14="http://schemas.microsoft.com/office/word/2010/wordml" xmlns:w15="http://schemas.microsoft.com/office/word/2012/wordml" xmlns:w16cex="http://schemas.microsoft.com/office/word/2018/wordml/cex" xmlns:w16cid="http://schemas.microsoft.com/office/word/2016/wordml/cid" xmlns:w16="http://schemas.microsoft.com/office/word/2018/wordml" xmlns:w16sdtdh="http://schemas.microsoft.com/office/word/2020/wordml/sdtdatahash" xmlns:w16se="http://schemas.microsoft.com/office/word/2015/wordml/symex" xmlns:wpg="http://schemas.microsoft.com/office/word/2010/wordprocessingGroup" xmlns:wpi="http://schemas.microsoft.com/office/word/2010/wordprocessingInk" xmlns:wne="http://schemas.microsoft.com/office/word/2006/wordml" xmlns:wps="http://schemas.microsoft.com/office/word/2010/wordprocessingShape" mc:Ignorable="w14 w15 w16se w16cid w16 w16cex w16sdtdh wp14">
+<w:endnotes xmlns:wpc="http://schemas.microsoft.com/office/word/2010/wordprocessingCanvas" xmlns:cx="http://schemas.microsoft.com/office/drawing/2014/chartex" xmlns:mc="http://schemas.openxmlformats.org/markup-compatibility/2006" xmlns:o="urn:schemas-microsoft-com:office:office" xmlns:r="http://schemas.openxmlformats.org/officeDocument/2006/relationships" xmlns:m="http://schemas.openxmlformats.org/officeDocument/2006/math" xmlns:v="urn:schemas-microsoft-com:vml" xmlns:wp14="http://schemas.microsoft.com/office/word/2010/wordprocessingDrawing" xmlns:wp="http://schemas.openxmlformats.org/drawingml/2006/wordprocessingDrawing" xmlns:w10="urn:schemas-microsoft-com:office:word" xmlns:w="http://schemas.openxmlformats.org/wordprocessingml/2006/main" xmlns:w14="http://schemas.microsoft.com/office/word/2010/wordml" xmlns:w15="http://schemas.microsoft.com/office/word/2012/wordml" xmlns:w16se="http://schemas.microsoft.com/office/word/2015/wordml/symex" xmlns:wpg="http://schemas.microsoft.com/office/word/2010/wordprocessingGroup" xmlns:wpi="http://schemas.microsoft.com/office/word/2010/wordprocessingInk" xmlns:wne="http://schemas.microsoft.com/office/word/2006/wordml" xmlns:wps="http://schemas.microsoft.com/office/word/2010/wordprocessingShape" mc:Ignorable="w14 w15 w16se wp14">
   <w:endnote w:type="separator" w:id="-1">
     <w:p>
       <w:pPr>
@@ -4606,7 +5174,7 @@
 </file>
 
 <file path=word/footer1.xml><?xml version="1.0" encoding="utf-8"?>
-<w:ftr xmlns:wpc="http://schemas.microsoft.com/office/word/2010/wordprocessingCanvas" xmlns:cx="http://schemas.microsoft.com/office/drawing/2014/chartex" xmlns:cx1="http://schemas.microsoft.com/office/drawing/2015/9/8/chartex" xmlns:cx2="http://schemas.microsoft.com/office/drawing/2015/10/21/chartex" xmlns:cx3="http://schemas.microsoft.com/office/drawing/2016/5/9/chartex" xmlns:cx4="http://schemas.microsoft.com/office/drawing/2016/5/10/chartex" xmlns:cx5="http://schemas.microsoft.com/office/drawing/2016/5/11/chartex" xmlns:cx6="http://schemas.microsoft.com/office/drawing/2016/5/12/chartex" xmlns:cx7="http://schemas.microsoft.com/office/drawing/2016/5/13/chartex" xmlns:cx8="http://schemas.microsoft.com/office/drawing/2016/5/14/chartex" xmlns:mc="http://schemas.openxmlformats.org/markup-compatibility/2006" xmlns:aink="http://schemas.microsoft.com/office/drawing/2016/ink" xmlns:am3d="http://schemas.microsoft.com/office/drawing/2017/model3d" xmlns:o="urn:schemas-microsoft-com:office:office" xmlns:oel="http://schemas.microsoft.com/office/2019/extlst" xmlns:r="http://schemas.openxmlformats.org/officeDocument/2006/relationships" xmlns:m="http://schemas.openxmlformats.org/officeDocument/2006/math" xmlns:v="urn:schemas-microsoft-com:vml" xmlns:wp14="http://schemas.microsoft.com/office/word/2010/wordprocessingDrawing" xmlns:wp="http://schemas.openxmlformats.org/drawingml/2006/wordprocessingDrawing" xmlns:w10="urn:schemas-microsoft-com:office:word" xmlns:w="http://schemas.openxmlformats.org/wordprocessingml/2006/main" xmlns:w14="http://schemas.microsoft.com/office/word/2010/wordml" xmlns:w15="http://schemas.microsoft.com/office/word/2012/wordml" xmlns:w16cex="http://schemas.microsoft.com/office/word/2018/wordml/cex" xmlns:w16cid="http://schemas.microsoft.com/office/word/2016/wordml/cid" xmlns:w16="http://schemas.microsoft.com/office/word/2018/wordml" xmlns:w16sdtdh="http://schemas.microsoft.com/office/word/2020/wordml/sdtdatahash" xmlns:w16se="http://schemas.microsoft.com/office/word/2015/wordml/symex" xmlns:wpg="http://schemas.microsoft.com/office/word/2010/wordprocessingGroup" xmlns:wpi="http://schemas.microsoft.com/office/word/2010/wordprocessingInk" xmlns:wne="http://schemas.microsoft.com/office/word/2006/wordml" xmlns:wps="http://schemas.microsoft.com/office/word/2010/wordprocessingShape" mc:Ignorable="w14 w15 w16se w16cid w16 w16cex w16sdtdh wp14">
+<w:ftr xmlns:wpc="http://schemas.microsoft.com/office/word/2010/wordprocessingCanvas" xmlns:cx="http://schemas.microsoft.com/office/drawing/2014/chartex" xmlns:mc="http://schemas.openxmlformats.org/markup-compatibility/2006" xmlns:o="urn:schemas-microsoft-com:office:office" xmlns:r="http://schemas.openxmlformats.org/officeDocument/2006/relationships" xmlns:m="http://schemas.openxmlformats.org/officeDocument/2006/math" xmlns:v="urn:schemas-microsoft-com:vml" xmlns:wp14="http://schemas.microsoft.com/office/word/2010/wordprocessingDrawing" xmlns:wp="http://schemas.openxmlformats.org/drawingml/2006/wordprocessingDrawing" xmlns:w10="urn:schemas-microsoft-com:office:word" xmlns:w="http://schemas.openxmlformats.org/wordprocessingml/2006/main" xmlns:w14="http://schemas.microsoft.com/office/word/2010/wordml" xmlns:w15="http://schemas.microsoft.com/office/word/2012/wordml" xmlns:w16se="http://schemas.microsoft.com/office/word/2015/wordml/symex" xmlns:wpg="http://schemas.microsoft.com/office/word/2010/wordprocessingGroup" xmlns:wpi="http://schemas.microsoft.com/office/word/2010/wordprocessingInk" xmlns:wne="http://schemas.microsoft.com/office/word/2006/wordml" xmlns:wps="http://schemas.microsoft.com/office/word/2010/wordprocessingShape" mc:Ignorable="w14 w15 w16se wp14">
   <w:p>
     <w:pPr>
       <w:pStyle w:val="Fuzeile"/>
@@ -4638,6 +5206,7 @@
           <w:docPartUnique/>
         </w:docPartObj>
       </w:sdtPr>
+      <w:sdtEndPr/>
       <w:sdtContent>
         <w:r>
           <w:rPr>
@@ -4666,10 +5235,11 @@
         <w:r>
           <w:rPr>
             <w:rFonts w:ascii="Arial" w:hAnsi="Arial" w:cs="Arial"/>
+            <w:noProof/>
             <w:sz w:val="24"/>
             <w:szCs w:val="24"/>
           </w:rPr>
-          <w:t>2</w:t>
+          <w:t>11</w:t>
         </w:r>
         <w:r>
           <w:rPr>
@@ -4696,7 +5266,7 @@
 </file>
 
 <file path=word/footer2.xml><?xml version="1.0" encoding="utf-8"?>
-<w:ftr xmlns:wpc="http://schemas.microsoft.com/office/word/2010/wordprocessingCanvas" xmlns:cx="http://schemas.microsoft.com/office/drawing/2014/chartex" xmlns:cx1="http://schemas.microsoft.com/office/drawing/2015/9/8/chartex" xmlns:cx2="http://schemas.microsoft.com/office/drawing/2015/10/21/chartex" xmlns:cx3="http://schemas.microsoft.com/office/drawing/2016/5/9/chartex" xmlns:cx4="http://schemas.microsoft.com/office/drawing/2016/5/10/chartex" xmlns:cx5="http://schemas.microsoft.com/office/drawing/2016/5/11/chartex" xmlns:cx6="http://schemas.microsoft.com/office/drawing/2016/5/12/chartex" xmlns:cx7="http://schemas.microsoft.com/office/drawing/2016/5/13/chartex" xmlns:cx8="http://schemas.microsoft.com/office/drawing/2016/5/14/chartex" xmlns:mc="http://schemas.openxmlformats.org/markup-compatibility/2006" xmlns:aink="http://schemas.microsoft.com/office/drawing/2016/ink" xmlns:am3d="http://schemas.microsoft.com/office/drawing/2017/model3d" xmlns:o="urn:schemas-microsoft-com:office:office" xmlns:oel="http://schemas.microsoft.com/office/2019/extlst" xmlns:r="http://schemas.openxmlformats.org/officeDocument/2006/relationships" xmlns:m="http://schemas.openxmlformats.org/officeDocument/2006/math" xmlns:v="urn:schemas-microsoft-com:vml" xmlns:wp14="http://schemas.microsoft.com/office/word/2010/wordprocessingDrawing" xmlns:wp="http://schemas.openxmlformats.org/drawingml/2006/wordprocessingDrawing" xmlns:w10="urn:schemas-microsoft-com:office:word" xmlns:w="http://schemas.openxmlformats.org/wordprocessingml/2006/main" xmlns:w14="http://schemas.microsoft.com/office/word/2010/wordml" xmlns:w15="http://schemas.microsoft.com/office/word/2012/wordml" xmlns:w16cex="http://schemas.microsoft.com/office/word/2018/wordml/cex" xmlns:w16cid="http://schemas.microsoft.com/office/word/2016/wordml/cid" xmlns:w16="http://schemas.microsoft.com/office/word/2018/wordml" xmlns:w16sdtdh="http://schemas.microsoft.com/office/word/2020/wordml/sdtdatahash" xmlns:w16se="http://schemas.microsoft.com/office/word/2015/wordml/symex" xmlns:wpg="http://schemas.microsoft.com/office/word/2010/wordprocessingGroup" xmlns:wpi="http://schemas.microsoft.com/office/word/2010/wordprocessingInk" xmlns:wne="http://schemas.microsoft.com/office/word/2006/wordml" xmlns:wps="http://schemas.microsoft.com/office/word/2010/wordprocessingShape" mc:Ignorable="w14 w15 w16se w16cid w16 w16cex w16sdtdh wp14">
+<w:ftr xmlns:wpc="http://schemas.microsoft.com/office/word/2010/wordprocessingCanvas" xmlns:cx="http://schemas.microsoft.com/office/drawing/2014/chartex" xmlns:mc="http://schemas.openxmlformats.org/markup-compatibility/2006" xmlns:o="urn:schemas-microsoft-com:office:office" xmlns:r="http://schemas.openxmlformats.org/officeDocument/2006/relationships" xmlns:m="http://schemas.openxmlformats.org/officeDocument/2006/math" xmlns:v="urn:schemas-microsoft-com:vml" xmlns:wp14="http://schemas.microsoft.com/office/word/2010/wordprocessingDrawing" xmlns:wp="http://schemas.openxmlformats.org/drawingml/2006/wordprocessingDrawing" xmlns:w10="urn:schemas-microsoft-com:office:word" xmlns:w="http://schemas.openxmlformats.org/wordprocessingml/2006/main" xmlns:w14="http://schemas.microsoft.com/office/word/2010/wordml" xmlns:w15="http://schemas.microsoft.com/office/word/2012/wordml" xmlns:w16se="http://schemas.microsoft.com/office/word/2015/wordml/symex" xmlns:wpg="http://schemas.microsoft.com/office/word/2010/wordprocessingGroup" xmlns:wpi="http://schemas.microsoft.com/office/word/2010/wordprocessingInk" xmlns:wne="http://schemas.microsoft.com/office/word/2006/wordml" xmlns:wps="http://schemas.microsoft.com/office/word/2010/wordprocessingShape" mc:Ignorable="w14 w15 w16se wp14">
   <w:p>
     <w:pPr>
       <w:pStyle w:val="Fuzeile"/>
@@ -4722,6 +5292,7 @@
           <w:docPartUnique/>
         </w:docPartObj>
       </w:sdtPr>
+      <w:sdtEndPr/>
       <w:sdtContent>
         <w:r>
           <w:rPr>
@@ -4744,8 +5315,9 @@
         <w:r>
           <w:rPr>
             <w:rFonts w:ascii="Arial" w:hAnsi="Arial" w:cs="Arial"/>
+            <w:noProof/>
           </w:rPr>
-          <w:t>2</w:t>
+          <w:t>1</w:t>
         </w:r>
         <w:r>
           <w:rPr>
@@ -4765,7 +5337,7 @@
 </file>
 
 <file path=word/footnotes.xml><?xml version="1.0" encoding="utf-8"?>
-<w:footnotes xmlns:wpc="http://schemas.microsoft.com/office/word/2010/wordprocessingCanvas" xmlns:cx="http://schemas.microsoft.com/office/drawing/2014/chartex" xmlns:cx1="http://schemas.microsoft.com/office/drawing/2015/9/8/chartex" xmlns:cx2="http://schemas.microsoft.com/office/drawing/2015/10/21/chartex" xmlns:cx3="http://schemas.microsoft.com/office/drawing/2016/5/9/chartex" xmlns:cx4="http://schemas.microsoft.com/office/drawing/2016/5/10/chartex" xmlns:cx5="http://schemas.microsoft.com/office/drawing/2016/5/11/chartex" xmlns:cx6="http://schemas.microsoft.com/office/drawing/2016/5/12/chartex" xmlns:cx7="http://schemas.microsoft.com/office/drawing/2016/5/13/chartex" xmlns:cx8="http://schemas.microsoft.com/office/drawing/2016/5/14/chartex" xmlns:mc="http://schemas.openxmlformats.org/markup-compatibility/2006" xmlns:aink="http://schemas.microsoft.com/office/drawing/2016/ink" xmlns:am3d="http://schemas.microsoft.com/office/drawing/2017/model3d" xmlns:o="urn:schemas-microsoft-com:office:office" xmlns:oel="http://schemas.microsoft.com/office/2019/extlst" xmlns:r="http://schemas.openxmlformats.org/officeDocument/2006/relationships" xmlns:m="http://schemas.openxmlformats.org/officeDocument/2006/math" xmlns:v="urn:schemas-microsoft-com:vml" xmlns:wp14="http://schemas.microsoft.com/office/word/2010/wordprocessingDrawing" xmlns:wp="http://schemas.openxmlformats.org/drawingml/2006/wordprocessingDrawing" xmlns:w10="urn:schemas-microsoft-com:office:word" xmlns:w="http://schemas.openxmlformats.org/wordprocessingml/2006/main" xmlns:w14="http://schemas.microsoft.com/office/word/2010/wordml" xmlns:w15="http://schemas.microsoft.com/office/word/2012/wordml" xmlns:w16cex="http://schemas.microsoft.com/office/word/2018/wordml/cex" xmlns:w16cid="http://schemas.microsoft.com/office/word/2016/wordml/cid" xmlns:w16="http://schemas.microsoft.com/office/word/2018/wordml" xmlns:w16sdtdh="http://schemas.microsoft.com/office/word/2020/wordml/sdtdatahash" xmlns:w16se="http://schemas.microsoft.com/office/word/2015/wordml/symex" xmlns:wpg="http://schemas.microsoft.com/office/word/2010/wordprocessingGroup" xmlns:wpi="http://schemas.microsoft.com/office/word/2010/wordprocessingInk" xmlns:wne="http://schemas.microsoft.com/office/word/2006/wordml" xmlns:wps="http://schemas.microsoft.com/office/word/2010/wordprocessingShape" mc:Ignorable="w14 w15 w16se w16cid w16 w16cex w16sdtdh wp14">
+<w:footnotes xmlns:wpc="http://schemas.microsoft.com/office/word/2010/wordprocessingCanvas" xmlns:cx="http://schemas.microsoft.com/office/drawing/2014/chartex" xmlns:mc="http://schemas.openxmlformats.org/markup-compatibility/2006" xmlns:o="urn:schemas-microsoft-com:office:office" xmlns:r="http://schemas.openxmlformats.org/officeDocument/2006/relationships" xmlns:m="http://schemas.openxmlformats.org/officeDocument/2006/math" xmlns:v="urn:schemas-microsoft-com:vml" xmlns:wp14="http://schemas.microsoft.com/office/word/2010/wordprocessingDrawing" xmlns:wp="http://schemas.openxmlformats.org/drawingml/2006/wordprocessingDrawing" xmlns:w10="urn:schemas-microsoft-com:office:word" xmlns:w="http://schemas.openxmlformats.org/wordprocessingml/2006/main" xmlns:w14="http://schemas.microsoft.com/office/word/2010/wordml" xmlns:w15="http://schemas.microsoft.com/office/word/2012/wordml" xmlns:w16se="http://schemas.microsoft.com/office/word/2015/wordml/symex" xmlns:wpg="http://schemas.microsoft.com/office/word/2010/wordprocessingGroup" xmlns:wpi="http://schemas.microsoft.com/office/word/2010/wordprocessingInk" xmlns:wne="http://schemas.microsoft.com/office/word/2006/wordml" xmlns:wps="http://schemas.microsoft.com/office/word/2010/wordprocessingShape" mc:Ignorable="w14 w15 w16se wp14">
   <w:footnote w:type="separator" w:id="-1">
     <w:p>
       <w:pPr>
@@ -4790,7 +5362,7 @@
 </file>
 
 <file path=word/numbering.xml><?xml version="1.0" encoding="utf-8"?>
-<w:numbering xmlns:wpc="http://schemas.microsoft.com/office/word/2010/wordprocessingCanvas" xmlns:cx="http://schemas.microsoft.com/office/drawing/2014/chartex" xmlns:cx1="http://schemas.microsoft.com/office/drawing/2015/9/8/chartex" xmlns:cx2="http://schemas.microsoft.com/office/drawing/2015/10/21/chartex" xmlns:cx3="http://schemas.microsoft.com/office/drawing/2016/5/9/chartex" xmlns:cx4="http://schemas.microsoft.com/office/drawing/2016/5/10/chartex" xmlns:cx5="http://schemas.microsoft.com/office/drawing/2016/5/11/chartex" xmlns:cx6="http://schemas.microsoft.com/office/drawing/2016/5/12/chartex" xmlns:cx7="http://schemas.microsoft.com/office/drawing/2016/5/13/chartex" xmlns:cx8="http://schemas.microsoft.com/office/drawing/2016/5/14/chartex" xmlns:mc="http://schemas.openxmlformats.org/markup-compatibility/2006" xmlns:aink="http://schemas.microsoft.com/office/drawing/2016/ink" xmlns:am3d="http://schemas.microsoft.com/office/drawing/2017/model3d" xmlns:o="urn:schemas-microsoft-com:office:office" xmlns:oel="http://schemas.microsoft.com/office/2019/extlst" xmlns:r="http://schemas.openxmlformats.org/officeDocument/2006/relationships" xmlns:m="http://schemas.openxmlformats.org/officeDocument/2006/math" xmlns:v="urn:schemas-microsoft-com:vml" xmlns:wp14="http://schemas.microsoft.com/office/word/2010/wordprocessingDrawing" xmlns:wp="http://schemas.openxmlformats.org/drawingml/2006/wordprocessingDrawing" xmlns:w10="urn:schemas-microsoft-com:office:word" xmlns:w="http://schemas.openxmlformats.org/wordprocessingml/2006/main" xmlns:w14="http://schemas.microsoft.com/office/word/2010/wordml" xmlns:w15="http://schemas.microsoft.com/office/word/2012/wordml" xmlns:w16cex="http://schemas.microsoft.com/office/word/2018/wordml/cex" xmlns:w16cid="http://schemas.microsoft.com/office/word/2016/wordml/cid" xmlns:w16="http://schemas.microsoft.com/office/word/2018/wordml" xmlns:w16sdtdh="http://schemas.microsoft.com/office/word/2020/wordml/sdtdatahash" xmlns:w16se="http://schemas.microsoft.com/office/word/2015/wordml/symex" xmlns:wpg="http://schemas.microsoft.com/office/word/2010/wordprocessingGroup" xmlns:wpi="http://schemas.microsoft.com/office/word/2010/wordprocessingInk" xmlns:wne="http://schemas.microsoft.com/office/word/2006/wordml" xmlns:wps="http://schemas.microsoft.com/office/word/2010/wordprocessingShape" mc:Ignorable="w14 w15 w16se w16cid w16 w16cex w16sdtdh wp14">
+<w:numbering xmlns:wpc="http://schemas.microsoft.com/office/word/2010/wordprocessingCanvas" xmlns:cx="http://schemas.microsoft.com/office/drawing/2014/chartex" xmlns:mc="http://schemas.openxmlformats.org/markup-compatibility/2006" xmlns:o="urn:schemas-microsoft-com:office:office" xmlns:r="http://schemas.openxmlformats.org/officeDocument/2006/relationships" xmlns:m="http://schemas.openxmlformats.org/officeDocument/2006/math" xmlns:v="urn:schemas-microsoft-com:vml" xmlns:wp14="http://schemas.microsoft.com/office/word/2010/wordprocessingDrawing" xmlns:wp="http://schemas.openxmlformats.org/drawingml/2006/wordprocessingDrawing" xmlns:w10="urn:schemas-microsoft-com:office:word" xmlns:w="http://schemas.openxmlformats.org/wordprocessingml/2006/main" xmlns:w14="http://schemas.microsoft.com/office/word/2010/wordml" xmlns:w15="http://schemas.microsoft.com/office/word/2012/wordml" xmlns:w16se="http://schemas.microsoft.com/office/word/2015/wordml/symex" xmlns:wpg="http://schemas.microsoft.com/office/word/2010/wordprocessingGroup" xmlns:wpi="http://schemas.microsoft.com/office/word/2010/wordprocessingInk" xmlns:wne="http://schemas.microsoft.com/office/word/2006/wordml" xmlns:wps="http://schemas.microsoft.com/office/word/2010/wordprocessingShape" mc:Ignorable="w14 w15 w16se wp14">
   <w:abstractNum w:abstractNumId="0" w15:restartNumberingAfterBreak="0">
     <w:nsid w:val="05182677"/>
     <w:multiLevelType w:val="hybridMultilevel"/>
@@ -6371,59 +6943,59 @@
       </w:rPr>
     </w:lvl>
   </w:abstractNum>
-  <w:num w:numId="1" w16cid:durableId="795873622">
+  <w:num w:numId="1">
     <w:abstractNumId w:val="7"/>
   </w:num>
-  <w:num w:numId="2" w16cid:durableId="682317016">
+  <w:num w:numId="2">
     <w:abstractNumId w:val="5"/>
   </w:num>
-  <w:num w:numId="3" w16cid:durableId="751897691">
+  <w:num w:numId="3">
     <w:abstractNumId w:val="12"/>
   </w:num>
-  <w:num w:numId="4" w16cid:durableId="863443743">
+  <w:num w:numId="4">
     <w:abstractNumId w:val="11"/>
   </w:num>
-  <w:num w:numId="5" w16cid:durableId="1304888689">
+  <w:num w:numId="5">
     <w:abstractNumId w:val="9"/>
   </w:num>
-  <w:num w:numId="6" w16cid:durableId="769735089">
+  <w:num w:numId="6">
     <w:abstractNumId w:val="4"/>
   </w:num>
-  <w:num w:numId="7" w16cid:durableId="901253976">
+  <w:num w:numId="7">
     <w:abstractNumId w:val="1"/>
   </w:num>
-  <w:num w:numId="8" w16cid:durableId="874384890">
+  <w:num w:numId="8">
     <w:abstractNumId w:val="14"/>
   </w:num>
-  <w:num w:numId="9" w16cid:durableId="557864810">
+  <w:num w:numId="9">
     <w:abstractNumId w:val="8"/>
   </w:num>
-  <w:num w:numId="10" w16cid:durableId="955910425">
+  <w:num w:numId="10">
     <w:abstractNumId w:val="2"/>
   </w:num>
-  <w:num w:numId="11" w16cid:durableId="2023163426">
+  <w:num w:numId="11">
     <w:abstractNumId w:val="13"/>
   </w:num>
-  <w:num w:numId="12" w16cid:durableId="1018313269">
+  <w:num w:numId="12">
     <w:abstractNumId w:val="6"/>
   </w:num>
-  <w:num w:numId="13" w16cid:durableId="564488055">
+  <w:num w:numId="13">
     <w:abstractNumId w:val="10"/>
   </w:num>
-  <w:num w:numId="14" w16cid:durableId="908810693">
+  <w:num w:numId="14">
     <w:abstractNumId w:val="0"/>
   </w:num>
-  <w:num w:numId="15" w16cid:durableId="7491894">
+  <w:num w:numId="15">
     <w:abstractNumId w:val="15"/>
   </w:num>
-  <w:num w:numId="16" w16cid:durableId="1477991446">
+  <w:num w:numId="16">
     <w:abstractNumId w:val="3"/>
   </w:num>
 </w:numbering>
 </file>
 
 <file path=word/styles.xml><?xml version="1.0" encoding="utf-8"?>
-<w:styles xmlns:mc="http://schemas.openxmlformats.org/markup-compatibility/2006" xmlns:r="http://schemas.openxmlformats.org/officeDocument/2006/relationships" xmlns:w="http://schemas.openxmlformats.org/wordprocessingml/2006/main" xmlns:w14="http://schemas.microsoft.com/office/word/2010/wordml" xmlns:w15="http://schemas.microsoft.com/office/word/2012/wordml" xmlns:w16cex="http://schemas.microsoft.com/office/word/2018/wordml/cex" xmlns:w16cid="http://schemas.microsoft.com/office/word/2016/wordml/cid" xmlns:w16="http://schemas.microsoft.com/office/word/2018/wordml" xmlns:w16sdtdh="http://schemas.microsoft.com/office/word/2020/wordml/sdtdatahash" xmlns:w16se="http://schemas.microsoft.com/office/word/2015/wordml/symex" mc:Ignorable="w14 w15 w16se w16cid w16 w16cex w16sdtdh">
+<w:styles xmlns:mc="http://schemas.openxmlformats.org/markup-compatibility/2006" xmlns:r="http://schemas.openxmlformats.org/officeDocument/2006/relationships" xmlns:w="http://schemas.openxmlformats.org/wordprocessingml/2006/main" xmlns:w14="http://schemas.microsoft.com/office/word/2010/wordml" xmlns:w15="http://schemas.microsoft.com/office/word/2012/wordml" xmlns:w16se="http://schemas.microsoft.com/office/word/2015/wordml/symex" mc:Ignorable="w14 w15 w16se">
   <w:docDefaults>
     <w:rPrDefault>
       <w:rPr>
@@ -6439,7 +7011,7 @@
       </w:pPr>
     </w:pPrDefault>
   </w:docDefaults>
-  <w:latentStyles w:defLockedState="0" w:defUIPriority="99" w:defSemiHidden="0" w:defUnhideWhenUsed="0" w:defQFormat="0" w:count="376">
+  <w:latentStyles w:defLockedState="0" w:defUIPriority="99" w:defSemiHidden="0" w:defUnhideWhenUsed="0" w:defQFormat="0" w:count="371">
     <w:lsdException w:name="Normal" w:uiPriority="0"/>
     <w:lsdException w:name="heading 1" w:uiPriority="9"/>
     <w:lsdException w:name="heading 2" w:semiHidden="1" w:uiPriority="9" w:unhideWhenUsed="1"/>
@@ -6811,11 +7383,6 @@
     <w:lsdException w:name="List Table 5 Dark Accent 6" w:uiPriority="50"/>
     <w:lsdException w:name="List Table 6 Colorful Accent 6" w:uiPriority="51"/>
     <w:lsdException w:name="List Table 7 Colorful Accent 6" w:uiPriority="52"/>
-    <w:lsdException w:name="Mention" w:semiHidden="1" w:unhideWhenUsed="1"/>
-    <w:lsdException w:name="Smart Hyperlink" w:semiHidden="1" w:unhideWhenUsed="1"/>
-    <w:lsdException w:name="Hashtag" w:semiHidden="1" w:unhideWhenUsed="1"/>
-    <w:lsdException w:name="Unresolved Mention" w:semiHidden="1" w:unhideWhenUsed="1"/>
-    <w:lsdException w:name="Smart Link" w:semiHidden="1" w:unhideWhenUsed="1"/>
   </w:latentStyles>
   <w:style w:type="paragraph" w:default="1" w:styleId="Standard">
     <w:name w:val="Normal"/>
@@ -7850,7 +8417,7 @@
       <w:szCs w:val="21"/>
     </w:rPr>
   </w:style>
-  <w:style w:type="character" w:styleId="NichtaufgelsteErwhnung">
+  <w:style w:type="character" w:customStyle="1" w:styleId="UnresolvedMention">
     <w:name w:val="Unresolved Mention"/>
     <w:basedOn w:val="Absatz-Standardschriftart"/>
     <w:uiPriority w:val="99"/>
@@ -8192,7 +8759,7 @@
 </file>
 
 <file path=customXml/itemProps1.xml><?xml version="1.0" encoding="utf-8"?>
-<ds:datastoreItem xmlns:ds="http://schemas.openxmlformats.org/officeDocument/2006/customXml" ds:itemID="{E6F83E1C-4E09-4C7A-B235-B5AB5BB5EA7A}">
+<ds:datastoreItem xmlns:ds="http://schemas.openxmlformats.org/officeDocument/2006/customXml" ds:itemID="{ACF8E96D-07A9-4556-93DA-0C53472A9838}">
   <ds:schemaRefs>
     <ds:schemaRef ds:uri="http://schemas.openxmlformats.org/officeDocument/2006/bibliography"/>
   </ds:schemaRefs>

</xml_diff>